<commit_message>
H2 database, test profile, JPA
</commit_message>
<xml_diff>
--- a/projeto.docx
+++ b/projeto.docx
@@ -4,7 +4,15 @@
   <w:body>
     <w:p>
       <w:r>
-        <w:t>Para criação do projeto, na aba: Criar novo projeto:</w:t>
+        <w:t xml:space="preserve">Para criação do projeto, na aba: </w:t>
+      </w:r>
+      <w:proofErr w:type="gramStart"/>
+      <w:r>
+        <w:t>Criar novo</w:t>
+      </w:r>
+      <w:proofErr w:type="gramEnd"/>
+      <w:r>
+        <w:t xml:space="preserve"> projeto:</w:t>
       </w:r>
     </w:p>
     <w:p>
@@ -26,7 +34,15 @@
         <w:t>pr</w:t>
       </w:r>
       <w:r>
-        <w:t>ing version (2.3.3 mesmo)</w:t>
+        <w:t xml:space="preserve">ing </w:t>
+      </w:r>
+      <w:proofErr w:type="spellStart"/>
+      <w:r>
+        <w:t>version</w:t>
+      </w:r>
+      <w:proofErr w:type="spellEnd"/>
+      <w:r>
+        <w:t xml:space="preserve"> (2.3.3 mesmo)</w:t>
       </w:r>
     </w:p>
     <w:p>
@@ -41,19 +57,1141 @@
         </w:pBdr>
       </w:pPr>
       <w:r>
-        <w:t>No teste, iniciamos o projeto, já tem o Tomcat embutido no projeto automaticamente.</w:t>
-      </w:r>
-    </w:p>
-    <w:p>
-      <w:r>
-        <w:t>1 commit:</w:t>
-      </w:r>
-    </w:p>
-    <w:p>
-      <w:r>
-        <w:t>Entidade users e criado nosso resource, onde teremos no controle REST</w:t>
-      </w:r>
-    </w:p>
+        <w:t xml:space="preserve">No teste, iniciamos o projeto, já tem o </w:t>
+      </w:r>
+      <w:proofErr w:type="spellStart"/>
+      <w:r>
+        <w:t>Tomcat</w:t>
+      </w:r>
+      <w:proofErr w:type="spellEnd"/>
+      <w:r>
+        <w:t xml:space="preserve"> embutido no projeto automaticamente.</w:t>
+      </w:r>
+    </w:p>
+    <w:p>
+      <w:r>
+        <w:t xml:space="preserve">1 </w:t>
+      </w:r>
+      <w:proofErr w:type="spellStart"/>
+      <w:r>
+        <w:t>commit</w:t>
+      </w:r>
+      <w:proofErr w:type="spellEnd"/>
+      <w:r>
+        <w:t>:</w:t>
+      </w:r>
+    </w:p>
+    <w:p>
+      <w:pPr>
+        <w:pBdr>
+          <w:bottom w:val="single" w:sz="6" w:space="1" w:color="auto"/>
+        </w:pBdr>
+      </w:pPr>
+      <w:r>
+        <w:t xml:space="preserve">Entidade </w:t>
+      </w:r>
+      <w:proofErr w:type="spellStart"/>
+      <w:r>
+        <w:t>users</w:t>
+      </w:r>
+      <w:proofErr w:type="spellEnd"/>
+      <w:r>
+        <w:t xml:space="preserve"> e criado nosso </w:t>
+      </w:r>
+      <w:proofErr w:type="spellStart"/>
+      <w:r>
+        <w:t>resource</w:t>
+      </w:r>
+      <w:proofErr w:type="spellEnd"/>
+      <w:r>
+        <w:t>, onde teremos no controle REST</w:t>
+      </w:r>
+    </w:p>
+    <w:p>
+      <w:r>
+        <w:t xml:space="preserve">2 </w:t>
+      </w:r>
+      <w:proofErr w:type="spellStart"/>
+      <w:r>
+        <w:t>commit</w:t>
+      </w:r>
+      <w:proofErr w:type="spellEnd"/>
+      <w:r>
+        <w:t>:</w:t>
+      </w:r>
+    </w:p>
+    <w:p>
+      <w:r>
+        <w:t>Instalação do BD H2, ele é instalado em memória. Criando um perfil de teste.</w:t>
+      </w:r>
+    </w:p>
+    <w:p>
+      <w:pPr>
+        <w:rPr>
+          <w:del w:id="0" w:author="ROBERTO GALBIATTI" w:date="2020-08-20T00:09:00Z"/>
+        </w:rPr>
+      </w:pPr>
+      <w:r>
+        <w:t>Fazendo a instalação do H2 pelo pom.xml já temos junto o JPA automaticamente.</w:t>
+      </w:r>
+    </w:p>
+    <w:p>
+      <w:pPr>
+        <w:rPr>
+          <w:ins w:id="1" w:author="ROBERTO GALBIATTI" w:date="2020-08-20T00:09:00Z"/>
+        </w:rPr>
+      </w:pPr>
+    </w:p>
+    <w:p>
+      <w:pPr>
+        <w:rPr>
+          <w:del w:id="2" w:author="ROBERTO GALBIATTI" w:date="2020-08-20T00:09:00Z"/>
+        </w:rPr>
+      </w:pPr>
+    </w:p>
+    <w:p>
+      <w:pPr>
+        <w:rPr>
+          <w:ins w:id="3" w:author="ROBERTO GALBIATTI" w:date="2020-08-20T00:09:00Z"/>
+        </w:rPr>
+      </w:pPr>
+    </w:p>
+    <w:p>
+      <w:pPr>
+        <w:rPr>
+          <w:ins w:id="4" w:author="ROBERTO GALBIATTI" w:date="2020-08-20T00:09:00Z"/>
+        </w:rPr>
+      </w:pPr>
+      <w:ins w:id="5" w:author="ROBERTO GALBIATTI" w:date="2020-08-20T00:09:00Z">
+        <w:r>
+          <w:t xml:space="preserve">Entendendo as configurações do </w:t>
+        </w:r>
+        <w:proofErr w:type="spellStart"/>
+        <w:r>
+          <w:t>application</w:t>
+        </w:r>
+        <w:proofErr w:type="spellEnd"/>
+        <w:r>
+          <w:t xml:space="preserve"> </w:t>
+        </w:r>
+        <w:proofErr w:type="spellStart"/>
+        <w:r>
+          <w:t>properties</w:t>
+        </w:r>
+        <w:proofErr w:type="spellEnd"/>
+        <w:r>
+          <w:t>:</w:t>
+        </w:r>
+      </w:ins>
+    </w:p>
+    <w:p>
+      <w:pPr>
+        <w:autoSpaceDE w:val="0"/>
+        <w:autoSpaceDN w:val="0"/>
+        <w:adjustRightInd w:val="0"/>
+        <w:spacing w:after="0" w:line="240" w:lineRule="auto"/>
+        <w:rPr>
+          <w:ins w:id="6" w:author="ROBERTO GALBIATTI" w:date="2020-08-20T00:10:00Z"/>
+          <w:rFonts w:ascii="Consolas" w:hAnsi="Consolas" w:cs="Consolas"/>
+          <w:sz w:val="20"/>
+          <w:szCs w:val="20"/>
+          <w:highlight w:val="black"/>
+          <w:rPrChange w:id="7" w:author="ROBERTO GALBIATTI" w:date="2020-08-20T00:10:00Z">
+            <w:rPr>
+              <w:ins w:id="8" w:author="ROBERTO GALBIATTI" w:date="2020-08-20T00:10:00Z"/>
+              <w:rFonts w:ascii="Consolas" w:hAnsi="Consolas" w:cs="Consolas"/>
+              <w:sz w:val="20"/>
+              <w:szCs w:val="20"/>
+            </w:rPr>
+          </w:rPrChange>
+        </w:rPr>
+      </w:pPr>
+      <w:ins w:id="9" w:author="ROBERTO GALBIATTI" w:date="2020-08-20T00:10:00Z">
+        <w:r>
+          <w:rPr>
+            <w:rFonts w:ascii="Consolas" w:hAnsi="Consolas" w:cs="Consolas"/>
+            <w:color w:val="D9E8F7"/>
+            <w:sz w:val="20"/>
+            <w:szCs w:val="20"/>
+            <w:highlight w:val="black"/>
+            <w:rPrChange w:id="10" w:author="ROBERTO GALBIATTI" w:date="2020-08-20T00:10:00Z">
+              <w:rPr>
+                <w:rFonts w:ascii="Consolas" w:hAnsi="Consolas" w:cs="Consolas"/>
+                <w:color w:val="D9E8F7"/>
+                <w:sz w:val="20"/>
+                <w:szCs w:val="20"/>
+              </w:rPr>
+            </w:rPrChange>
+          </w:rPr>
+          <w:t>spring.datasource.url=</w:t>
+        </w:r>
+        <w:r>
+          <w:rPr>
+            <w:rFonts w:ascii="Consolas" w:hAnsi="Consolas" w:cs="Consolas"/>
+            <w:color w:val="17C6A3"/>
+            <w:sz w:val="20"/>
+            <w:szCs w:val="20"/>
+            <w:highlight w:val="black"/>
+            <w:rPrChange w:id="11" w:author="ROBERTO GALBIATTI" w:date="2020-08-20T00:10:00Z">
+              <w:rPr>
+                <w:rFonts w:ascii="Consolas" w:hAnsi="Consolas" w:cs="Consolas"/>
+                <w:color w:val="17C6A3"/>
+                <w:sz w:val="20"/>
+                <w:szCs w:val="20"/>
+              </w:rPr>
+            </w:rPrChange>
+          </w:rPr>
+          <w:t>jdbc:h2:mem:testdb</w:t>
+        </w:r>
+      </w:ins>
+      <w:ins w:id="12" w:author="ROBERTO GALBIATTI FILHO" w:date="2020-08-20T00:12:00Z">
+        <w:r>
+          <w:rPr>
+            <w:rFonts w:ascii="Consolas" w:hAnsi="Consolas" w:cs="Consolas"/>
+            <w:color w:val="17C6A3"/>
+            <w:sz w:val="20"/>
+            <w:szCs w:val="20"/>
+            <w:rPrChange w:id="13" w:author="ROBERTO GALBIATTI FILHO" w:date="2020-08-20T00:13:00Z">
+              <w:rPr>
+                <w:rFonts w:ascii="Consolas" w:hAnsi="Consolas" w:cs="Consolas"/>
+                <w:color w:val="17C6A3"/>
+                <w:sz w:val="20"/>
+                <w:szCs w:val="20"/>
+                <w:highlight w:val="black"/>
+              </w:rPr>
+            </w:rPrChange>
+          </w:rPr>
+          <w:t xml:space="preserve"> </w:t>
+        </w:r>
+      </w:ins>
+      <w:ins w:id="14" w:author="ROBERTO GALBIATTI" w:date="2020-08-20T00:10:00Z">
+        <w:del w:id="15" w:author="ROBERTO GALBIATTI FILHO" w:date="2020-08-20T00:12:00Z">
+          <w:r>
+            <w:rPr>
+              <w:rFonts w:ascii="Consolas" w:hAnsi="Consolas" w:cs="Consolas"/>
+              <w:color w:val="17C6A3"/>
+              <w:sz w:val="20"/>
+              <w:szCs w:val="20"/>
+              <w:highlight w:val="black"/>
+            </w:rPr>
+            <w:delText xml:space="preserve"> </w:delText>
+          </w:r>
+        </w:del>
+      </w:ins>
+      <w:proofErr w:type="spellStart"/>
+      <w:ins w:id="16" w:author="ROBERTO GALBIATTI FILHO" w:date="2020-08-20T00:11:00Z">
+        <w:r>
+          <w:rPr>
+            <w:rFonts w:ascii="Consolas" w:hAnsi="Consolas" w:cs="Consolas"/>
+            <w:color w:val="17C6A3"/>
+            <w:sz w:val="20"/>
+            <w:szCs w:val="20"/>
+            <w:rPrChange w:id="17" w:author="ROBERTO GALBIATTI FILHO" w:date="2020-08-20T00:12:00Z">
+              <w:rPr>
+                <w:rFonts w:ascii="Consolas" w:hAnsi="Consolas" w:cs="Consolas"/>
+                <w:color w:val="17C6A3"/>
+                <w:sz w:val="20"/>
+                <w:szCs w:val="20"/>
+                <w:highlight w:val="black"/>
+              </w:rPr>
+            </w:rPrChange>
+          </w:rPr>
+          <w:t>String</w:t>
+        </w:r>
+        <w:proofErr w:type="spellEnd"/>
+        <w:r>
+          <w:rPr>
+            <w:rFonts w:ascii="Consolas" w:hAnsi="Consolas" w:cs="Consolas"/>
+            <w:color w:val="17C6A3"/>
+            <w:sz w:val="20"/>
+            <w:szCs w:val="20"/>
+            <w:rPrChange w:id="18" w:author="ROBERTO GALBIATTI FILHO" w:date="2020-08-20T00:12:00Z">
+              <w:rPr>
+                <w:rFonts w:ascii="Consolas" w:hAnsi="Consolas" w:cs="Consolas"/>
+                <w:color w:val="17C6A3"/>
+                <w:sz w:val="20"/>
+                <w:szCs w:val="20"/>
+                <w:highlight w:val="black"/>
+              </w:rPr>
+            </w:rPrChange>
+          </w:rPr>
+          <w:t xml:space="preserve"> de conexão com o banco</w:t>
+        </w:r>
+      </w:ins>
+      <w:ins w:id="19" w:author="ROBERTO GALBIATTI" w:date="2020-08-20T00:10:00Z">
+        <w:del w:id="20" w:author="ROBERTO GALBIATTI FILHO" w:date="2020-08-20T00:11:00Z">
+          <w:r>
+            <w:rPr>
+              <w:rFonts w:ascii="Consolas" w:hAnsi="Consolas" w:cs="Consolas"/>
+              <w:color w:val="17C6A3"/>
+              <w:sz w:val="20"/>
+              <w:szCs w:val="20"/>
+              <w:rPrChange w:id="21" w:author="ROBERTO GALBIATTI FILHO" w:date="2020-08-20T00:12:00Z">
+                <w:rPr>
+                  <w:rFonts w:ascii="Consolas" w:hAnsi="Consolas" w:cs="Consolas"/>
+                  <w:color w:val="17C6A3"/>
+                  <w:sz w:val="20"/>
+                  <w:szCs w:val="20"/>
+                  <w:highlight w:val="black"/>
+                </w:rPr>
+              </w:rPrChange>
+            </w:rPr>
+            <w:delText>re</w:delText>
+          </w:r>
+        </w:del>
+      </w:ins>
+      <w:ins w:id="22" w:author="ROBERTO GALBIATTI FILHO" w:date="2020-08-20T00:11:00Z">
+        <w:r>
+          <w:rPr>
+            <w:rFonts w:ascii="Consolas" w:hAnsi="Consolas" w:cs="Consolas"/>
+            <w:color w:val="17C6A3"/>
+            <w:sz w:val="20"/>
+            <w:szCs w:val="20"/>
+            <w:rPrChange w:id="23" w:author="ROBERTO GALBIATTI FILHO" w:date="2020-08-20T00:12:00Z">
+              <w:rPr>
+                <w:rFonts w:ascii="Consolas" w:hAnsi="Consolas" w:cs="Consolas"/>
+                <w:color w:val="17C6A3"/>
+                <w:sz w:val="20"/>
+                <w:szCs w:val="20"/>
+                <w:highlight w:val="black"/>
+              </w:rPr>
+            </w:rPrChange>
+          </w:rPr>
+          <w:t xml:space="preserve">, sendo </w:t>
+        </w:r>
+        <w:r>
+          <w:rPr>
+            <w:rFonts w:ascii="Consolas" w:hAnsi="Consolas" w:cs="Consolas"/>
+            <w:color w:val="17C6A3"/>
+            <w:sz w:val="20"/>
+            <w:szCs w:val="20"/>
+            <w:rPrChange w:id="24" w:author="ROBERTO GALBIATTI FILHO" w:date="2020-08-20T00:13:00Z">
+              <w:rPr>
+                <w:rFonts w:ascii="Consolas" w:hAnsi="Consolas" w:cs="Consolas"/>
+                <w:color w:val="17C6A3"/>
+                <w:sz w:val="20"/>
+                <w:szCs w:val="20"/>
+                <w:highlight w:val="black"/>
+              </w:rPr>
+            </w:rPrChange>
+          </w:rPr>
+          <w:t>em memória (</w:t>
+        </w:r>
+        <w:proofErr w:type="spellStart"/>
+        <w:r>
+          <w:rPr>
+            <w:rFonts w:ascii="Consolas" w:hAnsi="Consolas" w:cs="Consolas"/>
+            <w:color w:val="17C6A3"/>
+            <w:sz w:val="20"/>
+            <w:szCs w:val="20"/>
+            <w:rPrChange w:id="25" w:author="ROBERTO GALBIATTI FILHO" w:date="2020-08-20T00:13:00Z">
+              <w:rPr>
+                <w:rFonts w:ascii="Consolas" w:hAnsi="Consolas" w:cs="Consolas"/>
+                <w:color w:val="17C6A3"/>
+                <w:sz w:val="20"/>
+                <w:szCs w:val="20"/>
+                <w:highlight w:val="black"/>
+              </w:rPr>
+            </w:rPrChange>
+          </w:rPr>
+          <w:t>mem</w:t>
+        </w:r>
+        <w:proofErr w:type="spellEnd"/>
+        <w:r>
+          <w:rPr>
+            <w:rFonts w:ascii="Consolas" w:hAnsi="Consolas" w:cs="Consolas"/>
+            <w:color w:val="17C6A3"/>
+            <w:sz w:val="20"/>
+            <w:szCs w:val="20"/>
+            <w:rPrChange w:id="26" w:author="ROBERTO GALBIATTI FILHO" w:date="2020-08-20T00:13:00Z">
+              <w:rPr>
+                <w:rFonts w:ascii="Consolas" w:hAnsi="Consolas" w:cs="Consolas"/>
+                <w:color w:val="17C6A3"/>
+                <w:sz w:val="20"/>
+                <w:szCs w:val="20"/>
+                <w:highlight w:val="black"/>
+              </w:rPr>
+            </w:rPrChange>
+          </w:rPr>
+          <w:t>)</w:t>
+        </w:r>
+      </w:ins>
+    </w:p>
+    <w:p>
+      <w:pPr>
+        <w:autoSpaceDE w:val="0"/>
+        <w:autoSpaceDN w:val="0"/>
+        <w:adjustRightInd w:val="0"/>
+        <w:spacing w:after="0" w:line="240" w:lineRule="auto"/>
+        <w:rPr>
+          <w:ins w:id="27" w:author="ROBERTO GALBIATTI" w:date="2020-08-20T00:10:00Z"/>
+          <w:rFonts w:ascii="Consolas" w:hAnsi="Consolas" w:cs="Consolas"/>
+          <w:sz w:val="20"/>
+          <w:szCs w:val="20"/>
+          <w:highlight w:val="black"/>
+          <w:rPrChange w:id="28" w:author="ROBERTO GALBIATTI" w:date="2020-08-20T00:10:00Z">
+            <w:rPr>
+              <w:ins w:id="29" w:author="ROBERTO GALBIATTI" w:date="2020-08-20T00:10:00Z"/>
+              <w:rFonts w:ascii="Consolas" w:hAnsi="Consolas" w:cs="Consolas"/>
+              <w:sz w:val="20"/>
+              <w:szCs w:val="20"/>
+            </w:rPr>
+          </w:rPrChange>
+        </w:rPr>
+      </w:pPr>
+      <w:proofErr w:type="spellStart"/>
+      <w:proofErr w:type="gramStart"/>
+      <w:ins w:id="30" w:author="ROBERTO GALBIATTI" w:date="2020-08-20T00:10:00Z">
+        <w:r>
+          <w:rPr>
+            <w:rFonts w:ascii="Consolas" w:hAnsi="Consolas" w:cs="Consolas"/>
+            <w:color w:val="D9E8F7"/>
+            <w:sz w:val="20"/>
+            <w:szCs w:val="20"/>
+            <w:highlight w:val="black"/>
+            <w:rPrChange w:id="31" w:author="ROBERTO GALBIATTI" w:date="2020-08-20T00:10:00Z">
+              <w:rPr>
+                <w:rFonts w:ascii="Consolas" w:hAnsi="Consolas" w:cs="Consolas"/>
+                <w:color w:val="D9E8F7"/>
+                <w:sz w:val="20"/>
+                <w:szCs w:val="20"/>
+              </w:rPr>
+            </w:rPrChange>
+          </w:rPr>
+          <w:t>spring.datasource</w:t>
+        </w:r>
+        <w:proofErr w:type="gramEnd"/>
+        <w:r>
+          <w:rPr>
+            <w:rFonts w:ascii="Consolas" w:hAnsi="Consolas" w:cs="Consolas"/>
+            <w:color w:val="D9E8F7"/>
+            <w:sz w:val="20"/>
+            <w:szCs w:val="20"/>
+            <w:highlight w:val="black"/>
+            <w:rPrChange w:id="32" w:author="ROBERTO GALBIATTI" w:date="2020-08-20T00:10:00Z">
+              <w:rPr>
+                <w:rFonts w:ascii="Consolas" w:hAnsi="Consolas" w:cs="Consolas"/>
+                <w:color w:val="D9E8F7"/>
+                <w:sz w:val="20"/>
+                <w:szCs w:val="20"/>
+              </w:rPr>
+            </w:rPrChange>
+          </w:rPr>
+          <w:t>.username</w:t>
+        </w:r>
+        <w:proofErr w:type="spellEnd"/>
+        <w:r>
+          <w:rPr>
+            <w:rFonts w:ascii="Consolas" w:hAnsi="Consolas" w:cs="Consolas"/>
+            <w:color w:val="D9E8F7"/>
+            <w:sz w:val="20"/>
+            <w:szCs w:val="20"/>
+            <w:highlight w:val="black"/>
+            <w:rPrChange w:id="33" w:author="ROBERTO GALBIATTI" w:date="2020-08-20T00:10:00Z">
+              <w:rPr>
+                <w:rFonts w:ascii="Consolas" w:hAnsi="Consolas" w:cs="Consolas"/>
+                <w:color w:val="D9E8F7"/>
+                <w:sz w:val="20"/>
+                <w:szCs w:val="20"/>
+              </w:rPr>
+            </w:rPrChange>
+          </w:rPr>
+          <w:t>=</w:t>
+        </w:r>
+        <w:proofErr w:type="spellStart"/>
+        <w:r>
+          <w:rPr>
+            <w:rFonts w:ascii="Consolas" w:hAnsi="Consolas" w:cs="Consolas"/>
+            <w:color w:val="17C6A3"/>
+            <w:sz w:val="20"/>
+            <w:szCs w:val="20"/>
+            <w:highlight w:val="black"/>
+            <w:u w:val="single"/>
+            <w:rPrChange w:id="34" w:author="ROBERTO GALBIATTI" w:date="2020-08-20T00:10:00Z">
+              <w:rPr>
+                <w:rFonts w:ascii="Consolas" w:hAnsi="Consolas" w:cs="Consolas"/>
+                <w:color w:val="17C6A3"/>
+                <w:sz w:val="20"/>
+                <w:szCs w:val="20"/>
+                <w:u w:val="single"/>
+              </w:rPr>
+            </w:rPrChange>
+          </w:rPr>
+          <w:t>sa</w:t>
+        </w:r>
+        <w:proofErr w:type="spellEnd"/>
+      </w:ins>
+    </w:p>
+    <w:p>
+      <w:pPr>
+        <w:autoSpaceDE w:val="0"/>
+        <w:autoSpaceDN w:val="0"/>
+        <w:adjustRightInd w:val="0"/>
+        <w:spacing w:after="0" w:line="240" w:lineRule="auto"/>
+        <w:rPr>
+          <w:ins w:id="35" w:author="ROBERTO GALBIATTI" w:date="2020-08-20T00:10:00Z"/>
+          <w:rFonts w:ascii="Consolas" w:hAnsi="Consolas" w:cs="Consolas"/>
+          <w:sz w:val="20"/>
+          <w:szCs w:val="20"/>
+          <w:highlight w:val="black"/>
+          <w:rPrChange w:id="36" w:author="ROBERTO GALBIATTI" w:date="2020-08-20T00:10:00Z">
+            <w:rPr>
+              <w:ins w:id="37" w:author="ROBERTO GALBIATTI" w:date="2020-08-20T00:10:00Z"/>
+              <w:rFonts w:ascii="Consolas" w:hAnsi="Consolas" w:cs="Consolas"/>
+              <w:sz w:val="20"/>
+              <w:szCs w:val="20"/>
+            </w:rPr>
+          </w:rPrChange>
+        </w:rPr>
+      </w:pPr>
+      <w:proofErr w:type="spellStart"/>
+      <w:proofErr w:type="gramStart"/>
+      <w:ins w:id="38" w:author="ROBERTO GALBIATTI" w:date="2020-08-20T00:10:00Z">
+        <w:r>
+          <w:rPr>
+            <w:rFonts w:ascii="Consolas" w:hAnsi="Consolas" w:cs="Consolas"/>
+            <w:color w:val="D9E8F7"/>
+            <w:sz w:val="20"/>
+            <w:szCs w:val="20"/>
+            <w:highlight w:val="black"/>
+            <w:rPrChange w:id="39" w:author="ROBERTO GALBIATTI" w:date="2020-08-20T00:10:00Z">
+              <w:rPr>
+                <w:rFonts w:ascii="Consolas" w:hAnsi="Consolas" w:cs="Consolas"/>
+                <w:color w:val="D9E8F7"/>
+                <w:sz w:val="20"/>
+                <w:szCs w:val="20"/>
+              </w:rPr>
+            </w:rPrChange>
+          </w:rPr>
+          <w:t>spring.datasource</w:t>
+        </w:r>
+        <w:proofErr w:type="gramEnd"/>
+        <w:r>
+          <w:rPr>
+            <w:rFonts w:ascii="Consolas" w:hAnsi="Consolas" w:cs="Consolas"/>
+            <w:color w:val="D9E8F7"/>
+            <w:sz w:val="20"/>
+            <w:szCs w:val="20"/>
+            <w:highlight w:val="black"/>
+            <w:rPrChange w:id="40" w:author="ROBERTO GALBIATTI" w:date="2020-08-20T00:10:00Z">
+              <w:rPr>
+                <w:rFonts w:ascii="Consolas" w:hAnsi="Consolas" w:cs="Consolas"/>
+                <w:color w:val="D9E8F7"/>
+                <w:sz w:val="20"/>
+                <w:szCs w:val="20"/>
+              </w:rPr>
+            </w:rPrChange>
+          </w:rPr>
+          <w:t>.password</w:t>
+        </w:r>
+        <w:proofErr w:type="spellEnd"/>
+        <w:r>
+          <w:rPr>
+            <w:rFonts w:ascii="Consolas" w:hAnsi="Consolas" w:cs="Consolas"/>
+            <w:color w:val="D9E8F7"/>
+            <w:sz w:val="20"/>
+            <w:szCs w:val="20"/>
+            <w:highlight w:val="black"/>
+            <w:rPrChange w:id="41" w:author="ROBERTO GALBIATTI" w:date="2020-08-20T00:10:00Z">
+              <w:rPr>
+                <w:rFonts w:ascii="Consolas" w:hAnsi="Consolas" w:cs="Consolas"/>
+                <w:color w:val="D9E8F7"/>
+                <w:sz w:val="20"/>
+                <w:szCs w:val="20"/>
+              </w:rPr>
+            </w:rPrChange>
+          </w:rPr>
+          <w:t>=</w:t>
+        </w:r>
+      </w:ins>
+    </w:p>
+    <w:p>
+      <w:pPr>
+        <w:autoSpaceDE w:val="0"/>
+        <w:autoSpaceDN w:val="0"/>
+        <w:adjustRightInd w:val="0"/>
+        <w:spacing w:after="0" w:line="240" w:lineRule="auto"/>
+        <w:rPr>
+          <w:ins w:id="42" w:author="ROBERTO GALBIATTI" w:date="2020-08-20T00:10:00Z"/>
+          <w:rFonts w:ascii="Consolas" w:hAnsi="Consolas" w:cs="Consolas"/>
+          <w:sz w:val="20"/>
+          <w:szCs w:val="20"/>
+          <w:highlight w:val="black"/>
+          <w:rPrChange w:id="43" w:author="ROBERTO GALBIATTI" w:date="2020-08-20T00:10:00Z">
+            <w:rPr>
+              <w:ins w:id="44" w:author="ROBERTO GALBIATTI" w:date="2020-08-20T00:10:00Z"/>
+              <w:rFonts w:ascii="Consolas" w:hAnsi="Consolas" w:cs="Consolas"/>
+              <w:sz w:val="20"/>
+              <w:szCs w:val="20"/>
+            </w:rPr>
+          </w:rPrChange>
+        </w:rPr>
+      </w:pPr>
+    </w:p>
+    <w:p>
+      <w:pPr>
+        <w:autoSpaceDE w:val="0"/>
+        <w:autoSpaceDN w:val="0"/>
+        <w:adjustRightInd w:val="0"/>
+        <w:spacing w:after="0" w:line="240" w:lineRule="auto"/>
+        <w:rPr>
+          <w:ins w:id="45" w:author="ROBERTO GALBIATTI" w:date="2020-08-20T00:10:00Z"/>
+          <w:rFonts w:ascii="Consolas" w:hAnsi="Consolas" w:cs="Consolas"/>
+          <w:sz w:val="20"/>
+          <w:szCs w:val="20"/>
+          <w:highlight w:val="black"/>
+          <w:rPrChange w:id="46" w:author="ROBERTO GALBIATTI" w:date="2020-08-20T00:10:00Z">
+            <w:rPr>
+              <w:ins w:id="47" w:author="ROBERTO GALBIATTI" w:date="2020-08-20T00:10:00Z"/>
+              <w:rFonts w:ascii="Consolas" w:hAnsi="Consolas" w:cs="Consolas"/>
+              <w:sz w:val="20"/>
+              <w:szCs w:val="20"/>
+            </w:rPr>
+          </w:rPrChange>
+        </w:rPr>
+      </w:pPr>
+      <w:ins w:id="48" w:author="ROBERTO GALBIATTI" w:date="2020-08-20T00:10:00Z">
+        <w:r>
+          <w:rPr>
+            <w:rFonts w:ascii="Consolas" w:hAnsi="Consolas" w:cs="Consolas"/>
+            <w:color w:val="D9E8F7"/>
+            <w:sz w:val="20"/>
+            <w:szCs w:val="20"/>
+            <w:highlight w:val="black"/>
+            <w:rPrChange w:id="49" w:author="ROBERTO GALBIATTI" w:date="2020-08-20T00:10:00Z">
+              <w:rPr>
+                <w:rFonts w:ascii="Consolas" w:hAnsi="Consolas" w:cs="Consolas"/>
+                <w:color w:val="D9E8F7"/>
+                <w:sz w:val="20"/>
+                <w:szCs w:val="20"/>
+              </w:rPr>
+            </w:rPrChange>
+          </w:rPr>
+          <w:t>spring.h</w:t>
+        </w:r>
+        <w:proofErr w:type="gramStart"/>
+        <w:r>
+          <w:rPr>
+            <w:rFonts w:ascii="Consolas" w:hAnsi="Consolas" w:cs="Consolas"/>
+            <w:color w:val="D9E8F7"/>
+            <w:sz w:val="20"/>
+            <w:szCs w:val="20"/>
+            <w:highlight w:val="black"/>
+            <w:rPrChange w:id="50" w:author="ROBERTO GALBIATTI" w:date="2020-08-20T00:10:00Z">
+              <w:rPr>
+                <w:rFonts w:ascii="Consolas" w:hAnsi="Consolas" w:cs="Consolas"/>
+                <w:color w:val="D9E8F7"/>
+                <w:sz w:val="20"/>
+                <w:szCs w:val="20"/>
+              </w:rPr>
+            </w:rPrChange>
+          </w:rPr>
+          <w:t>2.console</w:t>
+        </w:r>
+        <w:proofErr w:type="gramEnd"/>
+        <w:r>
+          <w:rPr>
+            <w:rFonts w:ascii="Consolas" w:hAnsi="Consolas" w:cs="Consolas"/>
+            <w:color w:val="D9E8F7"/>
+            <w:sz w:val="20"/>
+            <w:szCs w:val="20"/>
+            <w:highlight w:val="black"/>
+            <w:rPrChange w:id="51" w:author="ROBERTO GALBIATTI" w:date="2020-08-20T00:10:00Z">
+              <w:rPr>
+                <w:rFonts w:ascii="Consolas" w:hAnsi="Consolas" w:cs="Consolas"/>
+                <w:color w:val="D9E8F7"/>
+                <w:sz w:val="20"/>
+                <w:szCs w:val="20"/>
+              </w:rPr>
+            </w:rPrChange>
+          </w:rPr>
+          <w:t>.enabled=</w:t>
+        </w:r>
+        <w:proofErr w:type="spellStart"/>
+        <w:r>
+          <w:rPr>
+            <w:rFonts w:ascii="Consolas" w:hAnsi="Consolas" w:cs="Consolas"/>
+            <w:color w:val="17C6A3"/>
+            <w:sz w:val="20"/>
+            <w:szCs w:val="20"/>
+            <w:highlight w:val="black"/>
+            <w:rPrChange w:id="52" w:author="ROBERTO GALBIATTI" w:date="2020-08-20T00:10:00Z">
+              <w:rPr>
+                <w:rFonts w:ascii="Consolas" w:hAnsi="Consolas" w:cs="Consolas"/>
+                <w:color w:val="17C6A3"/>
+                <w:sz w:val="20"/>
+                <w:szCs w:val="20"/>
+              </w:rPr>
+            </w:rPrChange>
+          </w:rPr>
+          <w:t>true</w:t>
+        </w:r>
+      </w:ins>
+      <w:proofErr w:type="spellEnd"/>
+      <w:ins w:id="53" w:author="ROBERTO GALBIATTI FILHO" w:date="2020-08-20T00:13:00Z">
+        <w:r>
+          <w:rPr>
+            <w:rFonts w:ascii="Consolas" w:hAnsi="Consolas" w:cs="Consolas"/>
+            <w:color w:val="17C6A3"/>
+            <w:sz w:val="20"/>
+            <w:szCs w:val="20"/>
+          </w:rPr>
+          <w:t xml:space="preserve"> </w:t>
+        </w:r>
+      </w:ins>
+      <w:ins w:id="54" w:author="ROBERTO GALBIATTI FILHO" w:date="2020-08-20T00:12:00Z">
+        <w:r>
+          <w:rPr>
+            <w:rFonts w:ascii="Consolas" w:hAnsi="Consolas" w:cs="Consolas"/>
+            <w:color w:val="17C6A3"/>
+            <w:sz w:val="20"/>
+            <w:szCs w:val="20"/>
+            <w:rPrChange w:id="55" w:author="ROBERTO GALBIATTI FILHO" w:date="2020-08-20T00:13:00Z">
+              <w:rPr>
+                <w:rFonts w:ascii="Consolas" w:hAnsi="Consolas" w:cs="Consolas"/>
+                <w:color w:val="17C6A3"/>
+                <w:sz w:val="20"/>
+                <w:szCs w:val="20"/>
+                <w:highlight w:val="black"/>
+              </w:rPr>
+            </w:rPrChange>
+          </w:rPr>
+          <w:t>console está habilitado</w:t>
+        </w:r>
+      </w:ins>
+    </w:p>
+    <w:p>
+      <w:pPr>
+        <w:autoSpaceDE w:val="0"/>
+        <w:autoSpaceDN w:val="0"/>
+        <w:adjustRightInd w:val="0"/>
+        <w:spacing w:after="0" w:line="240" w:lineRule="auto"/>
+        <w:rPr>
+          <w:ins w:id="56" w:author="ROBERTO GALBIATTI" w:date="2020-08-20T00:10:00Z"/>
+          <w:rFonts w:ascii="Consolas" w:hAnsi="Consolas" w:cs="Consolas"/>
+          <w:sz w:val="20"/>
+          <w:szCs w:val="20"/>
+          <w:highlight w:val="black"/>
+          <w:rPrChange w:id="57" w:author="ROBERTO GALBIATTI" w:date="2020-08-20T00:10:00Z">
+            <w:rPr>
+              <w:ins w:id="58" w:author="ROBERTO GALBIATTI" w:date="2020-08-20T00:10:00Z"/>
+              <w:rFonts w:ascii="Consolas" w:hAnsi="Consolas" w:cs="Consolas"/>
+              <w:sz w:val="20"/>
+              <w:szCs w:val="20"/>
+            </w:rPr>
+          </w:rPrChange>
+        </w:rPr>
+      </w:pPr>
+      <w:ins w:id="59" w:author="ROBERTO GALBIATTI" w:date="2020-08-20T00:10:00Z">
+        <w:r>
+          <w:rPr>
+            <w:rFonts w:ascii="Consolas" w:hAnsi="Consolas" w:cs="Consolas"/>
+            <w:color w:val="D9E8F7"/>
+            <w:sz w:val="20"/>
+            <w:szCs w:val="20"/>
+            <w:highlight w:val="black"/>
+            <w:rPrChange w:id="60" w:author="ROBERTO GALBIATTI" w:date="2020-08-20T00:10:00Z">
+              <w:rPr>
+                <w:rFonts w:ascii="Consolas" w:hAnsi="Consolas" w:cs="Consolas"/>
+                <w:color w:val="D9E8F7"/>
+                <w:sz w:val="20"/>
+                <w:szCs w:val="20"/>
+              </w:rPr>
+            </w:rPrChange>
+          </w:rPr>
+          <w:t>spring.h</w:t>
+        </w:r>
+        <w:proofErr w:type="gramStart"/>
+        <w:r>
+          <w:rPr>
+            <w:rFonts w:ascii="Consolas" w:hAnsi="Consolas" w:cs="Consolas"/>
+            <w:color w:val="D9E8F7"/>
+            <w:sz w:val="20"/>
+            <w:szCs w:val="20"/>
+            <w:highlight w:val="black"/>
+            <w:rPrChange w:id="61" w:author="ROBERTO GALBIATTI" w:date="2020-08-20T00:10:00Z">
+              <w:rPr>
+                <w:rFonts w:ascii="Consolas" w:hAnsi="Consolas" w:cs="Consolas"/>
+                <w:color w:val="D9E8F7"/>
+                <w:sz w:val="20"/>
+                <w:szCs w:val="20"/>
+              </w:rPr>
+            </w:rPrChange>
+          </w:rPr>
+          <w:t>2.console</w:t>
+        </w:r>
+        <w:proofErr w:type="gramEnd"/>
+        <w:r>
+          <w:rPr>
+            <w:rFonts w:ascii="Consolas" w:hAnsi="Consolas" w:cs="Consolas"/>
+            <w:color w:val="D9E8F7"/>
+            <w:sz w:val="20"/>
+            <w:szCs w:val="20"/>
+            <w:highlight w:val="black"/>
+            <w:rPrChange w:id="62" w:author="ROBERTO GALBIATTI" w:date="2020-08-20T00:10:00Z">
+              <w:rPr>
+                <w:rFonts w:ascii="Consolas" w:hAnsi="Consolas" w:cs="Consolas"/>
+                <w:color w:val="D9E8F7"/>
+                <w:sz w:val="20"/>
+                <w:szCs w:val="20"/>
+              </w:rPr>
+            </w:rPrChange>
+          </w:rPr>
+          <w:t>.path=</w:t>
+        </w:r>
+        <w:r>
+          <w:rPr>
+            <w:rFonts w:ascii="Consolas" w:hAnsi="Consolas" w:cs="Consolas"/>
+            <w:color w:val="17C6A3"/>
+            <w:sz w:val="20"/>
+            <w:szCs w:val="20"/>
+            <w:highlight w:val="black"/>
+            <w:rPrChange w:id="63" w:author="ROBERTO GALBIATTI" w:date="2020-08-20T00:10:00Z">
+              <w:rPr>
+                <w:rFonts w:ascii="Consolas" w:hAnsi="Consolas" w:cs="Consolas"/>
+                <w:color w:val="17C6A3"/>
+                <w:sz w:val="20"/>
+                <w:szCs w:val="20"/>
+              </w:rPr>
+            </w:rPrChange>
+          </w:rPr>
+          <w:t>/h2-console</w:t>
+        </w:r>
+      </w:ins>
+      <w:ins w:id="64" w:author="ROBERTO GALBIATTI FILHO" w:date="2020-08-20T00:12:00Z">
+        <w:r>
+          <w:rPr>
+            <w:rFonts w:ascii="Consolas" w:hAnsi="Consolas" w:cs="Consolas"/>
+            <w:color w:val="17C6A3"/>
+            <w:sz w:val="20"/>
+            <w:szCs w:val="20"/>
+            <w:rPrChange w:id="65" w:author="ROBERTO GALBIATTI FILHO" w:date="2020-08-20T00:13:00Z">
+              <w:rPr>
+                <w:rFonts w:ascii="Consolas" w:hAnsi="Consolas" w:cs="Consolas"/>
+                <w:color w:val="17C6A3"/>
+                <w:sz w:val="20"/>
+                <w:szCs w:val="20"/>
+                <w:highlight w:val="black"/>
+              </w:rPr>
+            </w:rPrChange>
+          </w:rPr>
+          <w:t xml:space="preserve"> acesso ao </w:t>
+        </w:r>
+        <w:proofErr w:type="spellStart"/>
+        <w:r>
+          <w:rPr>
+            <w:rFonts w:ascii="Consolas" w:hAnsi="Consolas" w:cs="Consolas"/>
+            <w:color w:val="17C6A3"/>
+            <w:sz w:val="20"/>
+            <w:szCs w:val="20"/>
+            <w:rPrChange w:id="66" w:author="ROBERTO GALBIATTI FILHO" w:date="2020-08-20T00:13:00Z">
+              <w:rPr>
+                <w:rFonts w:ascii="Consolas" w:hAnsi="Consolas" w:cs="Consolas"/>
+                <w:color w:val="17C6A3"/>
+                <w:sz w:val="20"/>
+                <w:szCs w:val="20"/>
+                <w:highlight w:val="black"/>
+              </w:rPr>
+            </w:rPrChange>
+          </w:rPr>
+          <w:t>adm</w:t>
+        </w:r>
+        <w:proofErr w:type="spellEnd"/>
+        <w:r>
+          <w:rPr>
+            <w:rFonts w:ascii="Consolas" w:hAnsi="Consolas" w:cs="Consolas"/>
+            <w:color w:val="17C6A3"/>
+            <w:sz w:val="20"/>
+            <w:szCs w:val="20"/>
+            <w:rPrChange w:id="67" w:author="ROBERTO GALBIATTI FILHO" w:date="2020-08-20T00:13:00Z">
+              <w:rPr>
+                <w:rFonts w:ascii="Consolas" w:hAnsi="Consolas" w:cs="Consolas"/>
+                <w:color w:val="17C6A3"/>
+                <w:sz w:val="20"/>
+                <w:szCs w:val="20"/>
+                <w:highlight w:val="black"/>
+              </w:rPr>
+            </w:rPrChange>
+          </w:rPr>
+          <w:t xml:space="preserve"> do H2 é este</w:t>
+        </w:r>
+      </w:ins>
+    </w:p>
+    <w:p>
+      <w:pPr>
+        <w:autoSpaceDE w:val="0"/>
+        <w:autoSpaceDN w:val="0"/>
+        <w:adjustRightInd w:val="0"/>
+        <w:spacing w:after="0" w:line="240" w:lineRule="auto"/>
+        <w:rPr>
+          <w:ins w:id="68" w:author="ROBERTO GALBIATTI" w:date="2020-08-20T00:10:00Z"/>
+          <w:rFonts w:ascii="Consolas" w:hAnsi="Consolas" w:cs="Consolas"/>
+          <w:sz w:val="20"/>
+          <w:szCs w:val="20"/>
+          <w:highlight w:val="black"/>
+          <w:rPrChange w:id="69" w:author="ROBERTO GALBIATTI" w:date="2020-08-20T00:10:00Z">
+            <w:rPr>
+              <w:ins w:id="70" w:author="ROBERTO GALBIATTI" w:date="2020-08-20T00:10:00Z"/>
+              <w:rFonts w:ascii="Consolas" w:hAnsi="Consolas" w:cs="Consolas"/>
+              <w:sz w:val="20"/>
+              <w:szCs w:val="20"/>
+            </w:rPr>
+          </w:rPrChange>
+        </w:rPr>
+      </w:pPr>
+    </w:p>
+    <w:p>
+      <w:pPr>
+        <w:autoSpaceDE w:val="0"/>
+        <w:autoSpaceDN w:val="0"/>
+        <w:adjustRightInd w:val="0"/>
+        <w:spacing w:after="0" w:line="240" w:lineRule="auto"/>
+        <w:rPr>
+          <w:ins w:id="71" w:author="ROBERTO GALBIATTI" w:date="2020-08-20T00:10:00Z"/>
+          <w:rFonts w:ascii="Consolas" w:hAnsi="Consolas" w:cs="Consolas"/>
+          <w:sz w:val="20"/>
+          <w:szCs w:val="20"/>
+          <w:highlight w:val="black"/>
+          <w:rPrChange w:id="72" w:author="ROBERTO GALBIATTI" w:date="2020-08-20T00:10:00Z">
+            <w:rPr>
+              <w:ins w:id="73" w:author="ROBERTO GALBIATTI" w:date="2020-08-20T00:10:00Z"/>
+              <w:rFonts w:ascii="Consolas" w:hAnsi="Consolas" w:cs="Consolas"/>
+              <w:sz w:val="20"/>
+              <w:szCs w:val="20"/>
+            </w:rPr>
+          </w:rPrChange>
+        </w:rPr>
+      </w:pPr>
+      <w:proofErr w:type="spellStart"/>
+      <w:proofErr w:type="gramStart"/>
+      <w:ins w:id="74" w:author="ROBERTO GALBIATTI" w:date="2020-08-20T00:10:00Z">
+        <w:r>
+          <w:rPr>
+            <w:rFonts w:ascii="Consolas" w:hAnsi="Consolas" w:cs="Consolas"/>
+            <w:color w:val="D9E8F7"/>
+            <w:sz w:val="20"/>
+            <w:szCs w:val="20"/>
+            <w:highlight w:val="black"/>
+            <w:rPrChange w:id="75" w:author="ROBERTO GALBIATTI" w:date="2020-08-20T00:10:00Z">
+              <w:rPr>
+                <w:rFonts w:ascii="Consolas" w:hAnsi="Consolas" w:cs="Consolas"/>
+                <w:color w:val="D9E8F7"/>
+                <w:sz w:val="20"/>
+                <w:szCs w:val="20"/>
+              </w:rPr>
+            </w:rPrChange>
+          </w:rPr>
+          <w:t>spring.jpa.show</w:t>
+        </w:r>
+        <w:proofErr w:type="gramEnd"/>
+        <w:r>
+          <w:rPr>
+            <w:rFonts w:ascii="Consolas" w:hAnsi="Consolas" w:cs="Consolas"/>
+            <w:color w:val="D9E8F7"/>
+            <w:sz w:val="20"/>
+            <w:szCs w:val="20"/>
+            <w:highlight w:val="black"/>
+            <w:rPrChange w:id="76" w:author="ROBERTO GALBIATTI" w:date="2020-08-20T00:10:00Z">
+              <w:rPr>
+                <w:rFonts w:ascii="Consolas" w:hAnsi="Consolas" w:cs="Consolas"/>
+                <w:color w:val="D9E8F7"/>
+                <w:sz w:val="20"/>
+                <w:szCs w:val="20"/>
+              </w:rPr>
+            </w:rPrChange>
+          </w:rPr>
+          <w:t>-sql</w:t>
+        </w:r>
+        <w:proofErr w:type="spellEnd"/>
+        <w:r>
+          <w:rPr>
+            <w:rFonts w:ascii="Consolas" w:hAnsi="Consolas" w:cs="Consolas"/>
+            <w:color w:val="D9E8F7"/>
+            <w:sz w:val="20"/>
+            <w:szCs w:val="20"/>
+            <w:highlight w:val="black"/>
+            <w:rPrChange w:id="77" w:author="ROBERTO GALBIATTI" w:date="2020-08-20T00:10:00Z">
+              <w:rPr>
+                <w:rFonts w:ascii="Consolas" w:hAnsi="Consolas" w:cs="Consolas"/>
+                <w:color w:val="D9E8F7"/>
+                <w:sz w:val="20"/>
+                <w:szCs w:val="20"/>
+              </w:rPr>
+            </w:rPrChange>
+          </w:rPr>
+          <w:t>=</w:t>
+        </w:r>
+        <w:proofErr w:type="spellStart"/>
+        <w:r>
+          <w:rPr>
+            <w:rFonts w:ascii="Consolas" w:hAnsi="Consolas" w:cs="Consolas"/>
+            <w:color w:val="17C6A3"/>
+            <w:sz w:val="20"/>
+            <w:szCs w:val="20"/>
+            <w:highlight w:val="black"/>
+            <w:rPrChange w:id="78" w:author="ROBERTO GALBIATTI" w:date="2020-08-20T00:10:00Z">
+              <w:rPr>
+                <w:rFonts w:ascii="Consolas" w:hAnsi="Consolas" w:cs="Consolas"/>
+                <w:color w:val="17C6A3"/>
+                <w:sz w:val="20"/>
+                <w:szCs w:val="20"/>
+              </w:rPr>
+            </w:rPrChange>
+          </w:rPr>
+          <w:t>true</w:t>
+        </w:r>
+      </w:ins>
+      <w:proofErr w:type="spellEnd"/>
+      <w:ins w:id="79" w:author="ROBERTO GALBIATTI FILHO" w:date="2020-08-20T00:12:00Z">
+        <w:r>
+          <w:rPr>
+            <w:rFonts w:ascii="Consolas" w:hAnsi="Consolas" w:cs="Consolas"/>
+            <w:color w:val="17C6A3"/>
+            <w:sz w:val="20"/>
+            <w:szCs w:val="20"/>
+            <w:highlight w:val="black"/>
+          </w:rPr>
+          <w:t xml:space="preserve"> </w:t>
+        </w:r>
+      </w:ins>
+      <w:ins w:id="80" w:author="ROBERTO GALBIATTI FILHO" w:date="2020-08-20T00:13:00Z">
+        <w:r>
+          <w:rPr>
+            <w:rFonts w:ascii="Consolas" w:hAnsi="Consolas" w:cs="Consolas"/>
+            <w:color w:val="17C6A3"/>
+            <w:sz w:val="20"/>
+            <w:szCs w:val="20"/>
+          </w:rPr>
+          <w:t xml:space="preserve"> </w:t>
+        </w:r>
+      </w:ins>
+      <w:ins w:id="81" w:author="ROBERTO GALBIATTI FILHO" w:date="2020-08-20T00:12:00Z">
+        <w:r>
+          <w:rPr>
+            <w:rFonts w:ascii="Consolas" w:hAnsi="Consolas" w:cs="Consolas"/>
+            <w:color w:val="17C6A3"/>
+            <w:sz w:val="20"/>
+            <w:szCs w:val="20"/>
+            <w:rPrChange w:id="82" w:author="ROBERTO GALBIATTI FILHO" w:date="2020-08-20T00:13:00Z">
+              <w:rPr>
+                <w:rFonts w:ascii="Consolas" w:hAnsi="Consolas" w:cs="Consolas"/>
+                <w:color w:val="17C6A3"/>
+                <w:sz w:val="20"/>
+                <w:szCs w:val="20"/>
+                <w:highlight w:val="black"/>
+              </w:rPr>
+            </w:rPrChange>
+          </w:rPr>
+          <w:t>mostrar no log da aplicação para mostrar o comando</w:t>
+        </w:r>
+      </w:ins>
+    </w:p>
+    <w:p>
+      <w:pPr>
+        <w:pBdr>
+          <w:bottom w:val="single" w:sz="6" w:space="1" w:color="auto"/>
+        </w:pBdr>
+        <w:rPr>
+          <w:ins w:id="83" w:author="ROBERTO GALBIATTI FILHO" w:date="2020-08-20T00:14:00Z"/>
+          <w:rFonts w:ascii="Consolas" w:hAnsi="Consolas" w:cs="Consolas"/>
+          <w:color w:val="17C6A3"/>
+          <w:sz w:val="20"/>
+          <w:szCs w:val="20"/>
+        </w:rPr>
+      </w:pPr>
+      <w:proofErr w:type="spellStart"/>
+      <w:proofErr w:type="gramStart"/>
+      <w:ins w:id="84" w:author="ROBERTO GALBIATTI" w:date="2020-08-20T00:10:00Z">
+        <w:r>
+          <w:rPr>
+            <w:rFonts w:ascii="Consolas" w:hAnsi="Consolas" w:cs="Consolas"/>
+            <w:color w:val="D9E8F7"/>
+            <w:sz w:val="20"/>
+            <w:szCs w:val="20"/>
+            <w:highlight w:val="black"/>
+            <w:rPrChange w:id="85" w:author="ROBERTO GALBIATTI" w:date="2020-08-20T00:10:00Z">
+              <w:rPr>
+                <w:rFonts w:ascii="Consolas" w:hAnsi="Consolas" w:cs="Consolas"/>
+                <w:color w:val="D9E8F7"/>
+                <w:sz w:val="20"/>
+                <w:szCs w:val="20"/>
+              </w:rPr>
+            </w:rPrChange>
+          </w:rPr>
+          <w:t>spring.jpa.properties</w:t>
+        </w:r>
+        <w:proofErr w:type="gramEnd"/>
+        <w:r>
+          <w:rPr>
+            <w:rFonts w:ascii="Consolas" w:hAnsi="Consolas" w:cs="Consolas"/>
+            <w:color w:val="D9E8F7"/>
+            <w:sz w:val="20"/>
+            <w:szCs w:val="20"/>
+            <w:highlight w:val="black"/>
+            <w:rPrChange w:id="86" w:author="ROBERTO GALBIATTI" w:date="2020-08-20T00:10:00Z">
+              <w:rPr>
+                <w:rFonts w:ascii="Consolas" w:hAnsi="Consolas" w:cs="Consolas"/>
+                <w:color w:val="D9E8F7"/>
+                <w:sz w:val="20"/>
+                <w:szCs w:val="20"/>
+              </w:rPr>
+            </w:rPrChange>
+          </w:rPr>
+          <w:t>.hibernate.format_sql</w:t>
+        </w:r>
+        <w:proofErr w:type="spellEnd"/>
+        <w:r>
+          <w:rPr>
+            <w:rFonts w:ascii="Consolas" w:hAnsi="Consolas" w:cs="Consolas"/>
+            <w:color w:val="D9E8F7"/>
+            <w:sz w:val="20"/>
+            <w:szCs w:val="20"/>
+            <w:highlight w:val="black"/>
+            <w:rPrChange w:id="87" w:author="ROBERTO GALBIATTI" w:date="2020-08-20T00:10:00Z">
+              <w:rPr>
+                <w:rFonts w:ascii="Consolas" w:hAnsi="Consolas" w:cs="Consolas"/>
+                <w:color w:val="D9E8F7"/>
+                <w:sz w:val="20"/>
+                <w:szCs w:val="20"/>
+              </w:rPr>
+            </w:rPrChange>
+          </w:rPr>
+          <w:t>=</w:t>
+        </w:r>
+        <w:proofErr w:type="spellStart"/>
+        <w:r>
+          <w:rPr>
+            <w:rFonts w:ascii="Consolas" w:hAnsi="Consolas" w:cs="Consolas"/>
+            <w:color w:val="17C6A3"/>
+            <w:sz w:val="20"/>
+            <w:szCs w:val="20"/>
+            <w:highlight w:val="black"/>
+            <w:rPrChange w:id="88" w:author="ROBERTO GALBIATTI" w:date="2020-08-20T00:10:00Z">
+              <w:rPr>
+                <w:rFonts w:ascii="Consolas" w:hAnsi="Consolas" w:cs="Consolas"/>
+                <w:color w:val="17C6A3"/>
+                <w:sz w:val="20"/>
+                <w:szCs w:val="20"/>
+              </w:rPr>
+            </w:rPrChange>
+          </w:rPr>
+          <w:t>true</w:t>
+        </w:r>
+      </w:ins>
+      <w:proofErr w:type="spellEnd"/>
+      <w:ins w:id="89" w:author="ROBERTO GALBIATTI FILHO" w:date="2020-08-20T00:12:00Z">
+        <w:r>
+          <w:rPr>
+            <w:rFonts w:ascii="Consolas" w:hAnsi="Consolas" w:cs="Consolas"/>
+            <w:color w:val="17C6A3"/>
+            <w:sz w:val="20"/>
+            <w:szCs w:val="20"/>
+          </w:rPr>
+          <w:t xml:space="preserve"> formatar o comando SQL</w:t>
+        </w:r>
+      </w:ins>
+    </w:p>
+    <w:p/>
     <w:sectPr>
       <w:pgSz w:w="11906" w:h="16838"/>
       <w:pgMar w:top="1417" w:right="1701" w:bottom="1417" w:left="1701" w:header="708" w:footer="708" w:gutter="0"/>
@@ -62,6 +1200,17 @@
     </w:sectPr>
   </w:body>
 </w:document>
+</file>
+
+<file path=word/people.xml><?xml version="1.0" encoding="utf-8"?>
+<w15:people xmlns:wpc="http://schemas.microsoft.com/office/word/2010/wordprocessingCanvas" xmlns:cx="http://schemas.microsoft.com/office/drawing/2014/chartex" xmlns:cx1="http://schemas.microsoft.com/office/drawing/2015/9/8/chartex" xmlns:cx2="http://schemas.microsoft.com/office/drawing/2015/10/21/chartex" xmlns:cx3="http://schemas.microsoft.com/office/drawing/2016/5/9/chartex" xmlns:cx4="http://schemas.microsoft.com/office/drawing/2016/5/10/chartex" xmlns:cx5="http://schemas.microsoft.com/office/drawing/2016/5/11/chartex" xmlns:cx6="http://schemas.microsoft.com/office/drawing/2016/5/12/chartex" xmlns:cx7="http://schemas.microsoft.com/office/drawing/2016/5/13/chartex" xmlns:cx8="http://schemas.microsoft.com/office/drawing/2016/5/14/chartex" xmlns:mc="http://schemas.openxmlformats.org/markup-compatibility/2006" xmlns:aink="http://schemas.microsoft.com/office/drawing/2016/ink" xmlns:am3d="http://schemas.microsoft.com/office/drawing/2017/model3d" xmlns:o="urn:schemas-microsoft-com:office:office" xmlns:r="http://schemas.openxmlformats.org/officeDocument/2006/relationships" xmlns:m="http://schemas.openxmlformats.org/officeDocument/2006/math" xmlns:v="urn:schemas-microsoft-com:vml" xmlns:wp14="http://schemas.microsoft.com/office/word/2010/wordprocessingDrawing" xmlns:wp="http://schemas.openxmlformats.org/drawingml/2006/wordprocessingDrawing" xmlns:w10="urn:schemas-microsoft-com:office:word" xmlns:w="http://schemas.openxmlformats.org/wordprocessingml/2006/main" xmlns:w14="http://schemas.microsoft.com/office/word/2010/wordml" xmlns:w15="http://schemas.microsoft.com/office/word/2012/wordml" xmlns:w16cex="http://schemas.microsoft.com/office/word/2018/wordml/cex" xmlns:w16cid="http://schemas.microsoft.com/office/word/2016/wordml/cid" xmlns:w16="http://schemas.microsoft.com/office/word/2018/wordml" xmlns:w16se="http://schemas.microsoft.com/office/word/2015/wordml/symex" xmlns:wpg="http://schemas.microsoft.com/office/word/2010/wordprocessingGroup" xmlns:wpi="http://schemas.microsoft.com/office/word/2010/wordprocessingInk" xmlns:wne="http://schemas.microsoft.com/office/word/2006/wordml" xmlns:wps="http://schemas.microsoft.com/office/word/2010/wordprocessingShape" mc:Ignorable="w14 w15 w16se w16cid w16 w16cex wp14">
+  <w15:person w15:author="ROBERTO GALBIATTI">
+    <w15:presenceInfo w15:providerId="AD" w15:userId="S::roberto.galbiatti@fatec.sp.gov.br::61b0eed5-f570-461a-9c4b-1cde8ee0239c"/>
+  </w15:person>
+  <w15:person w15:author="ROBERTO GALBIATTI FILHO">
+    <w15:presenceInfo w15:providerId="AD" w15:userId="S::roberto.galbiatti@fatec.sp.gov.br::61b0eed5-f570-461a-9c4b-1cde8ee0239c"/>
+  </w15:person>
+</w15:people>
 </file>
 
 <file path=word/styles.xml><?xml version="1.0" encoding="utf-8"?>
@@ -490,6 +1639,36 @@
     <w:semiHidden/>
     <w:unhideWhenUsed/>
   </w:style>
+  <w:style w:type="paragraph" w:styleId="Textodebalo">
+    <w:name w:val="Balloon Text"/>
+    <w:basedOn w:val="Normal"/>
+    <w:link w:val="TextodebaloChar"/>
+    <w:uiPriority w:val="99"/>
+    <w:semiHidden/>
+    <w:unhideWhenUsed/>
+    <w:rsid w:val="004B6D63"/>
+    <w:pPr>
+      <w:spacing w:after="0" w:line="240" w:lineRule="auto"/>
+    </w:pPr>
+    <w:rPr>
+      <w:rFonts w:ascii="Segoe UI" w:hAnsi="Segoe UI" w:cs="Segoe UI"/>
+      <w:sz w:val="18"/>
+      <w:szCs w:val="18"/>
+    </w:rPr>
+  </w:style>
+  <w:style w:type="character" w:customStyle="1" w:styleId="TextodebaloChar">
+    <w:name w:val="Texto de balão Char"/>
+    <w:basedOn w:val="Fontepargpadro"/>
+    <w:link w:val="Textodebalo"/>
+    <w:uiPriority w:val="99"/>
+    <w:semiHidden/>
+    <w:rsid w:val="004B6D63"/>
+    <w:rPr>
+      <w:rFonts w:ascii="Segoe UI" w:hAnsi="Segoe UI" w:cs="Segoe UI"/>
+      <w:sz w:val="18"/>
+      <w:szCs w:val="18"/>
+    </w:rPr>
+  </w:style>
 </w:styles>
 </file>
 

</xml_diff>

<commit_message>
JPA Repository, Dependecy injection and database seeding
</commit_message>
<xml_diff>
--- a/projeto.docx
+++ b/projeto.docx
@@ -4,15 +4,7 @@
   <w:body>
     <w:p>
       <w:r>
-        <w:t xml:space="preserve">Para criação do projeto, na aba: </w:t>
-      </w:r>
-      <w:proofErr w:type="gramStart"/>
-      <w:r>
-        <w:t>Criar novo</w:t>
-      </w:r>
-      <w:proofErr w:type="gramEnd"/>
-      <w:r>
-        <w:t xml:space="preserve"> projeto:</w:t>
+        <w:t>Para criação do projeto, na aba: Criar novo projeto:</w:t>
       </w:r>
     </w:p>
     <w:p>
@@ -34,15 +26,7 @@
         <w:t>pr</w:t>
       </w:r>
       <w:r>
-        <w:t xml:space="preserve">ing </w:t>
-      </w:r>
-      <w:proofErr w:type="spellStart"/>
-      <w:r>
-        <w:t>version</w:t>
-      </w:r>
-      <w:proofErr w:type="spellEnd"/>
-      <w:r>
-        <w:t xml:space="preserve"> (2.3.3 mesmo)</w:t>
+        <w:t>ing version (2.3.3 mesmo)</w:t>
       </w:r>
     </w:p>
     <w:p>
@@ -57,28 +41,12 @@
         </w:pBdr>
       </w:pPr>
       <w:r>
-        <w:t xml:space="preserve">No teste, iniciamos o projeto, já tem o </w:t>
+        <w:t>No teste, iniciamos o projeto, já tem o Tomcat embutido no projeto automaticamente.</w:t>
       </w:r>
-      <w:proofErr w:type="spellStart"/>
+    </w:p>
+    <w:p>
       <w:r>
-        <w:t>Tomcat</w:t>
-      </w:r>
-      <w:proofErr w:type="spellEnd"/>
-      <w:r>
-        <w:t xml:space="preserve"> embutido no projeto automaticamente.</w:t>
-      </w:r>
-    </w:p>
-    <w:p>
-      <w:r>
-        <w:t xml:space="preserve">1 </w:t>
-      </w:r>
-      <w:proofErr w:type="spellStart"/>
-      <w:r>
-        <w:t>commit</w:t>
-      </w:r>
-      <w:proofErr w:type="spellEnd"/>
-      <w:r>
-        <w:t>:</w:t>
+        <w:t>1 commit:</w:t>
       </w:r>
     </w:p>
     <w:p>
@@ -88,36 +56,12 @@
         </w:pBdr>
       </w:pPr>
       <w:r>
-        <w:t xml:space="preserve">Entidade </w:t>
+        <w:t>Entidade users e criado nosso resource, onde teremos no controle REST</w:t>
       </w:r>
-      <w:proofErr w:type="spellStart"/>
+    </w:p>
+    <w:p>
       <w:r>
-        <w:t>users</w:t>
-      </w:r>
-      <w:proofErr w:type="spellEnd"/>
-      <w:r>
-        <w:t xml:space="preserve"> e criado nosso </w:t>
-      </w:r>
-      <w:proofErr w:type="spellStart"/>
-      <w:r>
-        <w:t>resource</w:t>
-      </w:r>
-      <w:proofErr w:type="spellEnd"/>
-      <w:r>
-        <w:t>, onde teremos no controle REST</w:t>
-      </w:r>
-    </w:p>
-    <w:p>
-      <w:r>
-        <w:t xml:space="preserve">2 </w:t>
-      </w:r>
-      <w:proofErr w:type="spellStart"/>
-      <w:r>
-        <w:t>commit</w:t>
-      </w:r>
-      <w:proofErr w:type="spellEnd"/>
-      <w:r>
-        <w:t>:</w:t>
+        <w:t>2 commit:</w:t>
       </w:r>
     </w:p>
     <w:p>
@@ -164,23 +108,7 @@
       </w:pPr>
       <w:ins w:id="5" w:author="ROBERTO GALBIATTI" w:date="2020-08-20T00:09:00Z">
         <w:r>
-          <w:t xml:space="preserve">Entendendo as configurações do </w:t>
-        </w:r>
-        <w:proofErr w:type="spellStart"/>
-        <w:r>
-          <w:t>application</w:t>
-        </w:r>
-        <w:proofErr w:type="spellEnd"/>
-        <w:r>
-          <w:t xml:space="preserve"> </w:t>
-        </w:r>
-        <w:proofErr w:type="spellStart"/>
-        <w:r>
-          <w:t>properties</w:t>
-        </w:r>
-        <w:proofErr w:type="spellEnd"/>
-        <w:r>
-          <w:t>:</w:t>
+          <w:t>Entendendo as configurações do application properties:</w:t>
         </w:r>
       </w:ins>
     </w:p>
@@ -278,7 +206,6 @@
           </w:r>
         </w:del>
       </w:ins>
-      <w:proofErr w:type="spellStart"/>
       <w:ins w:id="16" w:author="ROBERTO GALBIATTI FILHO" w:date="2020-08-20T00:11:00Z">
         <w:r>
           <w:rPr>
@@ -296,37 +223,18 @@
               </w:rPr>
             </w:rPrChange>
           </w:rPr>
-          <w:t>String</w:t>
-        </w:r>
-        <w:proofErr w:type="spellEnd"/>
-        <w:r>
-          <w:rPr>
-            <w:rFonts w:ascii="Consolas" w:hAnsi="Consolas" w:cs="Consolas"/>
-            <w:color w:val="17C6A3"/>
-            <w:sz w:val="20"/>
-            <w:szCs w:val="20"/>
-            <w:rPrChange w:id="18" w:author="ROBERTO GALBIATTI FILHO" w:date="2020-08-20T00:12:00Z">
-              <w:rPr>
-                <w:rFonts w:ascii="Consolas" w:hAnsi="Consolas" w:cs="Consolas"/>
-                <w:color w:val="17C6A3"/>
-                <w:sz w:val="20"/>
-                <w:szCs w:val="20"/>
-                <w:highlight w:val="black"/>
-              </w:rPr>
-            </w:rPrChange>
-          </w:rPr>
-          <w:t xml:space="preserve"> de conexão com o banco</w:t>
-        </w:r>
-      </w:ins>
-      <w:ins w:id="19" w:author="ROBERTO GALBIATTI" w:date="2020-08-20T00:10:00Z">
-        <w:del w:id="20" w:author="ROBERTO GALBIATTI FILHO" w:date="2020-08-20T00:11:00Z">
+          <w:t>String de conexão com o banco</w:t>
+        </w:r>
+      </w:ins>
+      <w:ins w:id="18" w:author="ROBERTO GALBIATTI" w:date="2020-08-20T00:10:00Z">
+        <w:del w:id="19" w:author="ROBERTO GALBIATTI FILHO" w:date="2020-08-20T00:11:00Z">
           <w:r>
             <w:rPr>
               <w:rFonts w:ascii="Consolas" w:hAnsi="Consolas" w:cs="Consolas"/>
               <w:color w:val="17C6A3"/>
               <w:sz w:val="20"/>
               <w:szCs w:val="20"/>
-              <w:rPrChange w:id="21" w:author="ROBERTO GALBIATTI FILHO" w:date="2020-08-20T00:12:00Z">
+              <w:rPrChange w:id="20" w:author="ROBERTO GALBIATTI FILHO" w:date="2020-08-20T00:12:00Z">
                 <w:rPr>
                   <w:rFonts w:ascii="Consolas" w:hAnsi="Consolas" w:cs="Consolas"/>
                   <w:color w:val="17C6A3"/>
@@ -340,14 +248,14 @@
           </w:r>
         </w:del>
       </w:ins>
-      <w:ins w:id="22" w:author="ROBERTO GALBIATTI FILHO" w:date="2020-08-20T00:11:00Z">
-        <w:r>
-          <w:rPr>
-            <w:rFonts w:ascii="Consolas" w:hAnsi="Consolas" w:cs="Consolas"/>
-            <w:color w:val="17C6A3"/>
-            <w:sz w:val="20"/>
-            <w:szCs w:val="20"/>
-            <w:rPrChange w:id="23" w:author="ROBERTO GALBIATTI FILHO" w:date="2020-08-20T00:12:00Z">
+      <w:ins w:id="21" w:author="ROBERTO GALBIATTI FILHO" w:date="2020-08-20T00:11:00Z">
+        <w:r>
+          <w:rPr>
+            <w:rFonts w:ascii="Consolas" w:hAnsi="Consolas" w:cs="Consolas"/>
+            <w:color w:val="17C6A3"/>
+            <w:sz w:val="20"/>
+            <w:szCs w:val="20"/>
+            <w:rPrChange w:id="22" w:author="ROBERTO GALBIATTI FILHO" w:date="2020-08-20T00:12:00Z">
               <w:rPr>
                 <w:rFonts w:ascii="Consolas" w:hAnsi="Consolas" w:cs="Consolas"/>
                 <w:color w:val="17C6A3"/>
@@ -365,7 +273,7 @@
             <w:color w:val="17C6A3"/>
             <w:sz w:val="20"/>
             <w:szCs w:val="20"/>
-            <w:rPrChange w:id="24" w:author="ROBERTO GALBIATTI FILHO" w:date="2020-08-20T00:13:00Z">
+            <w:rPrChange w:id="23" w:author="ROBERTO GALBIATTI FILHO" w:date="2020-08-20T00:13:00Z">
               <w:rPr>
                 <w:rFonts w:ascii="Consolas" w:hAnsi="Consolas" w:cs="Consolas"/>
                 <w:color w:val="17C6A3"/>
@@ -375,45 +283,7 @@
               </w:rPr>
             </w:rPrChange>
           </w:rPr>
-          <w:t>em memória (</w:t>
-        </w:r>
-        <w:proofErr w:type="spellStart"/>
-        <w:r>
-          <w:rPr>
-            <w:rFonts w:ascii="Consolas" w:hAnsi="Consolas" w:cs="Consolas"/>
-            <w:color w:val="17C6A3"/>
-            <w:sz w:val="20"/>
-            <w:szCs w:val="20"/>
-            <w:rPrChange w:id="25" w:author="ROBERTO GALBIATTI FILHO" w:date="2020-08-20T00:13:00Z">
-              <w:rPr>
-                <w:rFonts w:ascii="Consolas" w:hAnsi="Consolas" w:cs="Consolas"/>
-                <w:color w:val="17C6A3"/>
-                <w:sz w:val="20"/>
-                <w:szCs w:val="20"/>
-                <w:highlight w:val="black"/>
-              </w:rPr>
-            </w:rPrChange>
-          </w:rPr>
-          <w:t>mem</w:t>
-        </w:r>
-        <w:proofErr w:type="spellEnd"/>
-        <w:r>
-          <w:rPr>
-            <w:rFonts w:ascii="Consolas" w:hAnsi="Consolas" w:cs="Consolas"/>
-            <w:color w:val="17C6A3"/>
-            <w:sz w:val="20"/>
-            <w:szCs w:val="20"/>
-            <w:rPrChange w:id="26" w:author="ROBERTO GALBIATTI FILHO" w:date="2020-08-20T00:13:00Z">
-              <w:rPr>
-                <w:rFonts w:ascii="Consolas" w:hAnsi="Consolas" w:cs="Consolas"/>
-                <w:color w:val="17C6A3"/>
-                <w:sz w:val="20"/>
-                <w:szCs w:val="20"/>
-                <w:highlight w:val="black"/>
-              </w:rPr>
-            </w:rPrChange>
-          </w:rPr>
-          <w:t>)</w:t>
+          <w:t>em memória (mem)</w:t>
         </w:r>
       </w:ins>
     </w:p>
@@ -424,14 +294,14 @@
         <w:adjustRightInd w:val="0"/>
         <w:spacing w:after="0" w:line="240" w:lineRule="auto"/>
         <w:rPr>
-          <w:ins w:id="27" w:author="ROBERTO GALBIATTI" w:date="2020-08-20T00:10:00Z"/>
+          <w:ins w:id="24" w:author="ROBERTO GALBIATTI" w:date="2020-08-20T00:10:00Z"/>
           <w:rFonts w:ascii="Consolas" w:hAnsi="Consolas" w:cs="Consolas"/>
           <w:sz w:val="20"/>
           <w:szCs w:val="20"/>
           <w:highlight w:val="black"/>
-          <w:rPrChange w:id="28" w:author="ROBERTO GALBIATTI" w:date="2020-08-20T00:10:00Z">
+          <w:rPrChange w:id="25" w:author="ROBERTO GALBIATTI" w:date="2020-08-20T00:10:00Z">
             <w:rPr>
-              <w:ins w:id="29" w:author="ROBERTO GALBIATTI" w:date="2020-08-20T00:10:00Z"/>
+              <w:ins w:id="26" w:author="ROBERTO GALBIATTI" w:date="2020-08-20T00:10:00Z"/>
               <w:rFonts w:ascii="Consolas" w:hAnsi="Consolas" w:cs="Consolas"/>
               <w:sz w:val="20"/>
               <w:szCs w:val="20"/>
@@ -439,9 +309,7 @@
           </w:rPrChange>
         </w:rPr>
       </w:pPr>
-      <w:proofErr w:type="spellStart"/>
-      <w:proofErr w:type="gramStart"/>
-      <w:ins w:id="30" w:author="ROBERTO GALBIATTI" w:date="2020-08-20T00:10:00Z">
+      <w:ins w:id="27" w:author="ROBERTO GALBIATTI" w:date="2020-08-20T00:10:00Z">
         <w:r>
           <w:rPr>
             <w:rFonts w:ascii="Consolas" w:hAnsi="Consolas" w:cs="Consolas"/>
@@ -449,7 +317,7 @@
             <w:sz w:val="20"/>
             <w:szCs w:val="20"/>
             <w:highlight w:val="black"/>
-            <w:rPrChange w:id="31" w:author="ROBERTO GALBIATTI" w:date="2020-08-20T00:10:00Z">
+            <w:rPrChange w:id="28" w:author="ROBERTO GALBIATTI" w:date="2020-08-20T00:10:00Z">
               <w:rPr>
                 <w:rFonts w:ascii="Consolas" w:hAnsi="Consolas" w:cs="Consolas"/>
                 <w:color w:val="D9E8F7"/>
@@ -458,47 +326,8 @@
               </w:rPr>
             </w:rPrChange>
           </w:rPr>
-          <w:t>spring.datasource</w:t>
-        </w:r>
-        <w:proofErr w:type="gramEnd"/>
-        <w:r>
-          <w:rPr>
-            <w:rFonts w:ascii="Consolas" w:hAnsi="Consolas" w:cs="Consolas"/>
-            <w:color w:val="D9E8F7"/>
-            <w:sz w:val="20"/>
-            <w:szCs w:val="20"/>
-            <w:highlight w:val="black"/>
-            <w:rPrChange w:id="32" w:author="ROBERTO GALBIATTI" w:date="2020-08-20T00:10:00Z">
-              <w:rPr>
-                <w:rFonts w:ascii="Consolas" w:hAnsi="Consolas" w:cs="Consolas"/>
-                <w:color w:val="D9E8F7"/>
-                <w:sz w:val="20"/>
-                <w:szCs w:val="20"/>
-              </w:rPr>
-            </w:rPrChange>
-          </w:rPr>
-          <w:t>.username</w:t>
-        </w:r>
-        <w:proofErr w:type="spellEnd"/>
-        <w:r>
-          <w:rPr>
-            <w:rFonts w:ascii="Consolas" w:hAnsi="Consolas" w:cs="Consolas"/>
-            <w:color w:val="D9E8F7"/>
-            <w:sz w:val="20"/>
-            <w:szCs w:val="20"/>
-            <w:highlight w:val="black"/>
-            <w:rPrChange w:id="33" w:author="ROBERTO GALBIATTI" w:date="2020-08-20T00:10:00Z">
-              <w:rPr>
-                <w:rFonts w:ascii="Consolas" w:hAnsi="Consolas" w:cs="Consolas"/>
-                <w:color w:val="D9E8F7"/>
-                <w:sz w:val="20"/>
-                <w:szCs w:val="20"/>
-              </w:rPr>
-            </w:rPrChange>
-          </w:rPr>
-          <w:t>=</w:t>
-        </w:r>
-        <w:proofErr w:type="spellStart"/>
+          <w:t>spring.datasource.username=</w:t>
+        </w:r>
         <w:r>
           <w:rPr>
             <w:rFonts w:ascii="Consolas" w:hAnsi="Consolas" w:cs="Consolas"/>
@@ -507,19 +336,61 @@
             <w:szCs w:val="20"/>
             <w:highlight w:val="black"/>
             <w:u w:val="single"/>
+            <w:rPrChange w:id="29" w:author="ROBERTO GALBIATTI" w:date="2020-08-20T00:10:00Z">
+              <w:rPr>
+                <w:rFonts w:ascii="Consolas" w:hAnsi="Consolas" w:cs="Consolas"/>
+                <w:color w:val="17C6A3"/>
+                <w:sz w:val="20"/>
+                <w:szCs w:val="20"/>
+                <w:u w:val="single"/>
+              </w:rPr>
+            </w:rPrChange>
+          </w:rPr>
+          <w:t>sa</w:t>
+        </w:r>
+      </w:ins>
+    </w:p>
+    <w:p>
+      <w:pPr>
+        <w:autoSpaceDE w:val="0"/>
+        <w:autoSpaceDN w:val="0"/>
+        <w:adjustRightInd w:val="0"/>
+        <w:spacing w:after="0" w:line="240" w:lineRule="auto"/>
+        <w:rPr>
+          <w:ins w:id="30" w:author="ROBERTO GALBIATTI" w:date="2020-08-20T00:10:00Z"/>
+          <w:rFonts w:ascii="Consolas" w:hAnsi="Consolas" w:cs="Consolas"/>
+          <w:sz w:val="20"/>
+          <w:szCs w:val="20"/>
+          <w:highlight w:val="black"/>
+          <w:rPrChange w:id="31" w:author="ROBERTO GALBIATTI" w:date="2020-08-20T00:10:00Z">
+            <w:rPr>
+              <w:ins w:id="32" w:author="ROBERTO GALBIATTI" w:date="2020-08-20T00:10:00Z"/>
+              <w:rFonts w:ascii="Consolas" w:hAnsi="Consolas" w:cs="Consolas"/>
+              <w:sz w:val="20"/>
+              <w:szCs w:val="20"/>
+            </w:rPr>
+          </w:rPrChange>
+        </w:rPr>
+      </w:pPr>
+      <w:ins w:id="33" w:author="ROBERTO GALBIATTI" w:date="2020-08-20T00:10:00Z">
+        <w:r>
+          <w:rPr>
+            <w:rFonts w:ascii="Consolas" w:hAnsi="Consolas" w:cs="Consolas"/>
+            <w:color w:val="D9E8F7"/>
+            <w:sz w:val="20"/>
+            <w:szCs w:val="20"/>
+            <w:highlight w:val="black"/>
             <w:rPrChange w:id="34" w:author="ROBERTO GALBIATTI" w:date="2020-08-20T00:10:00Z">
               <w:rPr>
                 <w:rFonts w:ascii="Consolas" w:hAnsi="Consolas" w:cs="Consolas"/>
-                <w:color w:val="17C6A3"/>
-                <w:sz w:val="20"/>
-                <w:szCs w:val="20"/>
-                <w:u w:val="single"/>
-              </w:rPr>
-            </w:rPrChange>
-          </w:rPr>
-          <w:t>sa</w:t>
-        </w:r>
-        <w:proofErr w:type="spellEnd"/>
+                <w:color w:val="D9E8F7"/>
+                <w:sz w:val="20"/>
+                <w:szCs w:val="20"/>
+              </w:rPr>
+            </w:rPrChange>
+          </w:rPr>
+          <w:t>spring.datasource.password=</w:t>
+        </w:r>
       </w:ins>
     </w:p>
     <w:p>
@@ -544,66 +415,6 @@
           </w:rPrChange>
         </w:rPr>
       </w:pPr>
-      <w:proofErr w:type="spellStart"/>
-      <w:proofErr w:type="gramStart"/>
-      <w:ins w:id="38" w:author="ROBERTO GALBIATTI" w:date="2020-08-20T00:10:00Z">
-        <w:r>
-          <w:rPr>
-            <w:rFonts w:ascii="Consolas" w:hAnsi="Consolas" w:cs="Consolas"/>
-            <w:color w:val="D9E8F7"/>
-            <w:sz w:val="20"/>
-            <w:szCs w:val="20"/>
-            <w:highlight w:val="black"/>
-            <w:rPrChange w:id="39" w:author="ROBERTO GALBIATTI" w:date="2020-08-20T00:10:00Z">
-              <w:rPr>
-                <w:rFonts w:ascii="Consolas" w:hAnsi="Consolas" w:cs="Consolas"/>
-                <w:color w:val="D9E8F7"/>
-                <w:sz w:val="20"/>
-                <w:szCs w:val="20"/>
-              </w:rPr>
-            </w:rPrChange>
-          </w:rPr>
-          <w:t>spring.datasource</w:t>
-        </w:r>
-        <w:proofErr w:type="gramEnd"/>
-        <w:r>
-          <w:rPr>
-            <w:rFonts w:ascii="Consolas" w:hAnsi="Consolas" w:cs="Consolas"/>
-            <w:color w:val="D9E8F7"/>
-            <w:sz w:val="20"/>
-            <w:szCs w:val="20"/>
-            <w:highlight w:val="black"/>
-            <w:rPrChange w:id="40" w:author="ROBERTO GALBIATTI" w:date="2020-08-20T00:10:00Z">
-              <w:rPr>
-                <w:rFonts w:ascii="Consolas" w:hAnsi="Consolas" w:cs="Consolas"/>
-                <w:color w:val="D9E8F7"/>
-                <w:sz w:val="20"/>
-                <w:szCs w:val="20"/>
-              </w:rPr>
-            </w:rPrChange>
-          </w:rPr>
-          <w:t>.password</w:t>
-        </w:r>
-        <w:proofErr w:type="spellEnd"/>
-        <w:r>
-          <w:rPr>
-            <w:rFonts w:ascii="Consolas" w:hAnsi="Consolas" w:cs="Consolas"/>
-            <w:color w:val="D9E8F7"/>
-            <w:sz w:val="20"/>
-            <w:szCs w:val="20"/>
-            <w:highlight w:val="black"/>
-            <w:rPrChange w:id="41" w:author="ROBERTO GALBIATTI" w:date="2020-08-20T00:10:00Z">
-              <w:rPr>
-                <w:rFonts w:ascii="Consolas" w:hAnsi="Consolas" w:cs="Consolas"/>
-                <w:color w:val="D9E8F7"/>
-                <w:sz w:val="20"/>
-                <w:szCs w:val="20"/>
-              </w:rPr>
-            </w:rPrChange>
-          </w:rPr>
-          <w:t>=</w:t>
-        </w:r>
-      </w:ins>
     </w:p>
     <w:p>
       <w:pPr>
@@ -612,14 +423,14 @@
         <w:adjustRightInd w:val="0"/>
         <w:spacing w:after="0" w:line="240" w:lineRule="auto"/>
         <w:rPr>
-          <w:ins w:id="42" w:author="ROBERTO GALBIATTI" w:date="2020-08-20T00:10:00Z"/>
+          <w:ins w:id="38" w:author="ROBERTO GALBIATTI" w:date="2020-08-20T00:10:00Z"/>
           <w:rFonts w:ascii="Consolas" w:hAnsi="Consolas" w:cs="Consolas"/>
           <w:sz w:val="20"/>
           <w:szCs w:val="20"/>
           <w:highlight w:val="black"/>
-          <w:rPrChange w:id="43" w:author="ROBERTO GALBIATTI" w:date="2020-08-20T00:10:00Z">
+          <w:rPrChange w:id="39" w:author="ROBERTO GALBIATTI" w:date="2020-08-20T00:10:00Z">
             <w:rPr>
-              <w:ins w:id="44" w:author="ROBERTO GALBIATTI" w:date="2020-08-20T00:10:00Z"/>
+              <w:ins w:id="40" w:author="ROBERTO GALBIATTI" w:date="2020-08-20T00:10:00Z"/>
               <w:rFonts w:ascii="Consolas" w:hAnsi="Consolas" w:cs="Consolas"/>
               <w:sz w:val="20"/>
               <w:szCs w:val="20"/>
@@ -627,6 +438,75 @@
           </w:rPrChange>
         </w:rPr>
       </w:pPr>
+      <w:ins w:id="41" w:author="ROBERTO GALBIATTI" w:date="2020-08-20T00:10:00Z">
+        <w:r>
+          <w:rPr>
+            <w:rFonts w:ascii="Consolas" w:hAnsi="Consolas" w:cs="Consolas"/>
+            <w:color w:val="D9E8F7"/>
+            <w:sz w:val="20"/>
+            <w:szCs w:val="20"/>
+            <w:highlight w:val="black"/>
+            <w:rPrChange w:id="42" w:author="ROBERTO GALBIATTI" w:date="2020-08-20T00:10:00Z">
+              <w:rPr>
+                <w:rFonts w:ascii="Consolas" w:hAnsi="Consolas" w:cs="Consolas"/>
+                <w:color w:val="D9E8F7"/>
+                <w:sz w:val="20"/>
+                <w:szCs w:val="20"/>
+              </w:rPr>
+            </w:rPrChange>
+          </w:rPr>
+          <w:t>spring.h2.console.enabled=</w:t>
+        </w:r>
+        <w:r>
+          <w:rPr>
+            <w:rFonts w:ascii="Consolas" w:hAnsi="Consolas" w:cs="Consolas"/>
+            <w:color w:val="17C6A3"/>
+            <w:sz w:val="20"/>
+            <w:szCs w:val="20"/>
+            <w:highlight w:val="black"/>
+            <w:rPrChange w:id="43" w:author="ROBERTO GALBIATTI" w:date="2020-08-20T00:10:00Z">
+              <w:rPr>
+                <w:rFonts w:ascii="Consolas" w:hAnsi="Consolas" w:cs="Consolas"/>
+                <w:color w:val="17C6A3"/>
+                <w:sz w:val="20"/>
+                <w:szCs w:val="20"/>
+              </w:rPr>
+            </w:rPrChange>
+          </w:rPr>
+          <w:t>true</w:t>
+        </w:r>
+      </w:ins>
+      <w:ins w:id="44" w:author="ROBERTO GALBIATTI FILHO" w:date="2020-08-20T00:13:00Z">
+        <w:r>
+          <w:rPr>
+            <w:rFonts w:ascii="Consolas" w:hAnsi="Consolas" w:cs="Consolas"/>
+            <w:color w:val="17C6A3"/>
+            <w:sz w:val="20"/>
+            <w:szCs w:val="20"/>
+          </w:rPr>
+          <w:t xml:space="preserve"> </w:t>
+        </w:r>
+      </w:ins>
+      <w:ins w:id="45" w:author="ROBERTO GALBIATTI FILHO" w:date="2020-08-20T00:12:00Z">
+        <w:r>
+          <w:rPr>
+            <w:rFonts w:ascii="Consolas" w:hAnsi="Consolas" w:cs="Consolas"/>
+            <w:color w:val="17C6A3"/>
+            <w:sz w:val="20"/>
+            <w:szCs w:val="20"/>
+            <w:rPrChange w:id="46" w:author="ROBERTO GALBIATTI FILHO" w:date="2020-08-20T00:13:00Z">
+              <w:rPr>
+                <w:rFonts w:ascii="Consolas" w:hAnsi="Consolas" w:cs="Consolas"/>
+                <w:color w:val="17C6A3"/>
+                <w:sz w:val="20"/>
+                <w:szCs w:val="20"/>
+                <w:highlight w:val="black"/>
+              </w:rPr>
+            </w:rPrChange>
+          </w:rPr>
+          <w:t>console está habilitado</w:t>
+        </w:r>
+      </w:ins>
     </w:p>
     <w:p>
       <w:pPr>
@@ -635,14 +515,14 @@
         <w:adjustRightInd w:val="0"/>
         <w:spacing w:after="0" w:line="240" w:lineRule="auto"/>
         <w:rPr>
-          <w:ins w:id="45" w:author="ROBERTO GALBIATTI" w:date="2020-08-20T00:10:00Z"/>
+          <w:ins w:id="47" w:author="ROBERTO GALBIATTI" w:date="2020-08-20T00:10:00Z"/>
           <w:rFonts w:ascii="Consolas" w:hAnsi="Consolas" w:cs="Consolas"/>
           <w:sz w:val="20"/>
           <w:szCs w:val="20"/>
           <w:highlight w:val="black"/>
-          <w:rPrChange w:id="46" w:author="ROBERTO GALBIATTI" w:date="2020-08-20T00:10:00Z">
+          <w:rPrChange w:id="48" w:author="ROBERTO GALBIATTI" w:date="2020-08-20T00:10:00Z">
             <w:rPr>
-              <w:ins w:id="47" w:author="ROBERTO GALBIATTI" w:date="2020-08-20T00:10:00Z"/>
+              <w:ins w:id="49" w:author="ROBERTO GALBIATTI" w:date="2020-08-20T00:10:00Z"/>
               <w:rFonts w:ascii="Consolas" w:hAnsi="Consolas" w:cs="Consolas"/>
               <w:sz w:val="20"/>
               <w:szCs w:val="20"/>
@@ -650,45 +530,7 @@
           </w:rPrChange>
         </w:rPr>
       </w:pPr>
-      <w:ins w:id="48" w:author="ROBERTO GALBIATTI" w:date="2020-08-20T00:10:00Z">
-        <w:r>
-          <w:rPr>
-            <w:rFonts w:ascii="Consolas" w:hAnsi="Consolas" w:cs="Consolas"/>
-            <w:color w:val="D9E8F7"/>
-            <w:sz w:val="20"/>
-            <w:szCs w:val="20"/>
-            <w:highlight w:val="black"/>
-            <w:rPrChange w:id="49" w:author="ROBERTO GALBIATTI" w:date="2020-08-20T00:10:00Z">
-              <w:rPr>
-                <w:rFonts w:ascii="Consolas" w:hAnsi="Consolas" w:cs="Consolas"/>
-                <w:color w:val="D9E8F7"/>
-                <w:sz w:val="20"/>
-                <w:szCs w:val="20"/>
-              </w:rPr>
-            </w:rPrChange>
-          </w:rPr>
-          <w:t>spring.h</w:t>
-        </w:r>
-        <w:proofErr w:type="gramStart"/>
-        <w:r>
-          <w:rPr>
-            <w:rFonts w:ascii="Consolas" w:hAnsi="Consolas" w:cs="Consolas"/>
-            <w:color w:val="D9E8F7"/>
-            <w:sz w:val="20"/>
-            <w:szCs w:val="20"/>
-            <w:highlight w:val="black"/>
-            <w:rPrChange w:id="50" w:author="ROBERTO GALBIATTI" w:date="2020-08-20T00:10:00Z">
-              <w:rPr>
-                <w:rFonts w:ascii="Consolas" w:hAnsi="Consolas" w:cs="Consolas"/>
-                <w:color w:val="D9E8F7"/>
-                <w:sz w:val="20"/>
-                <w:szCs w:val="20"/>
-              </w:rPr>
-            </w:rPrChange>
-          </w:rPr>
-          <w:t>2.console</w:t>
-        </w:r>
-        <w:proofErr w:type="gramEnd"/>
+      <w:ins w:id="50" w:author="ROBERTO GALBIATTI" w:date="2020-08-20T00:10:00Z">
         <w:r>
           <w:rPr>
             <w:rFonts w:ascii="Consolas" w:hAnsi="Consolas" w:cs="Consolas"/>
@@ -705,9 +547,8 @@
               </w:rPr>
             </w:rPrChange>
           </w:rPr>
-          <w:t>.enabled=</w:t>
-        </w:r>
-        <w:proofErr w:type="spellStart"/>
+          <w:t>spring.h2.console.path=</w:t>
+        </w:r>
         <w:r>
           <w:rPr>
             <w:rFonts w:ascii="Consolas" w:hAnsi="Consolas" w:cs="Consolas"/>
@@ -724,29 +565,17 @@
               </w:rPr>
             </w:rPrChange>
           </w:rPr>
-          <w:t>true</w:t>
-        </w:r>
-      </w:ins>
-      <w:proofErr w:type="spellEnd"/>
-      <w:ins w:id="53" w:author="ROBERTO GALBIATTI FILHO" w:date="2020-08-20T00:13:00Z">
-        <w:r>
-          <w:rPr>
-            <w:rFonts w:ascii="Consolas" w:hAnsi="Consolas" w:cs="Consolas"/>
-            <w:color w:val="17C6A3"/>
-            <w:sz w:val="20"/>
-            <w:szCs w:val="20"/>
-          </w:rPr>
-          <w:t xml:space="preserve"> </w:t>
-        </w:r>
-      </w:ins>
-      <w:ins w:id="54" w:author="ROBERTO GALBIATTI FILHO" w:date="2020-08-20T00:12:00Z">
-        <w:r>
-          <w:rPr>
-            <w:rFonts w:ascii="Consolas" w:hAnsi="Consolas" w:cs="Consolas"/>
-            <w:color w:val="17C6A3"/>
-            <w:sz w:val="20"/>
-            <w:szCs w:val="20"/>
-            <w:rPrChange w:id="55" w:author="ROBERTO GALBIATTI FILHO" w:date="2020-08-20T00:13:00Z">
+          <w:t>/h2-console</w:t>
+        </w:r>
+      </w:ins>
+      <w:ins w:id="53" w:author="ROBERTO GALBIATTI FILHO" w:date="2020-08-20T00:12:00Z">
+        <w:r>
+          <w:rPr>
+            <w:rFonts w:ascii="Consolas" w:hAnsi="Consolas" w:cs="Consolas"/>
+            <w:color w:val="17C6A3"/>
+            <w:sz w:val="20"/>
+            <w:szCs w:val="20"/>
+            <w:rPrChange w:id="54" w:author="ROBERTO GALBIATTI FILHO" w:date="2020-08-20T00:13:00Z">
               <w:rPr>
                 <w:rFonts w:ascii="Consolas" w:hAnsi="Consolas" w:cs="Consolas"/>
                 <w:color w:val="17C6A3"/>
@@ -756,7 +585,7 @@
               </w:rPr>
             </w:rPrChange>
           </w:rPr>
-          <w:t>console está habilitado</w:t>
+          <w:t xml:space="preserve"> acesso ao adm do H2 é este</w:t>
         </w:r>
       </w:ins>
     </w:p>
@@ -767,14 +596,14 @@
         <w:adjustRightInd w:val="0"/>
         <w:spacing w:after="0" w:line="240" w:lineRule="auto"/>
         <w:rPr>
-          <w:ins w:id="56" w:author="ROBERTO GALBIATTI" w:date="2020-08-20T00:10:00Z"/>
+          <w:ins w:id="55" w:author="ROBERTO GALBIATTI" w:date="2020-08-20T00:10:00Z"/>
           <w:rFonts w:ascii="Consolas" w:hAnsi="Consolas" w:cs="Consolas"/>
           <w:sz w:val="20"/>
           <w:szCs w:val="20"/>
           <w:highlight w:val="black"/>
-          <w:rPrChange w:id="57" w:author="ROBERTO GALBIATTI" w:date="2020-08-20T00:10:00Z">
+          <w:rPrChange w:id="56" w:author="ROBERTO GALBIATTI" w:date="2020-08-20T00:10:00Z">
             <w:rPr>
-              <w:ins w:id="58" w:author="ROBERTO GALBIATTI" w:date="2020-08-20T00:10:00Z"/>
+              <w:ins w:id="57" w:author="ROBERTO GALBIATTI" w:date="2020-08-20T00:10:00Z"/>
               <w:rFonts w:ascii="Consolas" w:hAnsi="Consolas" w:cs="Consolas"/>
               <w:sz w:val="20"/>
               <w:szCs w:val="20"/>
@@ -782,140 +611,6 @@
           </w:rPrChange>
         </w:rPr>
       </w:pPr>
-      <w:ins w:id="59" w:author="ROBERTO GALBIATTI" w:date="2020-08-20T00:10:00Z">
-        <w:r>
-          <w:rPr>
-            <w:rFonts w:ascii="Consolas" w:hAnsi="Consolas" w:cs="Consolas"/>
-            <w:color w:val="D9E8F7"/>
-            <w:sz w:val="20"/>
-            <w:szCs w:val="20"/>
-            <w:highlight w:val="black"/>
-            <w:rPrChange w:id="60" w:author="ROBERTO GALBIATTI" w:date="2020-08-20T00:10:00Z">
-              <w:rPr>
-                <w:rFonts w:ascii="Consolas" w:hAnsi="Consolas" w:cs="Consolas"/>
-                <w:color w:val="D9E8F7"/>
-                <w:sz w:val="20"/>
-                <w:szCs w:val="20"/>
-              </w:rPr>
-            </w:rPrChange>
-          </w:rPr>
-          <w:t>spring.h</w:t>
-        </w:r>
-        <w:proofErr w:type="gramStart"/>
-        <w:r>
-          <w:rPr>
-            <w:rFonts w:ascii="Consolas" w:hAnsi="Consolas" w:cs="Consolas"/>
-            <w:color w:val="D9E8F7"/>
-            <w:sz w:val="20"/>
-            <w:szCs w:val="20"/>
-            <w:highlight w:val="black"/>
-            <w:rPrChange w:id="61" w:author="ROBERTO GALBIATTI" w:date="2020-08-20T00:10:00Z">
-              <w:rPr>
-                <w:rFonts w:ascii="Consolas" w:hAnsi="Consolas" w:cs="Consolas"/>
-                <w:color w:val="D9E8F7"/>
-                <w:sz w:val="20"/>
-                <w:szCs w:val="20"/>
-              </w:rPr>
-            </w:rPrChange>
-          </w:rPr>
-          <w:t>2.console</w:t>
-        </w:r>
-        <w:proofErr w:type="gramEnd"/>
-        <w:r>
-          <w:rPr>
-            <w:rFonts w:ascii="Consolas" w:hAnsi="Consolas" w:cs="Consolas"/>
-            <w:color w:val="D9E8F7"/>
-            <w:sz w:val="20"/>
-            <w:szCs w:val="20"/>
-            <w:highlight w:val="black"/>
-            <w:rPrChange w:id="62" w:author="ROBERTO GALBIATTI" w:date="2020-08-20T00:10:00Z">
-              <w:rPr>
-                <w:rFonts w:ascii="Consolas" w:hAnsi="Consolas" w:cs="Consolas"/>
-                <w:color w:val="D9E8F7"/>
-                <w:sz w:val="20"/>
-                <w:szCs w:val="20"/>
-              </w:rPr>
-            </w:rPrChange>
-          </w:rPr>
-          <w:t>.path=</w:t>
-        </w:r>
-        <w:r>
-          <w:rPr>
-            <w:rFonts w:ascii="Consolas" w:hAnsi="Consolas" w:cs="Consolas"/>
-            <w:color w:val="17C6A3"/>
-            <w:sz w:val="20"/>
-            <w:szCs w:val="20"/>
-            <w:highlight w:val="black"/>
-            <w:rPrChange w:id="63" w:author="ROBERTO GALBIATTI" w:date="2020-08-20T00:10:00Z">
-              <w:rPr>
-                <w:rFonts w:ascii="Consolas" w:hAnsi="Consolas" w:cs="Consolas"/>
-                <w:color w:val="17C6A3"/>
-                <w:sz w:val="20"/>
-                <w:szCs w:val="20"/>
-              </w:rPr>
-            </w:rPrChange>
-          </w:rPr>
-          <w:t>/h2-console</w:t>
-        </w:r>
-      </w:ins>
-      <w:ins w:id="64" w:author="ROBERTO GALBIATTI FILHO" w:date="2020-08-20T00:12:00Z">
-        <w:r>
-          <w:rPr>
-            <w:rFonts w:ascii="Consolas" w:hAnsi="Consolas" w:cs="Consolas"/>
-            <w:color w:val="17C6A3"/>
-            <w:sz w:val="20"/>
-            <w:szCs w:val="20"/>
-            <w:rPrChange w:id="65" w:author="ROBERTO GALBIATTI FILHO" w:date="2020-08-20T00:13:00Z">
-              <w:rPr>
-                <w:rFonts w:ascii="Consolas" w:hAnsi="Consolas" w:cs="Consolas"/>
-                <w:color w:val="17C6A3"/>
-                <w:sz w:val="20"/>
-                <w:szCs w:val="20"/>
-                <w:highlight w:val="black"/>
-              </w:rPr>
-            </w:rPrChange>
-          </w:rPr>
-          <w:t xml:space="preserve"> acesso ao </w:t>
-        </w:r>
-        <w:proofErr w:type="spellStart"/>
-        <w:r>
-          <w:rPr>
-            <w:rFonts w:ascii="Consolas" w:hAnsi="Consolas" w:cs="Consolas"/>
-            <w:color w:val="17C6A3"/>
-            <w:sz w:val="20"/>
-            <w:szCs w:val="20"/>
-            <w:rPrChange w:id="66" w:author="ROBERTO GALBIATTI FILHO" w:date="2020-08-20T00:13:00Z">
-              <w:rPr>
-                <w:rFonts w:ascii="Consolas" w:hAnsi="Consolas" w:cs="Consolas"/>
-                <w:color w:val="17C6A3"/>
-                <w:sz w:val="20"/>
-                <w:szCs w:val="20"/>
-                <w:highlight w:val="black"/>
-              </w:rPr>
-            </w:rPrChange>
-          </w:rPr>
-          <w:t>adm</w:t>
-        </w:r>
-        <w:proofErr w:type="spellEnd"/>
-        <w:r>
-          <w:rPr>
-            <w:rFonts w:ascii="Consolas" w:hAnsi="Consolas" w:cs="Consolas"/>
-            <w:color w:val="17C6A3"/>
-            <w:sz w:val="20"/>
-            <w:szCs w:val="20"/>
-            <w:rPrChange w:id="67" w:author="ROBERTO GALBIATTI FILHO" w:date="2020-08-20T00:13:00Z">
-              <w:rPr>
-                <w:rFonts w:ascii="Consolas" w:hAnsi="Consolas" w:cs="Consolas"/>
-                <w:color w:val="17C6A3"/>
-                <w:sz w:val="20"/>
-                <w:szCs w:val="20"/>
-                <w:highlight w:val="black"/>
-              </w:rPr>
-            </w:rPrChange>
-          </w:rPr>
-          <w:t xml:space="preserve"> do H2 é este</w:t>
-        </w:r>
-      </w:ins>
     </w:p>
     <w:p>
       <w:pPr>
@@ -924,14 +619,14 @@
         <w:adjustRightInd w:val="0"/>
         <w:spacing w:after="0" w:line="240" w:lineRule="auto"/>
         <w:rPr>
-          <w:ins w:id="68" w:author="ROBERTO GALBIATTI" w:date="2020-08-20T00:10:00Z"/>
+          <w:ins w:id="58" w:author="ROBERTO GALBIATTI" w:date="2020-08-20T00:10:00Z"/>
           <w:rFonts w:ascii="Consolas" w:hAnsi="Consolas" w:cs="Consolas"/>
           <w:sz w:val="20"/>
           <w:szCs w:val="20"/>
           <w:highlight w:val="black"/>
-          <w:rPrChange w:id="69" w:author="ROBERTO GALBIATTI" w:date="2020-08-20T00:10:00Z">
+          <w:rPrChange w:id="59" w:author="ROBERTO GALBIATTI" w:date="2020-08-20T00:10:00Z">
             <w:rPr>
-              <w:ins w:id="70" w:author="ROBERTO GALBIATTI" w:date="2020-08-20T00:10:00Z"/>
+              <w:ins w:id="60" w:author="ROBERTO GALBIATTI" w:date="2020-08-20T00:10:00Z"/>
               <w:rFonts w:ascii="Consolas" w:hAnsi="Consolas" w:cs="Consolas"/>
               <w:sz w:val="20"/>
               <w:szCs w:val="20"/>
@@ -939,32 +634,7 @@
           </w:rPrChange>
         </w:rPr>
       </w:pPr>
-    </w:p>
-    <w:p>
-      <w:pPr>
-        <w:autoSpaceDE w:val="0"/>
-        <w:autoSpaceDN w:val="0"/>
-        <w:adjustRightInd w:val="0"/>
-        <w:spacing w:after="0" w:line="240" w:lineRule="auto"/>
-        <w:rPr>
-          <w:ins w:id="71" w:author="ROBERTO GALBIATTI" w:date="2020-08-20T00:10:00Z"/>
-          <w:rFonts w:ascii="Consolas" w:hAnsi="Consolas" w:cs="Consolas"/>
-          <w:sz w:val="20"/>
-          <w:szCs w:val="20"/>
-          <w:highlight w:val="black"/>
-          <w:rPrChange w:id="72" w:author="ROBERTO GALBIATTI" w:date="2020-08-20T00:10:00Z">
-            <w:rPr>
-              <w:ins w:id="73" w:author="ROBERTO GALBIATTI" w:date="2020-08-20T00:10:00Z"/>
-              <w:rFonts w:ascii="Consolas" w:hAnsi="Consolas" w:cs="Consolas"/>
-              <w:sz w:val="20"/>
-              <w:szCs w:val="20"/>
-            </w:rPr>
-          </w:rPrChange>
-        </w:rPr>
-      </w:pPr>
-      <w:proofErr w:type="spellStart"/>
-      <w:proofErr w:type="gramStart"/>
-      <w:ins w:id="74" w:author="ROBERTO GALBIATTI" w:date="2020-08-20T00:10:00Z">
+      <w:ins w:id="61" w:author="ROBERTO GALBIATTI" w:date="2020-08-20T00:10:00Z">
         <w:r>
           <w:rPr>
             <w:rFonts w:ascii="Consolas" w:hAnsi="Consolas" w:cs="Consolas"/>
@@ -972,7 +642,7 @@
             <w:sz w:val="20"/>
             <w:szCs w:val="20"/>
             <w:highlight w:val="black"/>
-            <w:rPrChange w:id="75" w:author="ROBERTO GALBIATTI" w:date="2020-08-20T00:10:00Z">
+            <w:rPrChange w:id="62" w:author="ROBERTO GALBIATTI" w:date="2020-08-20T00:10:00Z">
               <w:rPr>
                 <w:rFonts w:ascii="Consolas" w:hAnsi="Consolas" w:cs="Consolas"/>
                 <w:color w:val="D9E8F7"/>
@@ -981,80 +651,40 @@
               </w:rPr>
             </w:rPrChange>
           </w:rPr>
-          <w:t>spring.jpa.show</w:t>
-        </w:r>
-        <w:proofErr w:type="gramEnd"/>
-        <w:r>
-          <w:rPr>
-            <w:rFonts w:ascii="Consolas" w:hAnsi="Consolas" w:cs="Consolas"/>
-            <w:color w:val="D9E8F7"/>
+          <w:t>spring.jpa.show-sql=</w:t>
+        </w:r>
+        <w:r>
+          <w:rPr>
+            <w:rFonts w:ascii="Consolas" w:hAnsi="Consolas" w:cs="Consolas"/>
+            <w:color w:val="17C6A3"/>
             <w:sz w:val="20"/>
             <w:szCs w:val="20"/>
             <w:highlight w:val="black"/>
-            <w:rPrChange w:id="76" w:author="ROBERTO GALBIATTI" w:date="2020-08-20T00:10:00Z">
-              <w:rPr>
-                <w:rFonts w:ascii="Consolas" w:hAnsi="Consolas" w:cs="Consolas"/>
-                <w:color w:val="D9E8F7"/>
-                <w:sz w:val="20"/>
-                <w:szCs w:val="20"/>
-              </w:rPr>
-            </w:rPrChange>
-          </w:rPr>
-          <w:t>-sql</w:t>
-        </w:r>
-        <w:proofErr w:type="spellEnd"/>
-        <w:r>
-          <w:rPr>
-            <w:rFonts w:ascii="Consolas" w:hAnsi="Consolas" w:cs="Consolas"/>
-            <w:color w:val="D9E8F7"/>
+            <w:rPrChange w:id="63" w:author="ROBERTO GALBIATTI" w:date="2020-08-20T00:10:00Z">
+              <w:rPr>
+                <w:rFonts w:ascii="Consolas" w:hAnsi="Consolas" w:cs="Consolas"/>
+                <w:color w:val="17C6A3"/>
+                <w:sz w:val="20"/>
+                <w:szCs w:val="20"/>
+              </w:rPr>
+            </w:rPrChange>
+          </w:rPr>
+          <w:t>true</w:t>
+        </w:r>
+      </w:ins>
+      <w:ins w:id="64" w:author="ROBERTO GALBIATTI FILHO" w:date="2020-08-20T00:12:00Z">
+        <w:r>
+          <w:rPr>
+            <w:rFonts w:ascii="Consolas" w:hAnsi="Consolas" w:cs="Consolas"/>
+            <w:color w:val="17C6A3"/>
             <w:sz w:val="20"/>
             <w:szCs w:val="20"/>
             <w:highlight w:val="black"/>
-            <w:rPrChange w:id="77" w:author="ROBERTO GALBIATTI" w:date="2020-08-20T00:10:00Z">
-              <w:rPr>
-                <w:rFonts w:ascii="Consolas" w:hAnsi="Consolas" w:cs="Consolas"/>
-                <w:color w:val="D9E8F7"/>
-                <w:sz w:val="20"/>
-                <w:szCs w:val="20"/>
-              </w:rPr>
-            </w:rPrChange>
-          </w:rPr>
-          <w:t>=</w:t>
-        </w:r>
-        <w:proofErr w:type="spellStart"/>
-        <w:r>
-          <w:rPr>
-            <w:rFonts w:ascii="Consolas" w:hAnsi="Consolas" w:cs="Consolas"/>
-            <w:color w:val="17C6A3"/>
-            <w:sz w:val="20"/>
-            <w:szCs w:val="20"/>
-            <w:highlight w:val="black"/>
-            <w:rPrChange w:id="78" w:author="ROBERTO GALBIATTI" w:date="2020-08-20T00:10:00Z">
-              <w:rPr>
-                <w:rFonts w:ascii="Consolas" w:hAnsi="Consolas" w:cs="Consolas"/>
-                <w:color w:val="17C6A3"/>
-                <w:sz w:val="20"/>
-                <w:szCs w:val="20"/>
-              </w:rPr>
-            </w:rPrChange>
-          </w:rPr>
-          <w:t>true</w:t>
-        </w:r>
-      </w:ins>
-      <w:proofErr w:type="spellEnd"/>
-      <w:ins w:id="79" w:author="ROBERTO GALBIATTI FILHO" w:date="2020-08-20T00:12:00Z">
-        <w:r>
-          <w:rPr>
-            <w:rFonts w:ascii="Consolas" w:hAnsi="Consolas" w:cs="Consolas"/>
-            <w:color w:val="17C6A3"/>
-            <w:sz w:val="20"/>
-            <w:szCs w:val="20"/>
-            <w:highlight w:val="black"/>
           </w:rPr>
           <w:t xml:space="preserve"> </w:t>
         </w:r>
       </w:ins>
-      <w:ins w:id="80" w:author="ROBERTO GALBIATTI FILHO" w:date="2020-08-20T00:13:00Z">
+      <w:ins w:id="65" w:author="ROBERTO GALBIATTI FILHO" w:date="2020-08-20T00:13:00Z">
         <w:r>
           <w:rPr>
             <w:rFonts w:ascii="Consolas" w:hAnsi="Consolas" w:cs="Consolas"/>
@@ -1065,14 +695,14 @@
           <w:t xml:space="preserve"> </w:t>
         </w:r>
       </w:ins>
-      <w:ins w:id="81" w:author="ROBERTO GALBIATTI FILHO" w:date="2020-08-20T00:12:00Z">
-        <w:r>
-          <w:rPr>
-            <w:rFonts w:ascii="Consolas" w:hAnsi="Consolas" w:cs="Consolas"/>
-            <w:color w:val="17C6A3"/>
-            <w:sz w:val="20"/>
-            <w:szCs w:val="20"/>
-            <w:rPrChange w:id="82" w:author="ROBERTO GALBIATTI FILHO" w:date="2020-08-20T00:13:00Z">
+      <w:ins w:id="66" w:author="ROBERTO GALBIATTI FILHO" w:date="2020-08-20T00:12:00Z">
+        <w:r>
+          <w:rPr>
+            <w:rFonts w:ascii="Consolas" w:hAnsi="Consolas" w:cs="Consolas"/>
+            <w:color w:val="17C6A3"/>
+            <w:sz w:val="20"/>
+            <w:szCs w:val="20"/>
+            <w:rPrChange w:id="67" w:author="ROBERTO GALBIATTI FILHO" w:date="2020-08-20T00:13:00Z">
               <w:rPr>
                 <w:rFonts w:ascii="Consolas" w:hAnsi="Consolas" w:cs="Consolas"/>
                 <w:color w:val="17C6A3"/>
@@ -1092,16 +722,14 @@
           <w:bottom w:val="single" w:sz="6" w:space="1" w:color="auto"/>
         </w:pBdr>
         <w:rPr>
-          <w:ins w:id="83" w:author="ROBERTO GALBIATTI FILHO" w:date="2020-08-20T00:14:00Z"/>
+          <w:ins w:id="68" w:author="ROBERTO GALBIATTI FILHO" w:date="2020-08-20T00:14:00Z"/>
           <w:rFonts w:ascii="Consolas" w:hAnsi="Consolas" w:cs="Consolas"/>
           <w:color w:val="17C6A3"/>
           <w:sz w:val="20"/>
           <w:szCs w:val="20"/>
         </w:rPr>
       </w:pPr>
-      <w:proofErr w:type="spellStart"/>
-      <w:proofErr w:type="gramStart"/>
-      <w:ins w:id="84" w:author="ROBERTO GALBIATTI" w:date="2020-08-20T00:10:00Z">
+      <w:ins w:id="69" w:author="ROBERTO GALBIATTI" w:date="2020-08-20T00:10:00Z">
         <w:r>
           <w:rPr>
             <w:rFonts w:ascii="Consolas" w:hAnsi="Consolas" w:cs="Consolas"/>
@@ -1109,7 +737,7 @@
             <w:sz w:val="20"/>
             <w:szCs w:val="20"/>
             <w:highlight w:val="black"/>
-            <w:rPrChange w:id="85" w:author="ROBERTO GALBIATTI" w:date="2020-08-20T00:10:00Z">
+            <w:rPrChange w:id="70" w:author="ROBERTO GALBIATTI" w:date="2020-08-20T00:10:00Z">
               <w:rPr>
                 <w:rFonts w:ascii="Consolas" w:hAnsi="Consolas" w:cs="Consolas"/>
                 <w:color w:val="D9E8F7"/>
@@ -1118,55 +746,16 @@
               </w:rPr>
             </w:rPrChange>
           </w:rPr>
-          <w:t>spring.jpa.properties</w:t>
-        </w:r>
-        <w:proofErr w:type="gramEnd"/>
-        <w:r>
-          <w:rPr>
-            <w:rFonts w:ascii="Consolas" w:hAnsi="Consolas" w:cs="Consolas"/>
-            <w:color w:val="D9E8F7"/>
+          <w:t>spring.jpa.properties.hibernate.format_sql=</w:t>
+        </w:r>
+        <w:r>
+          <w:rPr>
+            <w:rFonts w:ascii="Consolas" w:hAnsi="Consolas" w:cs="Consolas"/>
+            <w:color w:val="17C6A3"/>
             <w:sz w:val="20"/>
             <w:szCs w:val="20"/>
             <w:highlight w:val="black"/>
-            <w:rPrChange w:id="86" w:author="ROBERTO GALBIATTI" w:date="2020-08-20T00:10:00Z">
-              <w:rPr>
-                <w:rFonts w:ascii="Consolas" w:hAnsi="Consolas" w:cs="Consolas"/>
-                <w:color w:val="D9E8F7"/>
-                <w:sz w:val="20"/>
-                <w:szCs w:val="20"/>
-              </w:rPr>
-            </w:rPrChange>
-          </w:rPr>
-          <w:t>.hibernate.format_sql</w:t>
-        </w:r>
-        <w:proofErr w:type="spellEnd"/>
-        <w:r>
-          <w:rPr>
-            <w:rFonts w:ascii="Consolas" w:hAnsi="Consolas" w:cs="Consolas"/>
-            <w:color w:val="D9E8F7"/>
-            <w:sz w:val="20"/>
-            <w:szCs w:val="20"/>
-            <w:highlight w:val="black"/>
-            <w:rPrChange w:id="87" w:author="ROBERTO GALBIATTI" w:date="2020-08-20T00:10:00Z">
-              <w:rPr>
-                <w:rFonts w:ascii="Consolas" w:hAnsi="Consolas" w:cs="Consolas"/>
-                <w:color w:val="D9E8F7"/>
-                <w:sz w:val="20"/>
-                <w:szCs w:val="20"/>
-              </w:rPr>
-            </w:rPrChange>
-          </w:rPr>
-          <w:t>=</w:t>
-        </w:r>
-        <w:proofErr w:type="spellStart"/>
-        <w:r>
-          <w:rPr>
-            <w:rFonts w:ascii="Consolas" w:hAnsi="Consolas" w:cs="Consolas"/>
-            <w:color w:val="17C6A3"/>
-            <w:sz w:val="20"/>
-            <w:szCs w:val="20"/>
-            <w:highlight w:val="black"/>
-            <w:rPrChange w:id="88" w:author="ROBERTO GALBIATTI" w:date="2020-08-20T00:10:00Z">
+            <w:rPrChange w:id="71" w:author="ROBERTO GALBIATTI" w:date="2020-08-20T00:10:00Z">
               <w:rPr>
                 <w:rFonts w:ascii="Consolas" w:hAnsi="Consolas" w:cs="Consolas"/>
                 <w:color w:val="17C6A3"/>
@@ -1178,8 +767,7 @@
           <w:t>true</w:t>
         </w:r>
       </w:ins>
-      <w:proofErr w:type="spellEnd"/>
-      <w:ins w:id="89" w:author="ROBERTO GALBIATTI FILHO" w:date="2020-08-20T00:12:00Z">
+      <w:ins w:id="72" w:author="ROBERTO GALBIATTI FILHO" w:date="2020-08-20T00:12:00Z">
         <w:r>
           <w:rPr>
             <w:rFonts w:ascii="Consolas" w:hAnsi="Consolas" w:cs="Consolas"/>
@@ -1191,7 +779,72 @@
         </w:r>
       </w:ins>
     </w:p>
-    <w:p/>
+    <w:p>
+      <w:pPr>
+        <w:rPr>
+          <w:ins w:id="73" w:author="ROBERTO GALBIATTI" w:date="2020-08-20T22:21:00Z"/>
+        </w:rPr>
+      </w:pPr>
+      <w:ins w:id="74" w:author="ROBERTO GALBIATTI" w:date="2020-08-20T22:19:00Z">
+        <w:r>
+          <w:t>Criando JPA repository, um “sub” framework do Spring, inserção</w:t>
+        </w:r>
+      </w:ins>
+    </w:p>
+    <w:p>
+      <w:pPr>
+        <w:rPr>
+          <w:ins w:id="75" w:author="ROBERTO GALBIATTI" w:date="2020-08-20T22:23:00Z"/>
+        </w:rPr>
+      </w:pPr>
+      <w:ins w:id="76" w:author="ROBERTO GALBIATTI" w:date="2020-08-20T22:21:00Z">
+        <w:r>
+          <w:t>JPA Repository é uma interface</w:t>
+        </w:r>
+      </w:ins>
+      <w:ins w:id="77" w:author="ROBERTO GALBIATTI" w:date="2020-08-20T22:23:00Z">
+        <w:r>
+          <w:t>.</w:t>
+        </w:r>
+      </w:ins>
+    </w:p>
+    <w:p>
+      <w:pPr>
+        <w:rPr>
+          <w:ins w:id="78" w:author="ROBERTO GALBIATTI" w:date="2020-08-20T22:32:00Z"/>
+        </w:rPr>
+      </w:pPr>
+      <w:ins w:id="79" w:author="ROBERTO GALBIATTI" w:date="2020-08-20T22:24:00Z">
+        <w:r>
+          <w:t xml:space="preserve">TestConfig é uma </w:t>
+        </w:r>
+      </w:ins>
+      <w:ins w:id="80" w:author="ROBERTO GALBIATTI" w:date="2020-08-20T22:23:00Z">
+        <w:r>
+          <w:t>Classe auxiliar – não e</w:t>
+        </w:r>
+      </w:ins>
+      <w:ins w:id="81" w:author="ROBERTO GALBIATTI" w:date="2020-08-20T22:24:00Z">
+        <w:r>
+          <w:t xml:space="preserve"> Controlador, Service ou Respository.</w:t>
+        </w:r>
+      </w:ins>
+    </w:p>
+    <w:p>
+      <w:ins w:id="82" w:author="ROBERTO GALBIATTI" w:date="2020-08-20T22:32:00Z">
+        <w:r>
+          <w:t>Database seed</w:t>
+        </w:r>
+      </w:ins>
+      <w:ins w:id="83" w:author="ROBERTO GALBIATTI" w:date="2020-08-20T22:33:00Z">
+        <w:r>
+          <w:t>ing acontece no TestConfig, quando instanciamos</w:t>
+        </w:r>
+        <w:r>
+          <w:t xml:space="preserve"> no método run.</w:t>
+        </w:r>
+      </w:ins>
+    </w:p>
     <w:sectPr>
       <w:pgSz w:w="11906" w:h="16838"/>
       <w:pgMar w:top="1417" w:right="1701" w:bottom="1417" w:left="1701" w:header="708" w:footer="708" w:gutter="0"/>

</xml_diff>

<commit_message>
Service Layer, Component Registration
</commit_message>
<xml_diff>
--- a/projeto.docx
+++ b/projeto.docx
@@ -4,7 +4,15 @@
   <w:body>
     <w:p>
       <w:r>
-        <w:t>Para criação do projeto, na aba: Criar novo projeto:</w:t>
+        <w:t xml:space="preserve">Para criação do projeto, na aba: </w:t>
+      </w:r>
+      <w:proofErr w:type="gramStart"/>
+      <w:r>
+        <w:t>Criar novo</w:t>
+      </w:r>
+      <w:proofErr w:type="gramEnd"/>
+      <w:r>
+        <w:t xml:space="preserve"> projeto:</w:t>
       </w:r>
     </w:p>
     <w:p>
@@ -26,7 +34,15 @@
         <w:t>pr</w:t>
       </w:r>
       <w:r>
-        <w:t>ing version (2.3.3 mesmo)</w:t>
+        <w:t xml:space="preserve">ing </w:t>
+      </w:r>
+      <w:proofErr w:type="spellStart"/>
+      <w:r>
+        <w:t>version</w:t>
+      </w:r>
+      <w:proofErr w:type="spellEnd"/>
+      <w:r>
+        <w:t xml:space="preserve"> (2.3.3 mesmo)</w:t>
       </w:r>
     </w:p>
     <w:p>
@@ -41,12 +57,28 @@
         </w:pBdr>
       </w:pPr>
       <w:r>
-        <w:t>No teste, iniciamos o projeto, já tem o Tomcat embutido no projeto automaticamente.</w:t>
+        <w:t xml:space="preserve">No teste, iniciamos o projeto, já tem o </w:t>
       </w:r>
-    </w:p>
-    <w:p>
+      <w:proofErr w:type="spellStart"/>
       <w:r>
-        <w:t>1 commit:</w:t>
+        <w:t>Tomcat</w:t>
+      </w:r>
+      <w:proofErr w:type="spellEnd"/>
+      <w:r>
+        <w:t xml:space="preserve"> embutido no projeto automaticamente.</w:t>
+      </w:r>
+    </w:p>
+    <w:p>
+      <w:r>
+        <w:t xml:space="preserve">1 </w:t>
+      </w:r>
+      <w:proofErr w:type="spellStart"/>
+      <w:r>
+        <w:t>commit</w:t>
+      </w:r>
+      <w:proofErr w:type="spellEnd"/>
+      <w:r>
+        <w:t>:</w:t>
       </w:r>
     </w:p>
     <w:p>
@@ -56,12 +88,36 @@
         </w:pBdr>
       </w:pPr>
       <w:r>
-        <w:t>Entidade users e criado nosso resource, onde teremos no controle REST</w:t>
+        <w:t xml:space="preserve">Entidade </w:t>
       </w:r>
-    </w:p>
-    <w:p>
+      <w:proofErr w:type="spellStart"/>
       <w:r>
-        <w:t>2 commit:</w:t>
+        <w:t>users</w:t>
+      </w:r>
+      <w:proofErr w:type="spellEnd"/>
+      <w:r>
+        <w:t xml:space="preserve"> e criado nosso </w:t>
+      </w:r>
+      <w:proofErr w:type="spellStart"/>
+      <w:r>
+        <w:t>resource</w:t>
+      </w:r>
+      <w:proofErr w:type="spellEnd"/>
+      <w:r>
+        <w:t>, onde teremos no controle REST</w:t>
+      </w:r>
+    </w:p>
+    <w:p>
+      <w:r>
+        <w:t xml:space="preserve">2 </w:t>
+      </w:r>
+      <w:proofErr w:type="spellStart"/>
+      <w:r>
+        <w:t>commit</w:t>
+      </w:r>
+      <w:proofErr w:type="spellEnd"/>
+      <w:r>
+        <w:t>:</w:t>
       </w:r>
     </w:p>
     <w:p>
@@ -108,7 +164,23 @@
       </w:pPr>
       <w:ins w:id="5" w:author="ROBERTO GALBIATTI" w:date="2020-08-20T00:09:00Z">
         <w:r>
-          <w:t>Entendendo as configurações do application properties:</w:t>
+          <w:t xml:space="preserve">Entendendo as configurações do </w:t>
+        </w:r>
+        <w:proofErr w:type="spellStart"/>
+        <w:r>
+          <w:t>application</w:t>
+        </w:r>
+        <w:proofErr w:type="spellEnd"/>
+        <w:r>
+          <w:t xml:space="preserve"> </w:t>
+        </w:r>
+        <w:proofErr w:type="spellStart"/>
+        <w:r>
+          <w:t>properties</w:t>
+        </w:r>
+        <w:proofErr w:type="spellEnd"/>
+        <w:r>
+          <w:t>:</w:t>
         </w:r>
       </w:ins>
     </w:p>
@@ -206,6 +278,7 @@
           </w:r>
         </w:del>
       </w:ins>
+      <w:proofErr w:type="spellStart"/>
       <w:ins w:id="16" w:author="ROBERTO GALBIATTI FILHO" w:date="2020-08-20T00:11:00Z">
         <w:r>
           <w:rPr>
@@ -223,18 +296,37 @@
               </w:rPr>
             </w:rPrChange>
           </w:rPr>
-          <w:t>String de conexão com o banco</w:t>
-        </w:r>
-      </w:ins>
-      <w:ins w:id="18" w:author="ROBERTO GALBIATTI" w:date="2020-08-20T00:10:00Z">
-        <w:del w:id="19" w:author="ROBERTO GALBIATTI FILHO" w:date="2020-08-20T00:11:00Z">
+          <w:t>String</w:t>
+        </w:r>
+        <w:proofErr w:type="spellEnd"/>
+        <w:r>
+          <w:rPr>
+            <w:rFonts w:ascii="Consolas" w:hAnsi="Consolas" w:cs="Consolas"/>
+            <w:color w:val="17C6A3"/>
+            <w:sz w:val="20"/>
+            <w:szCs w:val="20"/>
+            <w:rPrChange w:id="18" w:author="ROBERTO GALBIATTI FILHO" w:date="2020-08-20T00:12:00Z">
+              <w:rPr>
+                <w:rFonts w:ascii="Consolas" w:hAnsi="Consolas" w:cs="Consolas"/>
+                <w:color w:val="17C6A3"/>
+                <w:sz w:val="20"/>
+                <w:szCs w:val="20"/>
+                <w:highlight w:val="black"/>
+              </w:rPr>
+            </w:rPrChange>
+          </w:rPr>
+          <w:t xml:space="preserve"> de conexão com o banco</w:t>
+        </w:r>
+      </w:ins>
+      <w:ins w:id="19" w:author="ROBERTO GALBIATTI" w:date="2020-08-20T00:10:00Z">
+        <w:del w:id="20" w:author="ROBERTO GALBIATTI FILHO" w:date="2020-08-20T00:11:00Z">
           <w:r>
             <w:rPr>
               <w:rFonts w:ascii="Consolas" w:hAnsi="Consolas" w:cs="Consolas"/>
               <w:color w:val="17C6A3"/>
               <w:sz w:val="20"/>
               <w:szCs w:val="20"/>
-              <w:rPrChange w:id="20" w:author="ROBERTO GALBIATTI FILHO" w:date="2020-08-20T00:12:00Z">
+              <w:rPrChange w:id="21" w:author="ROBERTO GALBIATTI FILHO" w:date="2020-08-20T00:12:00Z">
                 <w:rPr>
                   <w:rFonts w:ascii="Consolas" w:hAnsi="Consolas" w:cs="Consolas"/>
                   <w:color w:val="17C6A3"/>
@@ -248,14 +340,14 @@
           </w:r>
         </w:del>
       </w:ins>
-      <w:ins w:id="21" w:author="ROBERTO GALBIATTI FILHO" w:date="2020-08-20T00:11:00Z">
+      <w:ins w:id="22" w:author="ROBERTO GALBIATTI FILHO" w:date="2020-08-20T00:11:00Z">
         <w:r>
           <w:rPr>
             <w:rFonts w:ascii="Consolas" w:hAnsi="Consolas" w:cs="Consolas"/>
             <w:color w:val="17C6A3"/>
             <w:sz w:val="20"/>
             <w:szCs w:val="20"/>
-            <w:rPrChange w:id="22" w:author="ROBERTO GALBIATTI FILHO" w:date="2020-08-20T00:12:00Z">
+            <w:rPrChange w:id="23" w:author="ROBERTO GALBIATTI FILHO" w:date="2020-08-20T00:12:00Z">
               <w:rPr>
                 <w:rFonts w:ascii="Consolas" w:hAnsi="Consolas" w:cs="Consolas"/>
                 <w:color w:val="17C6A3"/>
@@ -273,7 +365,7 @@
             <w:color w:val="17C6A3"/>
             <w:sz w:val="20"/>
             <w:szCs w:val="20"/>
-            <w:rPrChange w:id="23" w:author="ROBERTO GALBIATTI FILHO" w:date="2020-08-20T00:13:00Z">
+            <w:rPrChange w:id="24" w:author="ROBERTO GALBIATTI FILHO" w:date="2020-08-20T00:13:00Z">
               <w:rPr>
                 <w:rFonts w:ascii="Consolas" w:hAnsi="Consolas" w:cs="Consolas"/>
                 <w:color w:val="17C6A3"/>
@@ -283,7 +375,45 @@
               </w:rPr>
             </w:rPrChange>
           </w:rPr>
-          <w:t>em memória (mem)</w:t>
+          <w:t>em memória (</w:t>
+        </w:r>
+        <w:proofErr w:type="spellStart"/>
+        <w:r>
+          <w:rPr>
+            <w:rFonts w:ascii="Consolas" w:hAnsi="Consolas" w:cs="Consolas"/>
+            <w:color w:val="17C6A3"/>
+            <w:sz w:val="20"/>
+            <w:szCs w:val="20"/>
+            <w:rPrChange w:id="25" w:author="ROBERTO GALBIATTI FILHO" w:date="2020-08-20T00:13:00Z">
+              <w:rPr>
+                <w:rFonts w:ascii="Consolas" w:hAnsi="Consolas" w:cs="Consolas"/>
+                <w:color w:val="17C6A3"/>
+                <w:sz w:val="20"/>
+                <w:szCs w:val="20"/>
+                <w:highlight w:val="black"/>
+              </w:rPr>
+            </w:rPrChange>
+          </w:rPr>
+          <w:t>mem</w:t>
+        </w:r>
+        <w:proofErr w:type="spellEnd"/>
+        <w:r>
+          <w:rPr>
+            <w:rFonts w:ascii="Consolas" w:hAnsi="Consolas" w:cs="Consolas"/>
+            <w:color w:val="17C6A3"/>
+            <w:sz w:val="20"/>
+            <w:szCs w:val="20"/>
+            <w:rPrChange w:id="26" w:author="ROBERTO GALBIATTI FILHO" w:date="2020-08-20T00:13:00Z">
+              <w:rPr>
+                <w:rFonts w:ascii="Consolas" w:hAnsi="Consolas" w:cs="Consolas"/>
+                <w:color w:val="17C6A3"/>
+                <w:sz w:val="20"/>
+                <w:szCs w:val="20"/>
+                <w:highlight w:val="black"/>
+              </w:rPr>
+            </w:rPrChange>
+          </w:rPr>
+          <w:t>)</w:t>
         </w:r>
       </w:ins>
     </w:p>
@@ -294,14 +424,14 @@
         <w:adjustRightInd w:val="0"/>
         <w:spacing w:after="0" w:line="240" w:lineRule="auto"/>
         <w:rPr>
-          <w:ins w:id="24" w:author="ROBERTO GALBIATTI" w:date="2020-08-20T00:10:00Z"/>
+          <w:ins w:id="27" w:author="ROBERTO GALBIATTI" w:date="2020-08-20T00:10:00Z"/>
           <w:rFonts w:ascii="Consolas" w:hAnsi="Consolas" w:cs="Consolas"/>
           <w:sz w:val="20"/>
           <w:szCs w:val="20"/>
           <w:highlight w:val="black"/>
-          <w:rPrChange w:id="25" w:author="ROBERTO GALBIATTI" w:date="2020-08-20T00:10:00Z">
+          <w:rPrChange w:id="28" w:author="ROBERTO GALBIATTI" w:date="2020-08-20T00:10:00Z">
             <w:rPr>
-              <w:ins w:id="26" w:author="ROBERTO GALBIATTI" w:date="2020-08-20T00:10:00Z"/>
+              <w:ins w:id="29" w:author="ROBERTO GALBIATTI" w:date="2020-08-20T00:10:00Z"/>
               <w:rFonts w:ascii="Consolas" w:hAnsi="Consolas" w:cs="Consolas"/>
               <w:sz w:val="20"/>
               <w:szCs w:val="20"/>
@@ -309,7 +439,9 @@
           </w:rPrChange>
         </w:rPr>
       </w:pPr>
-      <w:ins w:id="27" w:author="ROBERTO GALBIATTI" w:date="2020-08-20T00:10:00Z">
+      <w:proofErr w:type="spellStart"/>
+      <w:proofErr w:type="gramStart"/>
+      <w:ins w:id="30" w:author="ROBERTO GALBIATTI" w:date="2020-08-20T00:10:00Z">
         <w:r>
           <w:rPr>
             <w:rFonts w:ascii="Consolas" w:hAnsi="Consolas" w:cs="Consolas"/>
@@ -317,7 +449,7 @@
             <w:sz w:val="20"/>
             <w:szCs w:val="20"/>
             <w:highlight w:val="black"/>
-            <w:rPrChange w:id="28" w:author="ROBERTO GALBIATTI" w:date="2020-08-20T00:10:00Z">
+            <w:rPrChange w:id="31" w:author="ROBERTO GALBIATTI" w:date="2020-08-20T00:10:00Z">
               <w:rPr>
                 <w:rFonts w:ascii="Consolas" w:hAnsi="Consolas" w:cs="Consolas"/>
                 <w:color w:val="D9E8F7"/>
@@ -326,8 +458,47 @@
               </w:rPr>
             </w:rPrChange>
           </w:rPr>
-          <w:t>spring.datasource.username=</w:t>
-        </w:r>
+          <w:t>spring.datasource</w:t>
+        </w:r>
+        <w:proofErr w:type="gramEnd"/>
+        <w:r>
+          <w:rPr>
+            <w:rFonts w:ascii="Consolas" w:hAnsi="Consolas" w:cs="Consolas"/>
+            <w:color w:val="D9E8F7"/>
+            <w:sz w:val="20"/>
+            <w:szCs w:val="20"/>
+            <w:highlight w:val="black"/>
+            <w:rPrChange w:id="32" w:author="ROBERTO GALBIATTI" w:date="2020-08-20T00:10:00Z">
+              <w:rPr>
+                <w:rFonts w:ascii="Consolas" w:hAnsi="Consolas" w:cs="Consolas"/>
+                <w:color w:val="D9E8F7"/>
+                <w:sz w:val="20"/>
+                <w:szCs w:val="20"/>
+              </w:rPr>
+            </w:rPrChange>
+          </w:rPr>
+          <w:t>.username</w:t>
+        </w:r>
+        <w:proofErr w:type="spellEnd"/>
+        <w:r>
+          <w:rPr>
+            <w:rFonts w:ascii="Consolas" w:hAnsi="Consolas" w:cs="Consolas"/>
+            <w:color w:val="D9E8F7"/>
+            <w:sz w:val="20"/>
+            <w:szCs w:val="20"/>
+            <w:highlight w:val="black"/>
+            <w:rPrChange w:id="33" w:author="ROBERTO GALBIATTI" w:date="2020-08-20T00:10:00Z">
+              <w:rPr>
+                <w:rFonts w:ascii="Consolas" w:hAnsi="Consolas" w:cs="Consolas"/>
+                <w:color w:val="D9E8F7"/>
+                <w:sz w:val="20"/>
+                <w:szCs w:val="20"/>
+              </w:rPr>
+            </w:rPrChange>
+          </w:rPr>
+          <w:t>=</w:t>
+        </w:r>
+        <w:proofErr w:type="spellStart"/>
         <w:r>
           <w:rPr>
             <w:rFonts w:ascii="Consolas" w:hAnsi="Consolas" w:cs="Consolas"/>
@@ -336,7 +507,7 @@
             <w:szCs w:val="20"/>
             <w:highlight w:val="black"/>
             <w:u w:val="single"/>
-            <w:rPrChange w:id="29" w:author="ROBERTO GALBIATTI" w:date="2020-08-20T00:10:00Z">
+            <w:rPrChange w:id="34" w:author="ROBERTO GALBIATTI" w:date="2020-08-20T00:10:00Z">
               <w:rPr>
                 <w:rFonts w:ascii="Consolas" w:hAnsi="Consolas" w:cs="Consolas"/>
                 <w:color w:val="17C6A3"/>
@@ -348,49 +519,7 @@
           </w:rPr>
           <w:t>sa</w:t>
         </w:r>
-      </w:ins>
-    </w:p>
-    <w:p>
-      <w:pPr>
-        <w:autoSpaceDE w:val="0"/>
-        <w:autoSpaceDN w:val="0"/>
-        <w:adjustRightInd w:val="0"/>
-        <w:spacing w:after="0" w:line="240" w:lineRule="auto"/>
-        <w:rPr>
-          <w:ins w:id="30" w:author="ROBERTO GALBIATTI" w:date="2020-08-20T00:10:00Z"/>
-          <w:rFonts w:ascii="Consolas" w:hAnsi="Consolas" w:cs="Consolas"/>
-          <w:sz w:val="20"/>
-          <w:szCs w:val="20"/>
-          <w:highlight w:val="black"/>
-          <w:rPrChange w:id="31" w:author="ROBERTO GALBIATTI" w:date="2020-08-20T00:10:00Z">
-            <w:rPr>
-              <w:ins w:id="32" w:author="ROBERTO GALBIATTI" w:date="2020-08-20T00:10:00Z"/>
-              <w:rFonts w:ascii="Consolas" w:hAnsi="Consolas" w:cs="Consolas"/>
-              <w:sz w:val="20"/>
-              <w:szCs w:val="20"/>
-            </w:rPr>
-          </w:rPrChange>
-        </w:rPr>
-      </w:pPr>
-      <w:ins w:id="33" w:author="ROBERTO GALBIATTI" w:date="2020-08-20T00:10:00Z">
-        <w:r>
-          <w:rPr>
-            <w:rFonts w:ascii="Consolas" w:hAnsi="Consolas" w:cs="Consolas"/>
-            <w:color w:val="D9E8F7"/>
-            <w:sz w:val="20"/>
-            <w:szCs w:val="20"/>
-            <w:highlight w:val="black"/>
-            <w:rPrChange w:id="34" w:author="ROBERTO GALBIATTI" w:date="2020-08-20T00:10:00Z">
-              <w:rPr>
-                <w:rFonts w:ascii="Consolas" w:hAnsi="Consolas" w:cs="Consolas"/>
-                <w:color w:val="D9E8F7"/>
-                <w:sz w:val="20"/>
-                <w:szCs w:val="20"/>
-              </w:rPr>
-            </w:rPrChange>
-          </w:rPr>
-          <w:t>spring.datasource.password=</w:t>
-        </w:r>
+        <w:proofErr w:type="spellEnd"/>
       </w:ins>
     </w:p>
     <w:p>
@@ -415,6 +544,66 @@
           </w:rPrChange>
         </w:rPr>
       </w:pPr>
+      <w:proofErr w:type="spellStart"/>
+      <w:proofErr w:type="gramStart"/>
+      <w:ins w:id="38" w:author="ROBERTO GALBIATTI" w:date="2020-08-20T00:10:00Z">
+        <w:r>
+          <w:rPr>
+            <w:rFonts w:ascii="Consolas" w:hAnsi="Consolas" w:cs="Consolas"/>
+            <w:color w:val="D9E8F7"/>
+            <w:sz w:val="20"/>
+            <w:szCs w:val="20"/>
+            <w:highlight w:val="black"/>
+            <w:rPrChange w:id="39" w:author="ROBERTO GALBIATTI" w:date="2020-08-20T00:10:00Z">
+              <w:rPr>
+                <w:rFonts w:ascii="Consolas" w:hAnsi="Consolas" w:cs="Consolas"/>
+                <w:color w:val="D9E8F7"/>
+                <w:sz w:val="20"/>
+                <w:szCs w:val="20"/>
+              </w:rPr>
+            </w:rPrChange>
+          </w:rPr>
+          <w:t>spring.datasource</w:t>
+        </w:r>
+        <w:proofErr w:type="gramEnd"/>
+        <w:r>
+          <w:rPr>
+            <w:rFonts w:ascii="Consolas" w:hAnsi="Consolas" w:cs="Consolas"/>
+            <w:color w:val="D9E8F7"/>
+            <w:sz w:val="20"/>
+            <w:szCs w:val="20"/>
+            <w:highlight w:val="black"/>
+            <w:rPrChange w:id="40" w:author="ROBERTO GALBIATTI" w:date="2020-08-20T00:10:00Z">
+              <w:rPr>
+                <w:rFonts w:ascii="Consolas" w:hAnsi="Consolas" w:cs="Consolas"/>
+                <w:color w:val="D9E8F7"/>
+                <w:sz w:val="20"/>
+                <w:szCs w:val="20"/>
+              </w:rPr>
+            </w:rPrChange>
+          </w:rPr>
+          <w:t>.password</w:t>
+        </w:r>
+        <w:proofErr w:type="spellEnd"/>
+        <w:r>
+          <w:rPr>
+            <w:rFonts w:ascii="Consolas" w:hAnsi="Consolas" w:cs="Consolas"/>
+            <w:color w:val="D9E8F7"/>
+            <w:sz w:val="20"/>
+            <w:szCs w:val="20"/>
+            <w:highlight w:val="black"/>
+            <w:rPrChange w:id="41" w:author="ROBERTO GALBIATTI" w:date="2020-08-20T00:10:00Z">
+              <w:rPr>
+                <w:rFonts w:ascii="Consolas" w:hAnsi="Consolas" w:cs="Consolas"/>
+                <w:color w:val="D9E8F7"/>
+                <w:sz w:val="20"/>
+                <w:szCs w:val="20"/>
+              </w:rPr>
+            </w:rPrChange>
+          </w:rPr>
+          <w:t>=</w:t>
+        </w:r>
+      </w:ins>
     </w:p>
     <w:p>
       <w:pPr>
@@ -423,14 +612,14 @@
         <w:adjustRightInd w:val="0"/>
         <w:spacing w:after="0" w:line="240" w:lineRule="auto"/>
         <w:rPr>
-          <w:ins w:id="38" w:author="ROBERTO GALBIATTI" w:date="2020-08-20T00:10:00Z"/>
+          <w:ins w:id="42" w:author="ROBERTO GALBIATTI" w:date="2020-08-20T00:10:00Z"/>
           <w:rFonts w:ascii="Consolas" w:hAnsi="Consolas" w:cs="Consolas"/>
           <w:sz w:val="20"/>
           <w:szCs w:val="20"/>
           <w:highlight w:val="black"/>
-          <w:rPrChange w:id="39" w:author="ROBERTO GALBIATTI" w:date="2020-08-20T00:10:00Z">
+          <w:rPrChange w:id="43" w:author="ROBERTO GALBIATTI" w:date="2020-08-20T00:10:00Z">
             <w:rPr>
-              <w:ins w:id="40" w:author="ROBERTO GALBIATTI" w:date="2020-08-20T00:10:00Z"/>
+              <w:ins w:id="44" w:author="ROBERTO GALBIATTI" w:date="2020-08-20T00:10:00Z"/>
               <w:rFonts w:ascii="Consolas" w:hAnsi="Consolas" w:cs="Consolas"/>
               <w:sz w:val="20"/>
               <w:szCs w:val="20"/>
@@ -438,75 +627,6 @@
           </w:rPrChange>
         </w:rPr>
       </w:pPr>
-      <w:ins w:id="41" w:author="ROBERTO GALBIATTI" w:date="2020-08-20T00:10:00Z">
-        <w:r>
-          <w:rPr>
-            <w:rFonts w:ascii="Consolas" w:hAnsi="Consolas" w:cs="Consolas"/>
-            <w:color w:val="D9E8F7"/>
-            <w:sz w:val="20"/>
-            <w:szCs w:val="20"/>
-            <w:highlight w:val="black"/>
-            <w:rPrChange w:id="42" w:author="ROBERTO GALBIATTI" w:date="2020-08-20T00:10:00Z">
-              <w:rPr>
-                <w:rFonts w:ascii="Consolas" w:hAnsi="Consolas" w:cs="Consolas"/>
-                <w:color w:val="D9E8F7"/>
-                <w:sz w:val="20"/>
-                <w:szCs w:val="20"/>
-              </w:rPr>
-            </w:rPrChange>
-          </w:rPr>
-          <w:t>spring.h2.console.enabled=</w:t>
-        </w:r>
-        <w:r>
-          <w:rPr>
-            <w:rFonts w:ascii="Consolas" w:hAnsi="Consolas" w:cs="Consolas"/>
-            <w:color w:val="17C6A3"/>
-            <w:sz w:val="20"/>
-            <w:szCs w:val="20"/>
-            <w:highlight w:val="black"/>
-            <w:rPrChange w:id="43" w:author="ROBERTO GALBIATTI" w:date="2020-08-20T00:10:00Z">
-              <w:rPr>
-                <w:rFonts w:ascii="Consolas" w:hAnsi="Consolas" w:cs="Consolas"/>
-                <w:color w:val="17C6A3"/>
-                <w:sz w:val="20"/>
-                <w:szCs w:val="20"/>
-              </w:rPr>
-            </w:rPrChange>
-          </w:rPr>
-          <w:t>true</w:t>
-        </w:r>
-      </w:ins>
-      <w:ins w:id="44" w:author="ROBERTO GALBIATTI FILHO" w:date="2020-08-20T00:13:00Z">
-        <w:r>
-          <w:rPr>
-            <w:rFonts w:ascii="Consolas" w:hAnsi="Consolas" w:cs="Consolas"/>
-            <w:color w:val="17C6A3"/>
-            <w:sz w:val="20"/>
-            <w:szCs w:val="20"/>
-          </w:rPr>
-          <w:t xml:space="preserve"> </w:t>
-        </w:r>
-      </w:ins>
-      <w:ins w:id="45" w:author="ROBERTO GALBIATTI FILHO" w:date="2020-08-20T00:12:00Z">
-        <w:r>
-          <w:rPr>
-            <w:rFonts w:ascii="Consolas" w:hAnsi="Consolas" w:cs="Consolas"/>
-            <w:color w:val="17C6A3"/>
-            <w:sz w:val="20"/>
-            <w:szCs w:val="20"/>
-            <w:rPrChange w:id="46" w:author="ROBERTO GALBIATTI FILHO" w:date="2020-08-20T00:13:00Z">
-              <w:rPr>
-                <w:rFonts w:ascii="Consolas" w:hAnsi="Consolas" w:cs="Consolas"/>
-                <w:color w:val="17C6A3"/>
-                <w:sz w:val="20"/>
-                <w:szCs w:val="20"/>
-                <w:highlight w:val="black"/>
-              </w:rPr>
-            </w:rPrChange>
-          </w:rPr>
-          <w:t>console está habilitado</w:t>
-        </w:r>
-      </w:ins>
     </w:p>
     <w:p>
       <w:pPr>
@@ -515,14 +635,14 @@
         <w:adjustRightInd w:val="0"/>
         <w:spacing w:after="0" w:line="240" w:lineRule="auto"/>
         <w:rPr>
-          <w:ins w:id="47" w:author="ROBERTO GALBIATTI" w:date="2020-08-20T00:10:00Z"/>
+          <w:ins w:id="45" w:author="ROBERTO GALBIATTI" w:date="2020-08-20T00:10:00Z"/>
           <w:rFonts w:ascii="Consolas" w:hAnsi="Consolas" w:cs="Consolas"/>
           <w:sz w:val="20"/>
           <w:szCs w:val="20"/>
           <w:highlight w:val="black"/>
-          <w:rPrChange w:id="48" w:author="ROBERTO GALBIATTI" w:date="2020-08-20T00:10:00Z">
+          <w:rPrChange w:id="46" w:author="ROBERTO GALBIATTI" w:date="2020-08-20T00:10:00Z">
             <w:rPr>
-              <w:ins w:id="49" w:author="ROBERTO GALBIATTI" w:date="2020-08-20T00:10:00Z"/>
+              <w:ins w:id="47" w:author="ROBERTO GALBIATTI" w:date="2020-08-20T00:10:00Z"/>
               <w:rFonts w:ascii="Consolas" w:hAnsi="Consolas" w:cs="Consolas"/>
               <w:sz w:val="20"/>
               <w:szCs w:val="20"/>
@@ -530,7 +650,45 @@
           </w:rPrChange>
         </w:rPr>
       </w:pPr>
-      <w:ins w:id="50" w:author="ROBERTO GALBIATTI" w:date="2020-08-20T00:10:00Z">
+      <w:ins w:id="48" w:author="ROBERTO GALBIATTI" w:date="2020-08-20T00:10:00Z">
+        <w:r>
+          <w:rPr>
+            <w:rFonts w:ascii="Consolas" w:hAnsi="Consolas" w:cs="Consolas"/>
+            <w:color w:val="D9E8F7"/>
+            <w:sz w:val="20"/>
+            <w:szCs w:val="20"/>
+            <w:highlight w:val="black"/>
+            <w:rPrChange w:id="49" w:author="ROBERTO GALBIATTI" w:date="2020-08-20T00:10:00Z">
+              <w:rPr>
+                <w:rFonts w:ascii="Consolas" w:hAnsi="Consolas" w:cs="Consolas"/>
+                <w:color w:val="D9E8F7"/>
+                <w:sz w:val="20"/>
+                <w:szCs w:val="20"/>
+              </w:rPr>
+            </w:rPrChange>
+          </w:rPr>
+          <w:t>spring.h</w:t>
+        </w:r>
+        <w:proofErr w:type="gramStart"/>
+        <w:r>
+          <w:rPr>
+            <w:rFonts w:ascii="Consolas" w:hAnsi="Consolas" w:cs="Consolas"/>
+            <w:color w:val="D9E8F7"/>
+            <w:sz w:val="20"/>
+            <w:szCs w:val="20"/>
+            <w:highlight w:val="black"/>
+            <w:rPrChange w:id="50" w:author="ROBERTO GALBIATTI" w:date="2020-08-20T00:10:00Z">
+              <w:rPr>
+                <w:rFonts w:ascii="Consolas" w:hAnsi="Consolas" w:cs="Consolas"/>
+                <w:color w:val="D9E8F7"/>
+                <w:sz w:val="20"/>
+                <w:szCs w:val="20"/>
+              </w:rPr>
+            </w:rPrChange>
+          </w:rPr>
+          <w:t>2.console</w:t>
+        </w:r>
+        <w:proofErr w:type="gramEnd"/>
         <w:r>
           <w:rPr>
             <w:rFonts w:ascii="Consolas" w:hAnsi="Consolas" w:cs="Consolas"/>
@@ -547,8 +705,9 @@
               </w:rPr>
             </w:rPrChange>
           </w:rPr>
-          <w:t>spring.h2.console.path=</w:t>
-        </w:r>
+          <w:t>.enabled=</w:t>
+        </w:r>
+        <w:proofErr w:type="spellStart"/>
         <w:r>
           <w:rPr>
             <w:rFonts w:ascii="Consolas" w:hAnsi="Consolas" w:cs="Consolas"/>
@@ -565,17 +724,29 @@
               </w:rPr>
             </w:rPrChange>
           </w:rPr>
-          <w:t>/h2-console</w:t>
-        </w:r>
-      </w:ins>
-      <w:ins w:id="53" w:author="ROBERTO GALBIATTI FILHO" w:date="2020-08-20T00:12:00Z">
+          <w:t>true</w:t>
+        </w:r>
+      </w:ins>
+      <w:proofErr w:type="spellEnd"/>
+      <w:ins w:id="53" w:author="ROBERTO GALBIATTI FILHO" w:date="2020-08-20T00:13:00Z">
         <w:r>
           <w:rPr>
             <w:rFonts w:ascii="Consolas" w:hAnsi="Consolas" w:cs="Consolas"/>
             <w:color w:val="17C6A3"/>
             <w:sz w:val="20"/>
             <w:szCs w:val="20"/>
-            <w:rPrChange w:id="54" w:author="ROBERTO GALBIATTI FILHO" w:date="2020-08-20T00:13:00Z">
+          </w:rPr>
+          <w:t xml:space="preserve"> </w:t>
+        </w:r>
+      </w:ins>
+      <w:ins w:id="54" w:author="ROBERTO GALBIATTI FILHO" w:date="2020-08-20T00:12:00Z">
+        <w:r>
+          <w:rPr>
+            <w:rFonts w:ascii="Consolas" w:hAnsi="Consolas" w:cs="Consolas"/>
+            <w:color w:val="17C6A3"/>
+            <w:sz w:val="20"/>
+            <w:szCs w:val="20"/>
+            <w:rPrChange w:id="55" w:author="ROBERTO GALBIATTI FILHO" w:date="2020-08-20T00:13:00Z">
               <w:rPr>
                 <w:rFonts w:ascii="Consolas" w:hAnsi="Consolas" w:cs="Consolas"/>
                 <w:color w:val="17C6A3"/>
@@ -585,7 +756,7 @@
               </w:rPr>
             </w:rPrChange>
           </w:rPr>
-          <w:t xml:space="preserve"> acesso ao adm do H2 é este</w:t>
+          <w:t>console está habilitado</w:t>
         </w:r>
       </w:ins>
     </w:p>
@@ -596,14 +767,14 @@
         <w:adjustRightInd w:val="0"/>
         <w:spacing w:after="0" w:line="240" w:lineRule="auto"/>
         <w:rPr>
-          <w:ins w:id="55" w:author="ROBERTO GALBIATTI" w:date="2020-08-20T00:10:00Z"/>
+          <w:ins w:id="56" w:author="ROBERTO GALBIATTI" w:date="2020-08-20T00:10:00Z"/>
           <w:rFonts w:ascii="Consolas" w:hAnsi="Consolas" w:cs="Consolas"/>
           <w:sz w:val="20"/>
           <w:szCs w:val="20"/>
           <w:highlight w:val="black"/>
-          <w:rPrChange w:id="56" w:author="ROBERTO GALBIATTI" w:date="2020-08-20T00:10:00Z">
+          <w:rPrChange w:id="57" w:author="ROBERTO GALBIATTI" w:date="2020-08-20T00:10:00Z">
             <w:rPr>
-              <w:ins w:id="57" w:author="ROBERTO GALBIATTI" w:date="2020-08-20T00:10:00Z"/>
+              <w:ins w:id="58" w:author="ROBERTO GALBIATTI" w:date="2020-08-20T00:10:00Z"/>
               <w:rFonts w:ascii="Consolas" w:hAnsi="Consolas" w:cs="Consolas"/>
               <w:sz w:val="20"/>
               <w:szCs w:val="20"/>
@@ -611,6 +782,140 @@
           </w:rPrChange>
         </w:rPr>
       </w:pPr>
+      <w:ins w:id="59" w:author="ROBERTO GALBIATTI" w:date="2020-08-20T00:10:00Z">
+        <w:r>
+          <w:rPr>
+            <w:rFonts w:ascii="Consolas" w:hAnsi="Consolas" w:cs="Consolas"/>
+            <w:color w:val="D9E8F7"/>
+            <w:sz w:val="20"/>
+            <w:szCs w:val="20"/>
+            <w:highlight w:val="black"/>
+            <w:rPrChange w:id="60" w:author="ROBERTO GALBIATTI" w:date="2020-08-20T00:10:00Z">
+              <w:rPr>
+                <w:rFonts w:ascii="Consolas" w:hAnsi="Consolas" w:cs="Consolas"/>
+                <w:color w:val="D9E8F7"/>
+                <w:sz w:val="20"/>
+                <w:szCs w:val="20"/>
+              </w:rPr>
+            </w:rPrChange>
+          </w:rPr>
+          <w:t>spring.h</w:t>
+        </w:r>
+        <w:proofErr w:type="gramStart"/>
+        <w:r>
+          <w:rPr>
+            <w:rFonts w:ascii="Consolas" w:hAnsi="Consolas" w:cs="Consolas"/>
+            <w:color w:val="D9E8F7"/>
+            <w:sz w:val="20"/>
+            <w:szCs w:val="20"/>
+            <w:highlight w:val="black"/>
+            <w:rPrChange w:id="61" w:author="ROBERTO GALBIATTI" w:date="2020-08-20T00:10:00Z">
+              <w:rPr>
+                <w:rFonts w:ascii="Consolas" w:hAnsi="Consolas" w:cs="Consolas"/>
+                <w:color w:val="D9E8F7"/>
+                <w:sz w:val="20"/>
+                <w:szCs w:val="20"/>
+              </w:rPr>
+            </w:rPrChange>
+          </w:rPr>
+          <w:t>2.console</w:t>
+        </w:r>
+        <w:proofErr w:type="gramEnd"/>
+        <w:r>
+          <w:rPr>
+            <w:rFonts w:ascii="Consolas" w:hAnsi="Consolas" w:cs="Consolas"/>
+            <w:color w:val="D9E8F7"/>
+            <w:sz w:val="20"/>
+            <w:szCs w:val="20"/>
+            <w:highlight w:val="black"/>
+            <w:rPrChange w:id="62" w:author="ROBERTO GALBIATTI" w:date="2020-08-20T00:10:00Z">
+              <w:rPr>
+                <w:rFonts w:ascii="Consolas" w:hAnsi="Consolas" w:cs="Consolas"/>
+                <w:color w:val="D9E8F7"/>
+                <w:sz w:val="20"/>
+                <w:szCs w:val="20"/>
+              </w:rPr>
+            </w:rPrChange>
+          </w:rPr>
+          <w:t>.path=</w:t>
+        </w:r>
+        <w:r>
+          <w:rPr>
+            <w:rFonts w:ascii="Consolas" w:hAnsi="Consolas" w:cs="Consolas"/>
+            <w:color w:val="17C6A3"/>
+            <w:sz w:val="20"/>
+            <w:szCs w:val="20"/>
+            <w:highlight w:val="black"/>
+            <w:rPrChange w:id="63" w:author="ROBERTO GALBIATTI" w:date="2020-08-20T00:10:00Z">
+              <w:rPr>
+                <w:rFonts w:ascii="Consolas" w:hAnsi="Consolas" w:cs="Consolas"/>
+                <w:color w:val="17C6A3"/>
+                <w:sz w:val="20"/>
+                <w:szCs w:val="20"/>
+              </w:rPr>
+            </w:rPrChange>
+          </w:rPr>
+          <w:t>/h2-console</w:t>
+        </w:r>
+      </w:ins>
+      <w:ins w:id="64" w:author="ROBERTO GALBIATTI FILHO" w:date="2020-08-20T00:12:00Z">
+        <w:r>
+          <w:rPr>
+            <w:rFonts w:ascii="Consolas" w:hAnsi="Consolas" w:cs="Consolas"/>
+            <w:color w:val="17C6A3"/>
+            <w:sz w:val="20"/>
+            <w:szCs w:val="20"/>
+            <w:rPrChange w:id="65" w:author="ROBERTO GALBIATTI FILHO" w:date="2020-08-20T00:13:00Z">
+              <w:rPr>
+                <w:rFonts w:ascii="Consolas" w:hAnsi="Consolas" w:cs="Consolas"/>
+                <w:color w:val="17C6A3"/>
+                <w:sz w:val="20"/>
+                <w:szCs w:val="20"/>
+                <w:highlight w:val="black"/>
+              </w:rPr>
+            </w:rPrChange>
+          </w:rPr>
+          <w:t xml:space="preserve"> acesso ao </w:t>
+        </w:r>
+        <w:proofErr w:type="spellStart"/>
+        <w:r>
+          <w:rPr>
+            <w:rFonts w:ascii="Consolas" w:hAnsi="Consolas" w:cs="Consolas"/>
+            <w:color w:val="17C6A3"/>
+            <w:sz w:val="20"/>
+            <w:szCs w:val="20"/>
+            <w:rPrChange w:id="66" w:author="ROBERTO GALBIATTI FILHO" w:date="2020-08-20T00:13:00Z">
+              <w:rPr>
+                <w:rFonts w:ascii="Consolas" w:hAnsi="Consolas" w:cs="Consolas"/>
+                <w:color w:val="17C6A3"/>
+                <w:sz w:val="20"/>
+                <w:szCs w:val="20"/>
+                <w:highlight w:val="black"/>
+              </w:rPr>
+            </w:rPrChange>
+          </w:rPr>
+          <w:t>adm</w:t>
+        </w:r>
+        <w:proofErr w:type="spellEnd"/>
+        <w:r>
+          <w:rPr>
+            <w:rFonts w:ascii="Consolas" w:hAnsi="Consolas" w:cs="Consolas"/>
+            <w:color w:val="17C6A3"/>
+            <w:sz w:val="20"/>
+            <w:szCs w:val="20"/>
+            <w:rPrChange w:id="67" w:author="ROBERTO GALBIATTI FILHO" w:date="2020-08-20T00:13:00Z">
+              <w:rPr>
+                <w:rFonts w:ascii="Consolas" w:hAnsi="Consolas" w:cs="Consolas"/>
+                <w:color w:val="17C6A3"/>
+                <w:sz w:val="20"/>
+                <w:szCs w:val="20"/>
+                <w:highlight w:val="black"/>
+              </w:rPr>
+            </w:rPrChange>
+          </w:rPr>
+          <w:t xml:space="preserve"> do H2 é este</w:t>
+        </w:r>
+      </w:ins>
     </w:p>
     <w:p>
       <w:pPr>
@@ -619,14 +924,14 @@
         <w:adjustRightInd w:val="0"/>
         <w:spacing w:after="0" w:line="240" w:lineRule="auto"/>
         <w:rPr>
-          <w:ins w:id="58" w:author="ROBERTO GALBIATTI" w:date="2020-08-20T00:10:00Z"/>
+          <w:ins w:id="68" w:author="ROBERTO GALBIATTI" w:date="2020-08-20T00:10:00Z"/>
           <w:rFonts w:ascii="Consolas" w:hAnsi="Consolas" w:cs="Consolas"/>
           <w:sz w:val="20"/>
           <w:szCs w:val="20"/>
           <w:highlight w:val="black"/>
-          <w:rPrChange w:id="59" w:author="ROBERTO GALBIATTI" w:date="2020-08-20T00:10:00Z">
+          <w:rPrChange w:id="69" w:author="ROBERTO GALBIATTI" w:date="2020-08-20T00:10:00Z">
             <w:rPr>
-              <w:ins w:id="60" w:author="ROBERTO GALBIATTI" w:date="2020-08-20T00:10:00Z"/>
+              <w:ins w:id="70" w:author="ROBERTO GALBIATTI" w:date="2020-08-20T00:10:00Z"/>
               <w:rFonts w:ascii="Consolas" w:hAnsi="Consolas" w:cs="Consolas"/>
               <w:sz w:val="20"/>
               <w:szCs w:val="20"/>
@@ -634,7 +939,32 @@
           </w:rPrChange>
         </w:rPr>
       </w:pPr>
-      <w:ins w:id="61" w:author="ROBERTO GALBIATTI" w:date="2020-08-20T00:10:00Z">
+    </w:p>
+    <w:p>
+      <w:pPr>
+        <w:autoSpaceDE w:val="0"/>
+        <w:autoSpaceDN w:val="0"/>
+        <w:adjustRightInd w:val="0"/>
+        <w:spacing w:after="0" w:line="240" w:lineRule="auto"/>
+        <w:rPr>
+          <w:ins w:id="71" w:author="ROBERTO GALBIATTI" w:date="2020-08-20T00:10:00Z"/>
+          <w:rFonts w:ascii="Consolas" w:hAnsi="Consolas" w:cs="Consolas"/>
+          <w:sz w:val="20"/>
+          <w:szCs w:val="20"/>
+          <w:highlight w:val="black"/>
+          <w:rPrChange w:id="72" w:author="ROBERTO GALBIATTI" w:date="2020-08-20T00:10:00Z">
+            <w:rPr>
+              <w:ins w:id="73" w:author="ROBERTO GALBIATTI" w:date="2020-08-20T00:10:00Z"/>
+              <w:rFonts w:ascii="Consolas" w:hAnsi="Consolas" w:cs="Consolas"/>
+              <w:sz w:val="20"/>
+              <w:szCs w:val="20"/>
+            </w:rPr>
+          </w:rPrChange>
+        </w:rPr>
+      </w:pPr>
+      <w:proofErr w:type="spellStart"/>
+      <w:proofErr w:type="gramStart"/>
+      <w:ins w:id="74" w:author="ROBERTO GALBIATTI" w:date="2020-08-20T00:10:00Z">
         <w:r>
           <w:rPr>
             <w:rFonts w:ascii="Consolas" w:hAnsi="Consolas" w:cs="Consolas"/>
@@ -642,7 +972,7 @@
             <w:sz w:val="20"/>
             <w:szCs w:val="20"/>
             <w:highlight w:val="black"/>
-            <w:rPrChange w:id="62" w:author="ROBERTO GALBIATTI" w:date="2020-08-20T00:10:00Z">
+            <w:rPrChange w:id="75" w:author="ROBERTO GALBIATTI" w:date="2020-08-20T00:10:00Z">
               <w:rPr>
                 <w:rFonts w:ascii="Consolas" w:hAnsi="Consolas" w:cs="Consolas"/>
                 <w:color w:val="D9E8F7"/>
@@ -651,8 +981,47 @@
               </w:rPr>
             </w:rPrChange>
           </w:rPr>
-          <w:t>spring.jpa.show-sql=</w:t>
-        </w:r>
+          <w:t>spring.jpa.show</w:t>
+        </w:r>
+        <w:proofErr w:type="gramEnd"/>
+        <w:r>
+          <w:rPr>
+            <w:rFonts w:ascii="Consolas" w:hAnsi="Consolas" w:cs="Consolas"/>
+            <w:color w:val="D9E8F7"/>
+            <w:sz w:val="20"/>
+            <w:szCs w:val="20"/>
+            <w:highlight w:val="black"/>
+            <w:rPrChange w:id="76" w:author="ROBERTO GALBIATTI" w:date="2020-08-20T00:10:00Z">
+              <w:rPr>
+                <w:rFonts w:ascii="Consolas" w:hAnsi="Consolas" w:cs="Consolas"/>
+                <w:color w:val="D9E8F7"/>
+                <w:sz w:val="20"/>
+                <w:szCs w:val="20"/>
+              </w:rPr>
+            </w:rPrChange>
+          </w:rPr>
+          <w:t>-sql</w:t>
+        </w:r>
+        <w:proofErr w:type="spellEnd"/>
+        <w:r>
+          <w:rPr>
+            <w:rFonts w:ascii="Consolas" w:hAnsi="Consolas" w:cs="Consolas"/>
+            <w:color w:val="D9E8F7"/>
+            <w:sz w:val="20"/>
+            <w:szCs w:val="20"/>
+            <w:highlight w:val="black"/>
+            <w:rPrChange w:id="77" w:author="ROBERTO GALBIATTI" w:date="2020-08-20T00:10:00Z">
+              <w:rPr>
+                <w:rFonts w:ascii="Consolas" w:hAnsi="Consolas" w:cs="Consolas"/>
+                <w:color w:val="D9E8F7"/>
+                <w:sz w:val="20"/>
+                <w:szCs w:val="20"/>
+              </w:rPr>
+            </w:rPrChange>
+          </w:rPr>
+          <w:t>=</w:t>
+        </w:r>
+        <w:proofErr w:type="spellStart"/>
         <w:r>
           <w:rPr>
             <w:rFonts w:ascii="Consolas" w:hAnsi="Consolas" w:cs="Consolas"/>
@@ -660,7 +1029,7 @@
             <w:sz w:val="20"/>
             <w:szCs w:val="20"/>
             <w:highlight w:val="black"/>
-            <w:rPrChange w:id="63" w:author="ROBERTO GALBIATTI" w:date="2020-08-20T00:10:00Z">
+            <w:rPrChange w:id="78" w:author="ROBERTO GALBIATTI" w:date="2020-08-20T00:10:00Z">
               <w:rPr>
                 <w:rFonts w:ascii="Consolas" w:hAnsi="Consolas" w:cs="Consolas"/>
                 <w:color w:val="17C6A3"/>
@@ -672,7 +1041,8 @@
           <w:t>true</w:t>
         </w:r>
       </w:ins>
-      <w:ins w:id="64" w:author="ROBERTO GALBIATTI FILHO" w:date="2020-08-20T00:12:00Z">
+      <w:proofErr w:type="spellEnd"/>
+      <w:ins w:id="79" w:author="ROBERTO GALBIATTI FILHO" w:date="2020-08-20T00:12:00Z">
         <w:r>
           <w:rPr>
             <w:rFonts w:ascii="Consolas" w:hAnsi="Consolas" w:cs="Consolas"/>
@@ -684,7 +1054,7 @@
           <w:t xml:space="preserve"> </w:t>
         </w:r>
       </w:ins>
-      <w:ins w:id="65" w:author="ROBERTO GALBIATTI FILHO" w:date="2020-08-20T00:13:00Z">
+      <w:ins w:id="80" w:author="ROBERTO GALBIATTI FILHO" w:date="2020-08-20T00:13:00Z">
         <w:r>
           <w:rPr>
             <w:rFonts w:ascii="Consolas" w:hAnsi="Consolas" w:cs="Consolas"/>
@@ -695,14 +1065,14 @@
           <w:t xml:space="preserve"> </w:t>
         </w:r>
       </w:ins>
-      <w:ins w:id="66" w:author="ROBERTO GALBIATTI FILHO" w:date="2020-08-20T00:12:00Z">
+      <w:ins w:id="81" w:author="ROBERTO GALBIATTI FILHO" w:date="2020-08-20T00:12:00Z">
         <w:r>
           <w:rPr>
             <w:rFonts w:ascii="Consolas" w:hAnsi="Consolas" w:cs="Consolas"/>
             <w:color w:val="17C6A3"/>
             <w:sz w:val="20"/>
             <w:szCs w:val="20"/>
-            <w:rPrChange w:id="67" w:author="ROBERTO GALBIATTI FILHO" w:date="2020-08-20T00:13:00Z">
+            <w:rPrChange w:id="82" w:author="ROBERTO GALBIATTI FILHO" w:date="2020-08-20T00:13:00Z">
               <w:rPr>
                 <w:rFonts w:ascii="Consolas" w:hAnsi="Consolas" w:cs="Consolas"/>
                 <w:color w:val="17C6A3"/>
@@ -722,14 +1092,16 @@
           <w:bottom w:val="single" w:sz="6" w:space="1" w:color="auto"/>
         </w:pBdr>
         <w:rPr>
-          <w:ins w:id="68" w:author="ROBERTO GALBIATTI FILHO" w:date="2020-08-20T00:14:00Z"/>
+          <w:ins w:id="83" w:author="ROBERTO GALBIATTI FILHO" w:date="2020-08-20T00:14:00Z"/>
           <w:rFonts w:ascii="Consolas" w:hAnsi="Consolas" w:cs="Consolas"/>
           <w:color w:val="17C6A3"/>
           <w:sz w:val="20"/>
           <w:szCs w:val="20"/>
         </w:rPr>
       </w:pPr>
-      <w:ins w:id="69" w:author="ROBERTO GALBIATTI" w:date="2020-08-20T00:10:00Z">
+      <w:proofErr w:type="spellStart"/>
+      <w:proofErr w:type="gramStart"/>
+      <w:ins w:id="84" w:author="ROBERTO GALBIATTI" w:date="2020-08-20T00:10:00Z">
         <w:r>
           <w:rPr>
             <w:rFonts w:ascii="Consolas" w:hAnsi="Consolas" w:cs="Consolas"/>
@@ -737,7 +1109,7 @@
             <w:sz w:val="20"/>
             <w:szCs w:val="20"/>
             <w:highlight w:val="black"/>
-            <w:rPrChange w:id="70" w:author="ROBERTO GALBIATTI" w:date="2020-08-20T00:10:00Z">
+            <w:rPrChange w:id="85" w:author="ROBERTO GALBIATTI" w:date="2020-08-20T00:10:00Z">
               <w:rPr>
                 <w:rFonts w:ascii="Consolas" w:hAnsi="Consolas" w:cs="Consolas"/>
                 <w:color w:val="D9E8F7"/>
@@ -746,8 +1118,47 @@
               </w:rPr>
             </w:rPrChange>
           </w:rPr>
-          <w:t>spring.jpa.properties.hibernate.format_sql=</w:t>
-        </w:r>
+          <w:t>spring.jpa.properties</w:t>
+        </w:r>
+        <w:proofErr w:type="gramEnd"/>
+        <w:r>
+          <w:rPr>
+            <w:rFonts w:ascii="Consolas" w:hAnsi="Consolas" w:cs="Consolas"/>
+            <w:color w:val="D9E8F7"/>
+            <w:sz w:val="20"/>
+            <w:szCs w:val="20"/>
+            <w:highlight w:val="black"/>
+            <w:rPrChange w:id="86" w:author="ROBERTO GALBIATTI" w:date="2020-08-20T00:10:00Z">
+              <w:rPr>
+                <w:rFonts w:ascii="Consolas" w:hAnsi="Consolas" w:cs="Consolas"/>
+                <w:color w:val="D9E8F7"/>
+                <w:sz w:val="20"/>
+                <w:szCs w:val="20"/>
+              </w:rPr>
+            </w:rPrChange>
+          </w:rPr>
+          <w:t>.hibernate.format_sql</w:t>
+        </w:r>
+        <w:proofErr w:type="spellEnd"/>
+        <w:r>
+          <w:rPr>
+            <w:rFonts w:ascii="Consolas" w:hAnsi="Consolas" w:cs="Consolas"/>
+            <w:color w:val="D9E8F7"/>
+            <w:sz w:val="20"/>
+            <w:szCs w:val="20"/>
+            <w:highlight w:val="black"/>
+            <w:rPrChange w:id="87" w:author="ROBERTO GALBIATTI" w:date="2020-08-20T00:10:00Z">
+              <w:rPr>
+                <w:rFonts w:ascii="Consolas" w:hAnsi="Consolas" w:cs="Consolas"/>
+                <w:color w:val="D9E8F7"/>
+                <w:sz w:val="20"/>
+                <w:szCs w:val="20"/>
+              </w:rPr>
+            </w:rPrChange>
+          </w:rPr>
+          <w:t>=</w:t>
+        </w:r>
+        <w:proofErr w:type="spellStart"/>
         <w:r>
           <w:rPr>
             <w:rFonts w:ascii="Consolas" w:hAnsi="Consolas" w:cs="Consolas"/>
@@ -755,7 +1166,7 @@
             <w:sz w:val="20"/>
             <w:szCs w:val="20"/>
             <w:highlight w:val="black"/>
-            <w:rPrChange w:id="71" w:author="ROBERTO GALBIATTI" w:date="2020-08-20T00:10:00Z">
+            <w:rPrChange w:id="88" w:author="ROBERTO GALBIATTI" w:date="2020-08-20T00:10:00Z">
               <w:rPr>
                 <w:rFonts w:ascii="Consolas" w:hAnsi="Consolas" w:cs="Consolas"/>
                 <w:color w:val="17C6A3"/>
@@ -767,7 +1178,8 @@
           <w:t>true</w:t>
         </w:r>
       </w:ins>
-      <w:ins w:id="72" w:author="ROBERTO GALBIATTI FILHO" w:date="2020-08-20T00:12:00Z">
+      <w:proofErr w:type="spellEnd"/>
+      <w:ins w:id="89" w:author="ROBERTO GALBIATTI FILHO" w:date="2020-08-20T00:12:00Z">
         <w:r>
           <w:rPr>
             <w:rFonts w:ascii="Consolas" w:hAnsi="Consolas" w:cs="Consolas"/>
@@ -782,27 +1194,63 @@
     <w:p>
       <w:pPr>
         <w:rPr>
-          <w:ins w:id="73" w:author="ROBERTO GALBIATTI" w:date="2020-08-20T22:21:00Z"/>
-        </w:rPr>
-      </w:pPr>
-      <w:ins w:id="74" w:author="ROBERTO GALBIATTI" w:date="2020-08-20T22:19:00Z">
-        <w:r>
-          <w:t>Criando JPA repository, um “sub” framework do Spring, inserção</w:t>
-        </w:r>
-      </w:ins>
-    </w:p>
-    <w:p>
-      <w:pPr>
-        <w:rPr>
-          <w:ins w:id="75" w:author="ROBERTO GALBIATTI" w:date="2020-08-20T22:23:00Z"/>
-        </w:rPr>
-      </w:pPr>
-      <w:ins w:id="76" w:author="ROBERTO GALBIATTI" w:date="2020-08-20T22:21:00Z">
-        <w:r>
-          <w:t>JPA Repository é uma interface</w:t>
-        </w:r>
-      </w:ins>
-      <w:ins w:id="77" w:author="ROBERTO GALBIATTI" w:date="2020-08-20T22:23:00Z">
+          <w:ins w:id="90" w:author="ROBERTO GALBIATTI" w:date="2020-08-20T22:40:00Z"/>
+        </w:rPr>
+      </w:pPr>
+      <w:ins w:id="91" w:author="ROBERTO GALBIATTI" w:date="2020-08-20T22:40:00Z">
+        <w:r>
+          <w:t xml:space="preserve">3 </w:t>
+        </w:r>
+        <w:proofErr w:type="spellStart"/>
+        <w:r>
+          <w:t>commit</w:t>
+        </w:r>
+        <w:proofErr w:type="spellEnd"/>
+        <w:r>
+          <w:t>:</w:t>
+        </w:r>
+      </w:ins>
+    </w:p>
+    <w:p>
+      <w:pPr>
+        <w:rPr>
+          <w:ins w:id="92" w:author="ROBERTO GALBIATTI" w:date="2020-08-20T22:21:00Z"/>
+        </w:rPr>
+      </w:pPr>
+      <w:ins w:id="93" w:author="ROBERTO GALBIATTI" w:date="2020-08-20T22:19:00Z">
+        <w:r>
+          <w:t xml:space="preserve">Criando JPA </w:t>
+        </w:r>
+        <w:proofErr w:type="spellStart"/>
+        <w:r>
+          <w:t>repository</w:t>
+        </w:r>
+        <w:proofErr w:type="spellEnd"/>
+        <w:r>
+          <w:t>, um “sub” framework do Spring, inserção</w:t>
+        </w:r>
+      </w:ins>
+    </w:p>
+    <w:p>
+      <w:pPr>
+        <w:rPr>
+          <w:ins w:id="94" w:author="ROBERTO GALBIATTI" w:date="2020-08-20T22:23:00Z"/>
+        </w:rPr>
+      </w:pPr>
+      <w:ins w:id="95" w:author="ROBERTO GALBIATTI" w:date="2020-08-20T22:21:00Z">
+        <w:r>
+          <w:t xml:space="preserve">JPA </w:t>
+        </w:r>
+        <w:proofErr w:type="spellStart"/>
+        <w:r>
+          <w:t>Repository</w:t>
+        </w:r>
+        <w:proofErr w:type="spellEnd"/>
+        <w:r>
+          <w:t xml:space="preserve"> é uma interface</w:t>
+        </w:r>
+      </w:ins>
+      <w:ins w:id="96" w:author="ROBERTO GALBIATTI" w:date="2020-08-20T22:23:00Z">
         <w:r>
           <w:t>.</w:t>
         </w:r>
@@ -811,40 +1259,713 @@
     <w:p>
       <w:pPr>
         <w:rPr>
-          <w:ins w:id="78" w:author="ROBERTO GALBIATTI" w:date="2020-08-20T22:32:00Z"/>
-        </w:rPr>
-      </w:pPr>
-      <w:ins w:id="79" w:author="ROBERTO GALBIATTI" w:date="2020-08-20T22:24:00Z">
-        <w:r>
-          <w:t xml:space="preserve">TestConfig é uma </w:t>
-        </w:r>
-      </w:ins>
-      <w:ins w:id="80" w:author="ROBERTO GALBIATTI" w:date="2020-08-20T22:23:00Z">
-        <w:r>
-          <w:t>Classe auxiliar – não e</w:t>
-        </w:r>
-      </w:ins>
-      <w:ins w:id="81" w:author="ROBERTO GALBIATTI" w:date="2020-08-20T22:24:00Z">
-        <w:r>
-          <w:t xml:space="preserve"> Controlador, Service ou Respository.</w:t>
-        </w:r>
-      </w:ins>
-    </w:p>
-    <w:p>
-      <w:ins w:id="82" w:author="ROBERTO GALBIATTI" w:date="2020-08-20T22:32:00Z">
-        <w:r>
-          <w:t>Database seed</w:t>
-        </w:r>
-      </w:ins>
-      <w:ins w:id="83" w:author="ROBERTO GALBIATTI" w:date="2020-08-20T22:33:00Z">
-        <w:r>
-          <w:t>ing acontece no TestConfig, quando instanciamos</w:t>
-        </w:r>
-        <w:r>
-          <w:t xml:space="preserve"> no método run.</w:t>
-        </w:r>
-      </w:ins>
-    </w:p>
+          <w:ins w:id="97" w:author="ROBERTO GALBIATTI" w:date="2020-08-20T22:32:00Z"/>
+        </w:rPr>
+      </w:pPr>
+      <w:proofErr w:type="spellStart"/>
+      <w:ins w:id="98" w:author="ROBERTO GALBIATTI" w:date="2020-08-20T22:24:00Z">
+        <w:r>
+          <w:t>TestConfig</w:t>
+        </w:r>
+        <w:proofErr w:type="spellEnd"/>
+        <w:r>
+          <w:t xml:space="preserve"> é uma </w:t>
+        </w:r>
+      </w:ins>
+      <w:ins w:id="99" w:author="ROBERTO GALBIATTI" w:date="2020-08-20T22:23:00Z">
+        <w:r>
+          <w:t xml:space="preserve">Classe auxiliar – não </w:t>
+        </w:r>
+        <w:proofErr w:type="gramStart"/>
+        <w:r>
+          <w:t>e</w:t>
+        </w:r>
+      </w:ins>
+      <w:proofErr w:type="gramEnd"/>
+      <w:ins w:id="100" w:author="ROBERTO GALBIATTI" w:date="2020-08-20T22:24:00Z">
+        <w:r>
+          <w:t xml:space="preserve"> Controlador, Service ou </w:t>
+        </w:r>
+        <w:proofErr w:type="spellStart"/>
+        <w:r>
+          <w:t>Respository</w:t>
+        </w:r>
+        <w:proofErr w:type="spellEnd"/>
+        <w:r>
+          <w:t>.</w:t>
+        </w:r>
+      </w:ins>
+    </w:p>
+    <w:p>
+      <w:pPr>
+        <w:pBdr>
+          <w:bottom w:val="single" w:sz="6" w:space="1" w:color="auto"/>
+        </w:pBdr>
+        <w:rPr>
+          <w:ins w:id="101" w:author="ROBERTO GALBIATTI" w:date="2020-08-20T22:39:00Z"/>
+        </w:rPr>
+      </w:pPr>
+      <w:proofErr w:type="spellStart"/>
+      <w:ins w:id="102" w:author="ROBERTO GALBIATTI" w:date="2020-08-20T22:32:00Z">
+        <w:r>
+          <w:t>Database</w:t>
+        </w:r>
+        <w:proofErr w:type="spellEnd"/>
+        <w:r>
+          <w:t xml:space="preserve"> </w:t>
+        </w:r>
+        <w:proofErr w:type="spellStart"/>
+        <w:r>
+          <w:t>seed</w:t>
+        </w:r>
+      </w:ins>
+      <w:ins w:id="103" w:author="ROBERTO GALBIATTI" w:date="2020-08-20T22:33:00Z">
+        <w:r>
+          <w:t>ing</w:t>
+        </w:r>
+        <w:proofErr w:type="spellEnd"/>
+        <w:r>
+          <w:t xml:space="preserve"> acontece no </w:t>
+        </w:r>
+        <w:proofErr w:type="spellStart"/>
+        <w:r>
+          <w:t>TestConfig</w:t>
+        </w:r>
+        <w:proofErr w:type="spellEnd"/>
+        <w:r>
+          <w:t>, quando instanciamos</w:t>
+        </w:r>
+        <w:r>
+          <w:t xml:space="preserve"> no método </w:t>
+        </w:r>
+        <w:proofErr w:type="spellStart"/>
+        <w:r>
+          <w:t>run</w:t>
+        </w:r>
+        <w:proofErr w:type="spellEnd"/>
+        <w:r>
+          <w:t>.</w:t>
+        </w:r>
+      </w:ins>
+    </w:p>
+    <w:p>
+      <w:pPr>
+        <w:rPr>
+          <w:ins w:id="104" w:author="ROBERTO GALBIATTI" w:date="2020-08-20T22:40:00Z"/>
+        </w:rPr>
+      </w:pPr>
+      <w:ins w:id="105" w:author="ROBERTO GALBIATTI" w:date="2020-08-20T22:40:00Z">
+        <w:r>
+          <w:t xml:space="preserve">4 </w:t>
+        </w:r>
+        <w:proofErr w:type="spellStart"/>
+        <w:r>
+          <w:t>commit</w:t>
+        </w:r>
+        <w:proofErr w:type="spellEnd"/>
+        <w:r>
+          <w:t>:</w:t>
+        </w:r>
+      </w:ins>
+    </w:p>
+    <w:p>
+      <w:pPr>
+        <w:rPr>
+          <w:ins w:id="106" w:author="ROBERTO GALBIATTI" w:date="2020-08-20T22:46:00Z"/>
+        </w:rPr>
+      </w:pPr>
+      <w:ins w:id="107" w:author="ROBERTO GALBIATTI" w:date="2020-08-20T22:44:00Z">
+        <w:r>
+          <w:t xml:space="preserve">Neste momento estamos começando a mexer na nossa camada de serviço, </w:t>
+        </w:r>
+        <w:r>
+          <w:t xml:space="preserve">retirando o </w:t>
+        </w:r>
+        <w:proofErr w:type="spellStart"/>
+        <w:r>
+          <w:t>mockup</w:t>
+        </w:r>
+        <w:proofErr w:type="spellEnd"/>
+        <w:r>
+          <w:t xml:space="preserve"> que c</w:t>
+        </w:r>
+      </w:ins>
+      <w:ins w:id="108" w:author="ROBERTO GALBIATTI" w:date="2020-08-20T22:45:00Z">
+        <w:r>
+          <w:t xml:space="preserve">olocamos no </w:t>
+        </w:r>
+        <w:proofErr w:type="spellStart"/>
+        <w:r>
+          <w:t>UserResource</w:t>
+        </w:r>
+        <w:proofErr w:type="spellEnd"/>
+        <w:r>
+          <w:t xml:space="preserve"> da Maria, e chamando o </w:t>
+        </w:r>
+        <w:proofErr w:type="spellStart"/>
+        <w:r>
+          <w:t>findAll</w:t>
+        </w:r>
+        <w:proofErr w:type="spellEnd"/>
+        <w:r>
+          <w:t xml:space="preserve"> com uma Lista. Para isso, fazemos uma autoinstanciação do </w:t>
+        </w:r>
+        <w:proofErr w:type="spellStart"/>
+        <w:r>
+          <w:t>UserService</w:t>
+        </w:r>
+      </w:ins>
+      <w:proofErr w:type="spellEnd"/>
+      <w:ins w:id="109" w:author="ROBERTO GALBIATTI" w:date="2020-08-20T22:46:00Z">
+        <w:r>
+          <w:t xml:space="preserve"> para podemos aproveitar a camada de serviço.</w:t>
+        </w:r>
+      </w:ins>
+    </w:p>
+    <w:p>
+      <w:pPr>
+        <w:rPr>
+          <w:ins w:id="110" w:author="ROBERTO GALBIATTI" w:date="2020-08-20T22:53:00Z"/>
+        </w:rPr>
+      </w:pPr>
+      <w:ins w:id="111" w:author="ROBERTO GALBIATTI" w:date="2020-08-20T22:46:00Z">
+        <w:r>
+          <w:t>A partir daí retornaremos uma Lista de Us</w:t>
+        </w:r>
+      </w:ins>
+      <w:ins w:id="112" w:author="ROBERTO GALBIATTI" w:date="2020-08-20T22:47:00Z">
+        <w:r>
+          <w:t>u</w:t>
+        </w:r>
+      </w:ins>
+      <w:ins w:id="113" w:author="ROBERTO GALBIATTI" w:date="2020-08-20T22:46:00Z">
+        <w:r>
+          <w:t>ários</w:t>
+        </w:r>
+      </w:ins>
+      <w:ins w:id="114" w:author="ROBERTO GALBIATTI" w:date="2020-08-20T22:47:00Z">
+        <w:r>
+          <w:t xml:space="preserve">, portanto </w:t>
+        </w:r>
+        <w:proofErr w:type="spellStart"/>
+        <w:r>
+          <w:t>ResponseEntity</w:t>
+        </w:r>
+        <w:proofErr w:type="spellEnd"/>
+        <w:r>
+          <w:t>&lt;</w:t>
+        </w:r>
+        <w:proofErr w:type="spellStart"/>
+        <w:r>
+          <w:t>List</w:t>
+        </w:r>
+        <w:proofErr w:type="spellEnd"/>
+        <w:r>
+          <w:t>&lt;</w:t>
+        </w:r>
+        <w:proofErr w:type="spellStart"/>
+        <w:r>
+          <w:t>User</w:t>
+        </w:r>
+        <w:proofErr w:type="spellEnd"/>
+        <w:r>
+          <w:t>&gt;&gt;</w:t>
+        </w:r>
+      </w:ins>
+    </w:p>
+    <w:p>
+      <w:pPr>
+        <w:rPr>
+          <w:ins w:id="115" w:author="ROBERTO GALBIATTI" w:date="2020-08-20T22:53:00Z"/>
+        </w:rPr>
+      </w:pPr>
+    </w:p>
+    <w:p>
+      <w:pPr>
+        <w:rPr>
+          <w:ins w:id="116" w:author="ROBERTO GALBIATTI" w:date="2020-08-20T22:54:00Z"/>
+        </w:rPr>
+      </w:pPr>
+      <w:ins w:id="117" w:author="ROBERTO GALBIATTI" w:date="2020-08-20T22:53:00Z">
+        <w:r>
+          <w:t xml:space="preserve">Aqui também registramos pelo framework que o </w:t>
+        </w:r>
+        <w:proofErr w:type="spellStart"/>
+        <w:r>
+          <w:t>UserService</w:t>
+        </w:r>
+        <w:proofErr w:type="spellEnd"/>
+        <w:r>
+          <w:t xml:space="preserve"> é um @Service, mas no </w:t>
+        </w:r>
+        <w:proofErr w:type="spellStart"/>
+        <w:r>
+          <w:t>UserRepository</w:t>
+        </w:r>
+        <w:proofErr w:type="spellEnd"/>
+        <w:r>
+          <w:t xml:space="preserve"> não fizemos, pois se ver no código verá que ele herda do próprio </w:t>
+        </w:r>
+        <w:proofErr w:type="spellStart"/>
+        <w:r>
+          <w:t>JPAReposito</w:t>
+        </w:r>
+      </w:ins>
+      <w:ins w:id="118" w:author="ROBERTO GALBIATTI" w:date="2020-08-20T22:54:00Z">
+        <w:r>
+          <w:t>ry</w:t>
+        </w:r>
+        <w:proofErr w:type="spellEnd"/>
+      </w:ins>
+    </w:p>
+    <w:p>
+      <w:pPr>
+        <w:rPr>
+          <w:ins w:id="119" w:author="ROBERTO GALBIATTI" w:date="2020-08-20T22:54:00Z"/>
+        </w:rPr>
+      </w:pPr>
+      <w:proofErr w:type="spellStart"/>
+      <w:ins w:id="120" w:author="ROBERTO GALBIATTI" w:date="2020-08-20T22:54:00Z">
+        <w:r>
+          <w:rPr>
+            <w:rFonts w:ascii="Consolas" w:hAnsi="Consolas" w:cs="Consolas"/>
+            <w:color w:val="CC6C1D"/>
+            <w:sz w:val="20"/>
+            <w:szCs w:val="20"/>
+            <w:shd w:val="clear" w:color="auto" w:fill="373737"/>
+          </w:rPr>
+          <w:lastRenderedPageBreak/>
+          <w:t>public</w:t>
+        </w:r>
+        <w:proofErr w:type="spellEnd"/>
+        <w:r>
+          <w:rPr>
+            <w:rFonts w:ascii="Consolas" w:hAnsi="Consolas" w:cs="Consolas"/>
+            <w:color w:val="D9E8F7"/>
+            <w:sz w:val="20"/>
+            <w:szCs w:val="20"/>
+            <w:shd w:val="clear" w:color="auto" w:fill="373737"/>
+          </w:rPr>
+          <w:t xml:space="preserve"> </w:t>
+        </w:r>
+        <w:r>
+          <w:rPr>
+            <w:rFonts w:ascii="Consolas" w:hAnsi="Consolas" w:cs="Consolas"/>
+            <w:color w:val="CC6C1D"/>
+            <w:sz w:val="20"/>
+            <w:szCs w:val="20"/>
+            <w:shd w:val="clear" w:color="auto" w:fill="373737"/>
+          </w:rPr>
+          <w:t>interface</w:t>
+        </w:r>
+        <w:r>
+          <w:rPr>
+            <w:rFonts w:ascii="Consolas" w:hAnsi="Consolas" w:cs="Consolas"/>
+            <w:color w:val="D9E8F7"/>
+            <w:sz w:val="20"/>
+            <w:szCs w:val="20"/>
+            <w:shd w:val="clear" w:color="auto" w:fill="373737"/>
+          </w:rPr>
+          <w:t xml:space="preserve"> </w:t>
+        </w:r>
+        <w:proofErr w:type="spellStart"/>
+        <w:r>
+          <w:rPr>
+            <w:rFonts w:ascii="Consolas" w:hAnsi="Consolas" w:cs="Consolas"/>
+            <w:color w:val="80F2F6"/>
+            <w:sz w:val="20"/>
+            <w:szCs w:val="20"/>
+            <w:shd w:val="clear" w:color="auto" w:fill="373737"/>
+          </w:rPr>
+          <w:t>UserRepository</w:t>
+        </w:r>
+        <w:proofErr w:type="spellEnd"/>
+        <w:r>
+          <w:rPr>
+            <w:rFonts w:ascii="Consolas" w:hAnsi="Consolas" w:cs="Consolas"/>
+            <w:color w:val="D9E8F7"/>
+            <w:sz w:val="20"/>
+            <w:szCs w:val="20"/>
+            <w:shd w:val="clear" w:color="auto" w:fill="373737"/>
+          </w:rPr>
+          <w:t xml:space="preserve"> </w:t>
+        </w:r>
+        <w:proofErr w:type="spellStart"/>
+        <w:r>
+          <w:rPr>
+            <w:rFonts w:ascii="Consolas" w:hAnsi="Consolas" w:cs="Consolas"/>
+            <w:color w:val="CC6C1D"/>
+            <w:sz w:val="20"/>
+            <w:szCs w:val="20"/>
+            <w:shd w:val="clear" w:color="auto" w:fill="373737"/>
+          </w:rPr>
+          <w:t>extends</w:t>
+        </w:r>
+        <w:proofErr w:type="spellEnd"/>
+        <w:r>
+          <w:rPr>
+            <w:rFonts w:ascii="Consolas" w:hAnsi="Consolas" w:cs="Consolas"/>
+            <w:color w:val="D9E8F7"/>
+            <w:sz w:val="20"/>
+            <w:szCs w:val="20"/>
+            <w:shd w:val="clear" w:color="auto" w:fill="373737"/>
+          </w:rPr>
+          <w:t xml:space="preserve"> </w:t>
+        </w:r>
+        <w:proofErr w:type="spellStart"/>
+        <w:r>
+          <w:rPr>
+            <w:rFonts w:ascii="Consolas" w:hAnsi="Consolas" w:cs="Consolas"/>
+            <w:color w:val="80F2F6"/>
+            <w:sz w:val="20"/>
+            <w:szCs w:val="20"/>
+            <w:shd w:val="clear" w:color="auto" w:fill="373737"/>
+          </w:rPr>
+          <w:t>JpaRepository</w:t>
+        </w:r>
+        <w:proofErr w:type="spellEnd"/>
+        <w:r>
+          <w:rPr>
+            <w:rFonts w:ascii="Consolas" w:hAnsi="Consolas" w:cs="Consolas"/>
+            <w:color w:val="E6E6FA"/>
+            <w:sz w:val="20"/>
+            <w:szCs w:val="20"/>
+            <w:shd w:val="clear" w:color="auto" w:fill="373737"/>
+          </w:rPr>
+          <w:t>&lt;</w:t>
+        </w:r>
+        <w:proofErr w:type="spellStart"/>
+        <w:r>
+          <w:rPr>
+            <w:rFonts w:ascii="Consolas" w:hAnsi="Consolas" w:cs="Consolas"/>
+            <w:color w:val="B166DA"/>
+            <w:sz w:val="20"/>
+            <w:szCs w:val="20"/>
+            <w:shd w:val="clear" w:color="auto" w:fill="373737"/>
+          </w:rPr>
+          <w:t>User</w:t>
+        </w:r>
+        <w:proofErr w:type="spellEnd"/>
+        <w:r>
+          <w:rPr>
+            <w:rFonts w:ascii="Consolas" w:hAnsi="Consolas" w:cs="Consolas"/>
+            <w:color w:val="E6E6FA"/>
+            <w:sz w:val="20"/>
+            <w:szCs w:val="20"/>
+            <w:shd w:val="clear" w:color="auto" w:fill="373737"/>
+          </w:rPr>
+          <w:t>,</w:t>
+        </w:r>
+        <w:r>
+          <w:rPr>
+            <w:rFonts w:ascii="Consolas" w:hAnsi="Consolas" w:cs="Consolas"/>
+            <w:color w:val="D9E8F7"/>
+            <w:sz w:val="20"/>
+            <w:szCs w:val="20"/>
+            <w:shd w:val="clear" w:color="auto" w:fill="373737"/>
+          </w:rPr>
+          <w:t xml:space="preserve"> </w:t>
+        </w:r>
+        <w:proofErr w:type="spellStart"/>
+        <w:r>
+          <w:rPr>
+            <w:rFonts w:ascii="Consolas" w:hAnsi="Consolas" w:cs="Consolas"/>
+            <w:color w:val="B166DA"/>
+            <w:sz w:val="20"/>
+            <w:szCs w:val="20"/>
+            <w:shd w:val="clear" w:color="auto" w:fill="373737"/>
+          </w:rPr>
+          <w:t>Long</w:t>
+        </w:r>
+        <w:proofErr w:type="spellEnd"/>
+        <w:r>
+          <w:rPr>
+            <w:rFonts w:ascii="Consolas" w:hAnsi="Consolas" w:cs="Consolas"/>
+            <w:color w:val="E6E6FA"/>
+            <w:sz w:val="20"/>
+            <w:szCs w:val="20"/>
+            <w:shd w:val="clear" w:color="auto" w:fill="373737"/>
+          </w:rPr>
+          <w:t>&gt;</w:t>
+        </w:r>
+      </w:ins>
+    </w:p>
+    <w:p>
+      <w:pPr>
+        <w:rPr>
+          <w:ins w:id="121" w:author="ROBERTO GALBIATTI" w:date="2020-08-20T22:56:00Z"/>
+        </w:rPr>
+      </w:pPr>
+      <w:ins w:id="122" w:author="ROBERTO GALBIATTI" w:date="2020-08-20T22:54:00Z">
+        <w:r>
+          <w:t>Portanto é opcional o uso do @.</w:t>
+        </w:r>
+      </w:ins>
+    </w:p>
+    <w:p>
+      <w:pPr>
+        <w:rPr>
+          <w:ins w:id="123" w:author="ROBERTO GALBIATTI" w:date="2020-08-20T22:56:00Z"/>
+        </w:rPr>
+      </w:pPr>
+      <w:ins w:id="124" w:author="ROBERTO GALBIATTI" w:date="2020-08-20T22:56:00Z">
+        <w:r>
+          <w:t xml:space="preserve">A pilha de camadas funciona aqui: </w:t>
+        </w:r>
+        <w:proofErr w:type="spellStart"/>
+        <w:r>
+          <w:t>resource</w:t>
+        </w:r>
+        <w:proofErr w:type="spellEnd"/>
+        <w:r>
+          <w:t xml:space="preserve"> chama o </w:t>
+        </w:r>
+        <w:proofErr w:type="spellStart"/>
+        <w:r>
+          <w:t>service</w:t>
+        </w:r>
+        <w:proofErr w:type="spellEnd"/>
+        <w:r>
+          <w:t xml:space="preserve"> que chama o repositor</w:t>
+        </w:r>
+      </w:ins>
+    </w:p>
+    <w:p>
+      <w:pPr>
+        <w:rPr>
+          <w:ins w:id="125" w:author="ROBERTO GALBIATTI" w:date="2020-08-20T22:57:00Z"/>
+        </w:rPr>
+      </w:pPr>
+      <w:ins w:id="126" w:author="ROBERTO GALBIATTI" w:date="2020-08-20T22:57:00Z">
+        <w:r>
+          <w:drawing>
+            <wp:inline distT="0" distB="0" distL="0" distR="0" wp14:anchorId="06B7422C" wp14:editId="3F7254D2">
+              <wp:extent cx="3239810" cy="476443"/>
+              <wp:effectExtent l="0" t="0" r="0" b="0"/>
+              <wp:docPr id="1" name="Imagem 1"/>
+              <wp:cNvGraphicFramePr>
+                <a:graphicFrameLocks xmlns:a="http://schemas.openxmlformats.org/drawingml/2006/main" noChangeAspect="1"/>
+              </wp:cNvGraphicFramePr>
+              <a:graphic xmlns:a="http://schemas.openxmlformats.org/drawingml/2006/main">
+                <a:graphicData uri="http://schemas.openxmlformats.org/drawingml/2006/picture">
+                  <pic:pic xmlns:pic="http://schemas.openxmlformats.org/drawingml/2006/picture">
+                    <pic:nvPicPr>
+                      <pic:cNvPr id="1" name=""/>
+                      <pic:cNvPicPr/>
+                    </pic:nvPicPr>
+                    <pic:blipFill>
+                      <a:blip r:embed="rId4"/>
+                      <a:stretch>
+                        <a:fillRect/>
+                      </a:stretch>
+                    </pic:blipFill>
+                    <pic:spPr>
+                      <a:xfrm>
+                        <a:off x="0" y="0"/>
+                        <a:ext cx="3239810" cy="476443"/>
+                      </a:xfrm>
+                      <a:prstGeom prst="rect">
+                        <a:avLst/>
+                      </a:prstGeom>
+                    </pic:spPr>
+                  </pic:pic>
+                </a:graphicData>
+              </a:graphic>
+            </wp:inline>
+          </w:drawing>
+        </w:r>
+      </w:ins>
+    </w:p>
+    <w:p>
+      <w:pPr>
+        <w:rPr>
+          <w:ins w:id="127" w:author="ROBERTO GALBIATTI" w:date="2020-08-20T22:57:00Z"/>
+        </w:rPr>
+      </w:pPr>
+      <w:ins w:id="128" w:author="ROBERTO GALBIATTI" w:date="2020-08-20T22:57:00Z">
+        <w:r>
+          <w:drawing>
+            <wp:inline distT="0" distB="0" distL="0" distR="0" wp14:anchorId="163A66CE" wp14:editId="5986A9E7">
+              <wp:extent cx="4011647" cy="3258867"/>
+              <wp:effectExtent l="0" t="0" r="8255" b="0"/>
+              <wp:docPr id="2" name="Imagem 2"/>
+              <wp:cNvGraphicFramePr>
+                <a:graphicFrameLocks xmlns:a="http://schemas.openxmlformats.org/drawingml/2006/main" noChangeAspect="1"/>
+              </wp:cNvGraphicFramePr>
+              <a:graphic xmlns:a="http://schemas.openxmlformats.org/drawingml/2006/main">
+                <a:graphicData uri="http://schemas.openxmlformats.org/drawingml/2006/picture">
+                  <pic:pic xmlns:pic="http://schemas.openxmlformats.org/drawingml/2006/picture">
+                    <pic:nvPicPr>
+                      <pic:cNvPr id="1" name=""/>
+                      <pic:cNvPicPr/>
+                    </pic:nvPicPr>
+                    <pic:blipFill>
+                      <a:blip r:embed="rId5"/>
+                      <a:stretch>
+                        <a:fillRect/>
+                      </a:stretch>
+                    </pic:blipFill>
+                    <pic:spPr>
+                      <a:xfrm>
+                        <a:off x="0" y="0"/>
+                        <a:ext cx="4011647" cy="3258867"/>
+                      </a:xfrm>
+                      <a:prstGeom prst="rect">
+                        <a:avLst/>
+                      </a:prstGeom>
+                    </pic:spPr>
+                  </pic:pic>
+                </a:graphicData>
+              </a:graphic>
+            </wp:inline>
+          </w:drawing>
+        </w:r>
+      </w:ins>
+    </w:p>
+    <w:p>
+      <w:pPr>
+        <w:rPr>
+          <w:ins w:id="129" w:author="ROBERTO GALBIATTI" w:date="2020-08-20T23:15:00Z"/>
+        </w:rPr>
+      </w:pPr>
+      <w:ins w:id="130" w:author="ROBERTO GALBIATTI" w:date="2020-08-20T23:13:00Z">
+        <w:r>
+          <w:t xml:space="preserve">Depois disso criamos nosso </w:t>
+        </w:r>
+        <w:proofErr w:type="spellStart"/>
+        <w:r>
+          <w:t>endpont</w:t>
+        </w:r>
+        <w:proofErr w:type="spellEnd"/>
+        <w:r>
+          <w:t xml:space="preserve"> para recebermos o id</w:t>
+        </w:r>
+        <w:r>
+          <w:t xml:space="preserve"> no </w:t>
+        </w:r>
+        <w:proofErr w:type="spellStart"/>
+        <w:r>
+          <w:t>get</w:t>
+        </w:r>
+      </w:ins>
+      <w:proofErr w:type="spellEnd"/>
+    </w:p>
+    <w:p>
+      <w:pPr>
+        <w:rPr>
+          <w:ins w:id="131" w:author="ROBERTO GALBIATTI" w:date="2020-08-20T23:15:00Z"/>
+        </w:rPr>
+      </w:pPr>
+      <w:ins w:id="132" w:author="ROBERTO GALBIATTI" w:date="2020-08-20T23:15:00Z">
+        <w:r>
+          <w:drawing>
+            <wp:inline distT="0" distB="0" distL="0" distR="0" wp14:anchorId="7C7283D7" wp14:editId="5038C5F1">
+              <wp:extent cx="2963473" cy="476443"/>
+              <wp:effectExtent l="0" t="0" r="0" b="0"/>
+              <wp:docPr id="3" name="Imagem 3"/>
+              <wp:cNvGraphicFramePr>
+                <a:graphicFrameLocks xmlns:a="http://schemas.openxmlformats.org/drawingml/2006/main" noChangeAspect="1"/>
+              </wp:cNvGraphicFramePr>
+              <a:graphic xmlns:a="http://schemas.openxmlformats.org/drawingml/2006/main">
+                <a:graphicData uri="http://schemas.openxmlformats.org/drawingml/2006/picture">
+                  <pic:pic xmlns:pic="http://schemas.openxmlformats.org/drawingml/2006/picture">
+                    <pic:nvPicPr>
+                      <pic:cNvPr id="1" name=""/>
+                      <pic:cNvPicPr/>
+                    </pic:nvPicPr>
+                    <pic:blipFill>
+                      <a:blip r:embed="rId6"/>
+                      <a:stretch>
+                        <a:fillRect/>
+                      </a:stretch>
+                    </pic:blipFill>
+                    <pic:spPr>
+                      <a:xfrm>
+                        <a:off x="0" y="0"/>
+                        <a:ext cx="2963473" cy="476443"/>
+                      </a:xfrm>
+                      <a:prstGeom prst="rect">
+                        <a:avLst/>
+                      </a:prstGeom>
+                    </pic:spPr>
+                  </pic:pic>
+                </a:graphicData>
+              </a:graphic>
+            </wp:inline>
+          </w:drawing>
+        </w:r>
+      </w:ins>
+    </w:p>
+    <w:p>
+      <w:pPr>
+        <w:rPr>
+          <w:ins w:id="133" w:author="ROBERTO GALBIATTI" w:date="2020-08-20T23:16:00Z"/>
+        </w:rPr>
+      </w:pPr>
+      <w:ins w:id="134" w:author="ROBERTO GALBIATTI" w:date="2020-08-20T23:15:00Z">
+        <w:r>
+          <w:drawing>
+            <wp:inline distT="0" distB="0" distL="0" distR="0" wp14:anchorId="273AB5D0" wp14:editId="125DAD61">
+              <wp:extent cx="4068820" cy="1991530"/>
+              <wp:effectExtent l="0" t="0" r="8255" b="8890"/>
+              <wp:docPr id="4" name="Imagem 4"/>
+              <wp:cNvGraphicFramePr>
+                <a:graphicFrameLocks xmlns:a="http://schemas.openxmlformats.org/drawingml/2006/main" noChangeAspect="1"/>
+              </wp:cNvGraphicFramePr>
+              <a:graphic xmlns:a="http://schemas.openxmlformats.org/drawingml/2006/main">
+                <a:graphicData uri="http://schemas.openxmlformats.org/drawingml/2006/picture">
+                  <pic:pic xmlns:pic="http://schemas.openxmlformats.org/drawingml/2006/picture">
+                    <pic:nvPicPr>
+                      <pic:cNvPr id="1" name=""/>
+                      <pic:cNvPicPr/>
+                    </pic:nvPicPr>
+                    <pic:blipFill>
+                      <a:blip r:embed="rId7"/>
+                      <a:stretch>
+                        <a:fillRect/>
+                      </a:stretch>
+                    </pic:blipFill>
+                    <pic:spPr>
+                      <a:xfrm>
+                        <a:off x="0" y="0"/>
+                        <a:ext cx="4068820" cy="1991530"/>
+                      </a:xfrm>
+                      <a:prstGeom prst="rect">
+                        <a:avLst/>
+                      </a:prstGeom>
+                    </pic:spPr>
+                  </pic:pic>
+                </a:graphicData>
+              </a:graphic>
+            </wp:inline>
+          </w:drawing>
+        </w:r>
+      </w:ins>
+    </w:p>
+    <w:p>
+      <w:pPr>
+        <w:pBdr>
+          <w:bottom w:val="single" w:sz="6" w:space="1" w:color="auto"/>
+        </w:pBdr>
+        <w:rPr>
+          <w:ins w:id="135" w:author="ROBERTO GALBIATTI" w:date="2020-08-20T23:16:00Z"/>
+        </w:rPr>
+      </w:pPr>
+      <w:ins w:id="136" w:author="ROBERTO GALBIATTI" w:date="2020-08-20T23:16:00Z">
+        <w:r>
+          <w:t xml:space="preserve">Feito na camada de </w:t>
+        </w:r>
+        <w:proofErr w:type="spellStart"/>
+        <w:r>
+          <w:t>Resource</w:t>
+        </w:r>
+        <w:proofErr w:type="spellEnd"/>
+        <w:r>
+          <w:t>, pois acessa o BD.</w:t>
+        </w:r>
+      </w:ins>
+    </w:p>
+    <w:p/>
     <w:sectPr>
       <w:pgSz w:w="11906" w:h="16838"/>
       <w:pgMar w:top="1417" w:right="1701" w:bottom="1417" w:left="1701" w:header="708" w:footer="708" w:gutter="0"/>

</xml_diff>

<commit_message>
Order Entity, Instant part 1
</commit_message>
<xml_diff>
--- a/projeto.docx
+++ b/projeto.docx
@@ -1738,6 +1738,9 @@
       </w:pPr>
       <w:ins w:id="126" w:author="ROBERTO GALBIATTI" w:date="2020-08-20T22:57:00Z">
         <w:r>
+          <w:rPr>
+            <w:noProof/>
+          </w:rPr>
           <w:drawing>
             <wp:inline distT="0" distB="0" distL="0" distR="0" wp14:anchorId="06B7422C" wp14:editId="3F7254D2">
               <wp:extent cx="3239810" cy="476443"/>
@@ -1784,6 +1787,9 @@
       </w:pPr>
       <w:ins w:id="128" w:author="ROBERTO GALBIATTI" w:date="2020-08-20T22:57:00Z">
         <w:r>
+          <w:rPr>
+            <w:noProof/>
+          </w:rPr>
           <w:drawing>
             <wp:inline distT="0" distB="0" distL="0" distR="0" wp14:anchorId="163A66CE" wp14:editId="5986A9E7">
               <wp:extent cx="4011647" cy="3258867"/>
@@ -1858,6 +1864,9 @@
       </w:pPr>
       <w:ins w:id="132" w:author="ROBERTO GALBIATTI" w:date="2020-08-20T23:15:00Z">
         <w:r>
+          <w:rPr>
+            <w:noProof/>
+          </w:rPr>
           <w:drawing>
             <wp:inline distT="0" distB="0" distL="0" distR="0" wp14:anchorId="7C7283D7" wp14:editId="5038C5F1">
               <wp:extent cx="2963473" cy="476443"/>
@@ -1904,6 +1913,9 @@
       </w:pPr>
       <w:ins w:id="134" w:author="ROBERTO GALBIATTI" w:date="2020-08-20T23:15:00Z">
         <w:r>
+          <w:rPr>
+            <w:noProof/>
+          </w:rPr>
           <w:drawing>
             <wp:inline distT="0" distB="0" distL="0" distR="0" wp14:anchorId="273AB5D0" wp14:editId="125DAD61">
               <wp:extent cx="4068820" cy="1991530"/>
@@ -1962,6 +1974,791 @@
         <w:proofErr w:type="spellEnd"/>
         <w:r>
           <w:t>, pois acessa o BD.</w:t>
+        </w:r>
+      </w:ins>
+    </w:p>
+    <w:p>
+      <w:pPr>
+        <w:rPr>
+          <w:ins w:id="137" w:author="ROBERTO GALBIATTI" w:date="2020-08-24T23:22:00Z"/>
+        </w:rPr>
+      </w:pPr>
+      <w:ins w:id="138" w:author="ROBERTO GALBIATTI" w:date="2020-08-24T23:22:00Z">
+        <w:r>
+          <w:t xml:space="preserve">Entidade pedido: sem o </w:t>
+        </w:r>
+        <w:proofErr w:type="spellStart"/>
+        <w:r>
+          <w:t>orderStatus</w:t>
+        </w:r>
+        <w:proofErr w:type="spellEnd"/>
+        <w:r>
+          <w:t xml:space="preserve"> e +</w:t>
+        </w:r>
+        <w:proofErr w:type="gramStart"/>
+        <w:r>
+          <w:t>total(</w:t>
+        </w:r>
+        <w:proofErr w:type="gramEnd"/>
+        <w:r>
+          <w:t>) por enquanto</w:t>
+        </w:r>
+      </w:ins>
+    </w:p>
+    <w:p>
+      <w:pPr>
+        <w:rPr>
+          <w:ins w:id="139" w:author="ROBERTO GALBIATTI" w:date="2020-08-24T23:24:00Z"/>
+        </w:rPr>
+      </w:pPr>
+      <w:ins w:id="140" w:author="ROBERTO GALBIATTI" w:date="2020-08-24T23:23:00Z">
+        <w:r>
+          <w:t>Para se criar essa entidade, temos no documento o checklist</w:t>
+        </w:r>
+      </w:ins>
+      <w:ins w:id="141" w:author="ROBERTO GALBIATTI" w:date="2020-08-24T23:24:00Z">
+        <w:r>
+          <w:t>.</w:t>
+        </w:r>
+      </w:ins>
+    </w:p>
+    <w:p>
+      <w:pPr>
+        <w:rPr>
+          <w:ins w:id="142" w:author="ROBERTO GALBIATTI" w:date="2020-08-24T23:26:00Z"/>
+        </w:rPr>
+      </w:pPr>
+      <w:ins w:id="143" w:author="ROBERTO GALBIATTI" w:date="2020-08-24T23:25:00Z">
+        <w:r>
+          <w:t xml:space="preserve">Instanciamos a coleção </w:t>
+        </w:r>
+        <w:proofErr w:type="spellStart"/>
+        <w:r>
+          <w:t>ArrayList</w:t>
+        </w:r>
+        <w:proofErr w:type="spellEnd"/>
+        <w:r>
+          <w:t xml:space="preserve"> de </w:t>
+        </w:r>
+        <w:proofErr w:type="spellStart"/>
+        <w:r>
+          <w:t>orders</w:t>
+        </w:r>
+        <w:proofErr w:type="spellEnd"/>
+        <w:r>
+          <w:t>....</w:t>
+        </w:r>
+      </w:ins>
+    </w:p>
+    <w:p>
+      <w:pPr>
+        <w:rPr>
+          <w:ins w:id="144" w:author="ROBERTO GALBIATTI" w:date="2020-08-24T23:33:00Z"/>
+        </w:rPr>
+      </w:pPr>
+      <w:ins w:id="145" w:author="ROBERTO GALBIATTI" w:date="2020-08-24T23:26:00Z">
+        <w:r>
+          <w:lastRenderedPageBreak/>
+          <w:t xml:space="preserve">OBS: set </w:t>
+        </w:r>
+        <w:proofErr w:type="spellStart"/>
+        <w:r>
+          <w:t>list</w:t>
+        </w:r>
+        <w:proofErr w:type="spellEnd"/>
+        <w:r>
+          <w:t xml:space="preserve"> não tem </w:t>
+        </w:r>
+        <w:proofErr w:type="gramStart"/>
+        <w:r>
+          <w:t>porque</w:t>
+        </w:r>
+        <w:proofErr w:type="gramEnd"/>
+        <w:r>
+          <w:t xml:space="preserve"> em nenhum momento iremos trocar a lista utilizando o Set, apenas acrescentar e remover elemento</w:t>
+        </w:r>
+      </w:ins>
+      <w:ins w:id="146" w:author="ROBERTO GALBIATTI" w:date="2020-08-24T23:27:00Z">
+        <w:r>
+          <w:t>s.</w:t>
+        </w:r>
+      </w:ins>
+    </w:p>
+    <w:p>
+      <w:pPr>
+        <w:rPr>
+          <w:ins w:id="147" w:author="ROBERTO GALBIATTI" w:date="2020-08-24T23:33:00Z"/>
+        </w:rPr>
+      </w:pPr>
+      <w:ins w:id="148" w:author="ROBERTO GALBIATTI" w:date="2020-08-24T23:33:00Z">
+        <w:r>
+          <w:t xml:space="preserve">Em </w:t>
+        </w:r>
+      </w:ins>
+      <w:proofErr w:type="spellStart"/>
+      <w:ins w:id="149" w:author="ROBERTO GALBIATTI" w:date="2020-08-24T23:34:00Z">
+        <w:r>
+          <w:t>Order</w:t>
+        </w:r>
+      </w:ins>
+      <w:proofErr w:type="spellEnd"/>
+      <w:ins w:id="150" w:author="ROBERTO GALBIATTI" w:date="2020-08-24T23:33:00Z">
+        <w:r>
+          <w:t>, tivemos que fazer esta anotação</w:t>
+        </w:r>
+      </w:ins>
+      <w:ins w:id="151" w:author="ROBERTO GALBIATTI" w:date="2020-08-24T23:38:00Z">
+        <w:r>
+          <w:t xml:space="preserve"> (aproveitamos e fizemos </w:t>
+        </w:r>
+        <w:proofErr w:type="gramStart"/>
+        <w:r>
+          <w:t>pro</w:t>
+        </w:r>
+        <w:proofErr w:type="gramEnd"/>
+        <w:r>
+          <w:t xml:space="preserve"> </w:t>
+        </w:r>
+        <w:proofErr w:type="spellStart"/>
+        <w:r>
+          <w:t>User</w:t>
+        </w:r>
+        <w:proofErr w:type="spellEnd"/>
+        <w:r>
+          <w:t xml:space="preserve"> também)</w:t>
+        </w:r>
+      </w:ins>
+      <w:ins w:id="152" w:author="ROBERTO GALBIATTI" w:date="2020-08-24T23:33:00Z">
+        <w:r>
+          <w:t>:</w:t>
+        </w:r>
+      </w:ins>
+    </w:p>
+    <w:p>
+      <w:pPr>
+        <w:rPr>
+          <w:ins w:id="153" w:author="ROBERTO GALBIATTI" w:date="2020-08-24T23:33:00Z"/>
+          <w:rFonts w:ascii="Consolas" w:hAnsi="Consolas" w:cs="Consolas"/>
+          <w:color w:val="808080"/>
+          <w:sz w:val="20"/>
+          <w:szCs w:val="20"/>
+          <w:u w:val="single"/>
+          <w:shd w:val="clear" w:color="auto" w:fill="373737"/>
+        </w:rPr>
+      </w:pPr>
+      <w:ins w:id="154" w:author="ROBERTO GALBIATTI" w:date="2020-08-24T23:33:00Z">
+        <w:r>
+          <w:rPr>
+            <w:rFonts w:ascii="Consolas" w:hAnsi="Consolas" w:cs="Consolas"/>
+            <w:i/>
+            <w:iCs/>
+            <w:color w:val="A0A0A0"/>
+            <w:sz w:val="20"/>
+            <w:szCs w:val="20"/>
+            <w:shd w:val="clear" w:color="auto" w:fill="373737"/>
+          </w:rPr>
+          <w:t>@</w:t>
+        </w:r>
+        <w:proofErr w:type="gramStart"/>
+        <w:r>
+          <w:rPr>
+            <w:rFonts w:ascii="Consolas" w:hAnsi="Consolas" w:cs="Consolas"/>
+            <w:i/>
+            <w:iCs/>
+            <w:color w:val="A0A0A0"/>
+            <w:sz w:val="20"/>
+            <w:szCs w:val="20"/>
+            <w:shd w:val="clear" w:color="auto" w:fill="373737"/>
+          </w:rPr>
+          <w:t>Table</w:t>
+        </w:r>
+        <w:r>
+          <w:rPr>
+            <w:rFonts w:ascii="Consolas" w:hAnsi="Consolas" w:cs="Consolas"/>
+            <w:color w:val="F9FAF4"/>
+            <w:sz w:val="20"/>
+            <w:szCs w:val="20"/>
+            <w:shd w:val="clear" w:color="auto" w:fill="373737"/>
+          </w:rPr>
+          <w:t>(</w:t>
+        </w:r>
+        <w:proofErr w:type="gramEnd"/>
+        <w:r>
+          <w:rPr>
+            <w:rFonts w:ascii="Consolas" w:hAnsi="Consolas" w:cs="Consolas"/>
+            <w:color w:val="EB4B64"/>
+            <w:sz w:val="20"/>
+            <w:szCs w:val="20"/>
+            <w:shd w:val="clear" w:color="auto" w:fill="373737"/>
+          </w:rPr>
+          <w:t>name</w:t>
+        </w:r>
+        <w:r>
+          <w:rPr>
+            <w:rFonts w:ascii="Consolas" w:hAnsi="Consolas" w:cs="Consolas"/>
+            <w:color w:val="D9E8F7"/>
+            <w:sz w:val="20"/>
+            <w:szCs w:val="20"/>
+            <w:shd w:val="clear" w:color="auto" w:fill="373737"/>
+          </w:rPr>
+          <w:t xml:space="preserve"> </w:t>
+        </w:r>
+        <w:r>
+          <w:rPr>
+            <w:rFonts w:ascii="Consolas" w:hAnsi="Consolas" w:cs="Consolas"/>
+            <w:color w:val="E6E6FA"/>
+            <w:sz w:val="20"/>
+            <w:szCs w:val="20"/>
+            <w:shd w:val="clear" w:color="auto" w:fill="373737"/>
+          </w:rPr>
+          <w:t>=</w:t>
+        </w:r>
+        <w:r>
+          <w:rPr>
+            <w:rFonts w:ascii="Consolas" w:hAnsi="Consolas" w:cs="Consolas"/>
+            <w:color w:val="D9E8F7"/>
+            <w:sz w:val="20"/>
+            <w:szCs w:val="20"/>
+            <w:shd w:val="clear" w:color="auto" w:fill="373737"/>
+          </w:rPr>
+          <w:t xml:space="preserve"> </w:t>
+        </w:r>
+        <w:r>
+          <w:rPr>
+            <w:rFonts w:ascii="Consolas" w:hAnsi="Consolas" w:cs="Consolas"/>
+            <w:color w:val="17C6A3"/>
+            <w:sz w:val="20"/>
+            <w:szCs w:val="20"/>
+            <w:shd w:val="clear" w:color="auto" w:fill="373737"/>
+          </w:rPr>
+          <w:t>"</w:t>
+        </w:r>
+        <w:proofErr w:type="spellStart"/>
+        <w:r>
+          <w:rPr>
+            <w:rFonts w:ascii="Consolas" w:hAnsi="Consolas" w:cs="Consolas"/>
+            <w:color w:val="17C6A3"/>
+            <w:sz w:val="20"/>
+            <w:szCs w:val="20"/>
+            <w:shd w:val="clear" w:color="auto" w:fill="373737"/>
+          </w:rPr>
+          <w:t>tb</w:t>
+        </w:r>
+      </w:ins>
+      <w:ins w:id="155" w:author="ROBERTO GALBIATTI" w:date="2020-08-24T23:36:00Z">
+        <w:r>
+          <w:rPr>
+            <w:rFonts w:ascii="Consolas" w:hAnsi="Consolas" w:cs="Consolas"/>
+            <w:color w:val="17C6A3"/>
+            <w:sz w:val="20"/>
+            <w:szCs w:val="20"/>
+            <w:shd w:val="clear" w:color="auto" w:fill="373737"/>
+          </w:rPr>
+          <w:t>_</w:t>
+        </w:r>
+      </w:ins>
+      <w:ins w:id="156" w:author="ROBERTO GALBIATTI" w:date="2020-08-24T23:33:00Z">
+        <w:r>
+          <w:rPr>
+            <w:rFonts w:ascii="Consolas" w:hAnsi="Consolas" w:cs="Consolas"/>
+            <w:color w:val="17C6A3"/>
+            <w:sz w:val="20"/>
+            <w:szCs w:val="20"/>
+            <w:shd w:val="clear" w:color="auto" w:fill="373737"/>
+          </w:rPr>
+          <w:t>order</w:t>
+        </w:r>
+        <w:proofErr w:type="spellEnd"/>
+        <w:r>
+          <w:rPr>
+            <w:rFonts w:ascii="Consolas" w:hAnsi="Consolas" w:cs="Consolas"/>
+            <w:color w:val="17C6A3"/>
+            <w:sz w:val="20"/>
+            <w:szCs w:val="20"/>
+            <w:shd w:val="clear" w:color="auto" w:fill="373737"/>
+          </w:rPr>
+          <w:t>"</w:t>
+        </w:r>
+        <w:r>
+          <w:rPr>
+            <w:rFonts w:ascii="Consolas" w:hAnsi="Consolas" w:cs="Consolas"/>
+            <w:color w:val="F9FAF4"/>
+            <w:sz w:val="20"/>
+            <w:szCs w:val="20"/>
+            <w:shd w:val="clear" w:color="auto" w:fill="373737"/>
+          </w:rPr>
+          <w:t>)</w:t>
+        </w:r>
+        <w:r>
+          <w:rPr>
+            <w:rFonts w:ascii="Consolas" w:hAnsi="Consolas" w:cs="Consolas"/>
+            <w:color w:val="D9E8F7"/>
+            <w:sz w:val="20"/>
+            <w:szCs w:val="20"/>
+            <w:shd w:val="clear" w:color="auto" w:fill="373737"/>
+          </w:rPr>
+          <w:t xml:space="preserve"> </w:t>
+        </w:r>
+        <w:r>
+          <w:rPr>
+            <w:rFonts w:ascii="Consolas" w:hAnsi="Consolas" w:cs="Consolas"/>
+            <w:color w:val="808080"/>
+            <w:sz w:val="20"/>
+            <w:szCs w:val="20"/>
+            <w:shd w:val="clear" w:color="auto" w:fill="373737"/>
+          </w:rPr>
+          <w:t>//</w:t>
+        </w:r>
+        <w:r>
+          <w:rPr>
+            <w:rFonts w:ascii="Consolas" w:hAnsi="Consolas" w:cs="Consolas"/>
+            <w:color w:val="808080"/>
+            <w:sz w:val="20"/>
+            <w:szCs w:val="20"/>
+            <w:u w:val="single"/>
+            <w:shd w:val="clear" w:color="auto" w:fill="373737"/>
+          </w:rPr>
+          <w:t>tivemos</w:t>
+        </w:r>
+        <w:r>
+          <w:rPr>
+            <w:rFonts w:ascii="Consolas" w:hAnsi="Consolas" w:cs="Consolas"/>
+            <w:color w:val="808080"/>
+            <w:sz w:val="20"/>
+            <w:szCs w:val="20"/>
+            <w:shd w:val="clear" w:color="auto" w:fill="373737"/>
+          </w:rPr>
+          <w:t xml:space="preserve"> </w:t>
+        </w:r>
+        <w:r>
+          <w:rPr>
+            <w:rFonts w:ascii="Consolas" w:hAnsi="Consolas" w:cs="Consolas"/>
+            <w:color w:val="808080"/>
+            <w:sz w:val="20"/>
+            <w:szCs w:val="20"/>
+            <w:u w:val="single"/>
+            <w:shd w:val="clear" w:color="auto" w:fill="373737"/>
+          </w:rPr>
+          <w:t>que</w:t>
+        </w:r>
+        <w:r>
+          <w:rPr>
+            <w:rFonts w:ascii="Consolas" w:hAnsi="Consolas" w:cs="Consolas"/>
+            <w:color w:val="808080"/>
+            <w:sz w:val="20"/>
+            <w:szCs w:val="20"/>
+            <w:shd w:val="clear" w:color="auto" w:fill="373737"/>
+          </w:rPr>
+          <w:t xml:space="preserve"> </w:t>
+        </w:r>
+        <w:r>
+          <w:rPr>
+            <w:rFonts w:ascii="Consolas" w:hAnsi="Consolas" w:cs="Consolas"/>
+            <w:color w:val="808080"/>
+            <w:sz w:val="20"/>
+            <w:szCs w:val="20"/>
+            <w:u w:val="single"/>
+            <w:shd w:val="clear" w:color="auto" w:fill="373737"/>
+          </w:rPr>
+          <w:t>criar</w:t>
+        </w:r>
+        <w:r>
+          <w:rPr>
+            <w:rFonts w:ascii="Consolas" w:hAnsi="Consolas" w:cs="Consolas"/>
+            <w:color w:val="808080"/>
+            <w:sz w:val="20"/>
+            <w:szCs w:val="20"/>
+            <w:shd w:val="clear" w:color="auto" w:fill="373737"/>
+          </w:rPr>
+          <w:t xml:space="preserve"> </w:t>
+        </w:r>
+        <w:r>
+          <w:rPr>
+            <w:rFonts w:ascii="Consolas" w:hAnsi="Consolas" w:cs="Consolas"/>
+            <w:color w:val="808080"/>
+            <w:sz w:val="20"/>
+            <w:szCs w:val="20"/>
+            <w:u w:val="single"/>
+            <w:shd w:val="clear" w:color="auto" w:fill="373737"/>
+          </w:rPr>
+          <w:t>desta</w:t>
+        </w:r>
+        <w:r>
+          <w:rPr>
+            <w:rFonts w:ascii="Consolas" w:hAnsi="Consolas" w:cs="Consolas"/>
+            <w:color w:val="808080"/>
+            <w:sz w:val="20"/>
+            <w:szCs w:val="20"/>
+            <w:shd w:val="clear" w:color="auto" w:fill="373737"/>
+          </w:rPr>
+          <w:t xml:space="preserve"> </w:t>
+        </w:r>
+        <w:r>
+          <w:rPr>
+            <w:rFonts w:ascii="Consolas" w:hAnsi="Consolas" w:cs="Consolas"/>
+            <w:color w:val="808080"/>
+            <w:sz w:val="20"/>
+            <w:szCs w:val="20"/>
+            <w:u w:val="single"/>
+            <w:shd w:val="clear" w:color="auto" w:fill="373737"/>
+          </w:rPr>
+          <w:t>forma</w:t>
+        </w:r>
+        <w:r>
+          <w:rPr>
+            <w:rFonts w:ascii="Consolas" w:hAnsi="Consolas" w:cs="Consolas"/>
+            <w:color w:val="808080"/>
+            <w:sz w:val="20"/>
+            <w:szCs w:val="20"/>
+            <w:shd w:val="clear" w:color="auto" w:fill="373737"/>
+          </w:rPr>
+          <w:t xml:space="preserve"> </w:t>
+        </w:r>
+        <w:r>
+          <w:rPr>
+            <w:rFonts w:ascii="Consolas" w:hAnsi="Consolas" w:cs="Consolas"/>
+            <w:color w:val="808080"/>
+            <w:sz w:val="20"/>
+            <w:szCs w:val="20"/>
+            <w:u w:val="single"/>
+            <w:shd w:val="clear" w:color="auto" w:fill="373737"/>
+          </w:rPr>
+          <w:t>pois</w:t>
+        </w:r>
+        <w:r>
+          <w:rPr>
+            <w:rFonts w:ascii="Consolas" w:hAnsi="Consolas" w:cs="Consolas"/>
+            <w:color w:val="808080"/>
+            <w:sz w:val="20"/>
+            <w:szCs w:val="20"/>
+            <w:shd w:val="clear" w:color="auto" w:fill="373737"/>
+          </w:rPr>
+          <w:t xml:space="preserve"> </w:t>
+        </w:r>
+        <w:r>
+          <w:rPr>
+            <w:rFonts w:ascii="Consolas" w:hAnsi="Consolas" w:cs="Consolas"/>
+            <w:color w:val="808080"/>
+            <w:sz w:val="20"/>
+            <w:szCs w:val="20"/>
+            <w:u w:val="single"/>
+            <w:shd w:val="clear" w:color="auto" w:fill="373737"/>
+          </w:rPr>
+          <w:t>deu</w:t>
+        </w:r>
+        <w:r>
+          <w:rPr>
+            <w:rFonts w:ascii="Consolas" w:hAnsi="Consolas" w:cs="Consolas"/>
+            <w:color w:val="808080"/>
+            <w:sz w:val="20"/>
+            <w:szCs w:val="20"/>
+            <w:shd w:val="clear" w:color="auto" w:fill="373737"/>
+          </w:rPr>
+          <w:t xml:space="preserve"> </w:t>
+        </w:r>
+        <w:r>
+          <w:rPr>
+            <w:rFonts w:ascii="Consolas" w:hAnsi="Consolas" w:cs="Consolas"/>
+            <w:color w:val="808080"/>
+            <w:sz w:val="20"/>
+            <w:szCs w:val="20"/>
+            <w:u w:val="single"/>
+            <w:shd w:val="clear" w:color="auto" w:fill="373737"/>
+          </w:rPr>
+          <w:t>erro</w:t>
+        </w:r>
+        <w:r>
+          <w:rPr>
+            <w:rFonts w:ascii="Consolas" w:hAnsi="Consolas" w:cs="Consolas"/>
+            <w:color w:val="808080"/>
+            <w:sz w:val="20"/>
+            <w:szCs w:val="20"/>
+            <w:shd w:val="clear" w:color="auto" w:fill="373737"/>
+          </w:rPr>
+          <w:t xml:space="preserve"> no build, </w:t>
+        </w:r>
+        <w:r>
+          <w:rPr>
+            <w:rFonts w:ascii="Consolas" w:hAnsi="Consolas" w:cs="Consolas"/>
+            <w:color w:val="808080"/>
+            <w:sz w:val="20"/>
+            <w:szCs w:val="20"/>
+            <w:u w:val="single"/>
+            <w:shd w:val="clear" w:color="auto" w:fill="373737"/>
+          </w:rPr>
+          <w:t>deu</w:t>
+        </w:r>
+        <w:r>
+          <w:rPr>
+            <w:rFonts w:ascii="Consolas" w:hAnsi="Consolas" w:cs="Consolas"/>
+            <w:color w:val="808080"/>
+            <w:sz w:val="20"/>
+            <w:szCs w:val="20"/>
+            <w:shd w:val="clear" w:color="auto" w:fill="373737"/>
+          </w:rPr>
+          <w:t xml:space="preserve"> </w:t>
+        </w:r>
+        <w:r>
+          <w:rPr>
+            <w:rFonts w:ascii="Consolas" w:hAnsi="Consolas" w:cs="Consolas"/>
+            <w:color w:val="808080"/>
+            <w:sz w:val="20"/>
+            <w:szCs w:val="20"/>
+            <w:u w:val="single"/>
+            <w:shd w:val="clear" w:color="auto" w:fill="373737"/>
+          </w:rPr>
+          <w:t>conflito</w:t>
+        </w:r>
+        <w:r>
+          <w:rPr>
+            <w:rFonts w:ascii="Consolas" w:hAnsi="Consolas" w:cs="Consolas"/>
+            <w:color w:val="808080"/>
+            <w:sz w:val="20"/>
+            <w:szCs w:val="20"/>
+            <w:shd w:val="clear" w:color="auto" w:fill="373737"/>
+          </w:rPr>
+          <w:t xml:space="preserve"> </w:t>
+        </w:r>
+        <w:r>
+          <w:rPr>
+            <w:rFonts w:ascii="Consolas" w:hAnsi="Consolas" w:cs="Consolas"/>
+            <w:color w:val="808080"/>
+            <w:sz w:val="20"/>
+            <w:szCs w:val="20"/>
+            <w:u w:val="single"/>
+            <w:shd w:val="clear" w:color="auto" w:fill="373737"/>
+          </w:rPr>
+          <w:t>com</w:t>
+        </w:r>
+        <w:r>
+          <w:rPr>
+            <w:rFonts w:ascii="Consolas" w:hAnsi="Consolas" w:cs="Consolas"/>
+            <w:color w:val="808080"/>
+            <w:sz w:val="20"/>
+            <w:szCs w:val="20"/>
+            <w:shd w:val="clear" w:color="auto" w:fill="373737"/>
+          </w:rPr>
+          <w:t xml:space="preserve"> o </w:t>
+        </w:r>
+        <w:r>
+          <w:rPr>
+            <w:rFonts w:ascii="Consolas" w:hAnsi="Consolas" w:cs="Consolas"/>
+            <w:color w:val="808080"/>
+            <w:sz w:val="20"/>
+            <w:szCs w:val="20"/>
+            <w:u w:val="single"/>
+            <w:shd w:val="clear" w:color="auto" w:fill="373737"/>
+          </w:rPr>
+          <w:t>Banco</w:t>
+        </w:r>
+        <w:r>
+          <w:rPr>
+            <w:rFonts w:ascii="Consolas" w:hAnsi="Consolas" w:cs="Consolas"/>
+            <w:color w:val="808080"/>
+            <w:sz w:val="20"/>
+            <w:szCs w:val="20"/>
+            <w:shd w:val="clear" w:color="auto" w:fill="373737"/>
+          </w:rPr>
+          <w:t xml:space="preserve"> </w:t>
+        </w:r>
+        <w:r>
+          <w:rPr>
+            <w:rFonts w:ascii="Consolas" w:hAnsi="Consolas" w:cs="Consolas"/>
+            <w:color w:val="808080"/>
+            <w:sz w:val="20"/>
+            <w:szCs w:val="20"/>
+            <w:u w:val="single"/>
+            <w:shd w:val="clear" w:color="auto" w:fill="373737"/>
+          </w:rPr>
+          <w:t>de</w:t>
+        </w:r>
+        <w:r>
+          <w:rPr>
+            <w:rFonts w:ascii="Consolas" w:hAnsi="Consolas" w:cs="Consolas"/>
+            <w:color w:val="808080"/>
+            <w:sz w:val="20"/>
+            <w:szCs w:val="20"/>
+            <w:shd w:val="clear" w:color="auto" w:fill="373737"/>
+          </w:rPr>
+          <w:t xml:space="preserve"> </w:t>
+        </w:r>
+        <w:r>
+          <w:rPr>
+            <w:rFonts w:ascii="Consolas" w:hAnsi="Consolas" w:cs="Consolas"/>
+            <w:color w:val="808080"/>
+            <w:sz w:val="20"/>
+            <w:szCs w:val="20"/>
+            <w:u w:val="single"/>
+            <w:shd w:val="clear" w:color="auto" w:fill="373737"/>
+          </w:rPr>
+          <w:t>Dados</w:t>
+        </w:r>
+      </w:ins>
+      <w:ins w:id="157" w:author="ROBERTO GALBIATTI" w:date="2020-08-24T23:38:00Z">
+        <w:r>
+          <w:rPr>
+            <w:rFonts w:ascii="Consolas" w:hAnsi="Consolas" w:cs="Consolas"/>
+            <w:color w:val="808080"/>
+            <w:sz w:val="20"/>
+            <w:szCs w:val="20"/>
+            <w:u w:val="single"/>
+            <w:shd w:val="clear" w:color="auto" w:fill="373737"/>
+          </w:rPr>
+          <w:t>, é uma palavra reservada do SQL</w:t>
+        </w:r>
+      </w:ins>
+    </w:p>
+    <w:p>
+      <w:pPr>
+        <w:pBdr>
+          <w:bottom w:val="single" w:sz="6" w:space="1" w:color="auto"/>
+        </w:pBdr>
+        <w:rPr>
+          <w:ins w:id="158" w:author="ROBERTO GALBIATTI" w:date="2020-08-24T23:35:00Z"/>
+        </w:rPr>
+      </w:pPr>
+      <w:ins w:id="159" w:author="ROBERTO GALBIATTI" w:date="2020-08-24T23:35:00Z">
+        <w:r>
+          <w:rPr>
+            <w:rFonts w:ascii="Consolas" w:hAnsi="Consolas" w:cs="Consolas"/>
+            <w:i/>
+            <w:iCs/>
+            <w:color w:val="A0A0A0"/>
+            <w:sz w:val="20"/>
+            <w:szCs w:val="20"/>
+            <w:shd w:val="clear" w:color="auto" w:fill="373737"/>
+          </w:rPr>
+          <w:t>@</w:t>
+        </w:r>
+        <w:proofErr w:type="gramStart"/>
+        <w:r>
+          <w:rPr>
+            <w:rFonts w:ascii="Consolas" w:hAnsi="Consolas" w:cs="Consolas"/>
+            <w:i/>
+            <w:iCs/>
+            <w:color w:val="A0A0A0"/>
+            <w:sz w:val="20"/>
+            <w:szCs w:val="20"/>
+            <w:shd w:val="clear" w:color="auto" w:fill="373737"/>
+          </w:rPr>
+          <w:t>Table</w:t>
+        </w:r>
+        <w:r>
+          <w:rPr>
+            <w:rFonts w:ascii="Consolas" w:hAnsi="Consolas" w:cs="Consolas"/>
+            <w:color w:val="F9FAF4"/>
+            <w:sz w:val="20"/>
+            <w:szCs w:val="20"/>
+            <w:shd w:val="clear" w:color="auto" w:fill="373737"/>
+          </w:rPr>
+          <w:t>(</w:t>
+        </w:r>
+        <w:proofErr w:type="gramEnd"/>
+        <w:r>
+          <w:rPr>
+            <w:rFonts w:ascii="Consolas" w:hAnsi="Consolas" w:cs="Consolas"/>
+            <w:color w:val="EB4B64"/>
+            <w:sz w:val="20"/>
+            <w:szCs w:val="20"/>
+            <w:shd w:val="clear" w:color="auto" w:fill="373737"/>
+          </w:rPr>
+          <w:t>name</w:t>
+        </w:r>
+        <w:r>
+          <w:rPr>
+            <w:rFonts w:ascii="Consolas" w:hAnsi="Consolas" w:cs="Consolas"/>
+            <w:color w:val="D9E8F7"/>
+            <w:sz w:val="20"/>
+            <w:szCs w:val="20"/>
+            <w:shd w:val="clear" w:color="auto" w:fill="373737"/>
+          </w:rPr>
+          <w:t xml:space="preserve"> </w:t>
+        </w:r>
+        <w:r>
+          <w:rPr>
+            <w:rFonts w:ascii="Consolas" w:hAnsi="Consolas" w:cs="Consolas"/>
+            <w:color w:val="E6E6FA"/>
+            <w:sz w:val="20"/>
+            <w:szCs w:val="20"/>
+            <w:shd w:val="clear" w:color="auto" w:fill="373737"/>
+          </w:rPr>
+          <w:t>=</w:t>
+        </w:r>
+        <w:r>
+          <w:rPr>
+            <w:rFonts w:ascii="Consolas" w:hAnsi="Consolas" w:cs="Consolas"/>
+            <w:color w:val="D9E8F7"/>
+            <w:sz w:val="20"/>
+            <w:szCs w:val="20"/>
+            <w:shd w:val="clear" w:color="auto" w:fill="373737"/>
+          </w:rPr>
+          <w:t xml:space="preserve"> </w:t>
+        </w:r>
+        <w:r>
+          <w:rPr>
+            <w:rFonts w:ascii="Consolas" w:hAnsi="Consolas" w:cs="Consolas"/>
+            <w:color w:val="17C6A3"/>
+            <w:sz w:val="20"/>
+            <w:szCs w:val="20"/>
+            <w:shd w:val="clear" w:color="auto" w:fill="373737"/>
+          </w:rPr>
+          <w:t>"</w:t>
+        </w:r>
+        <w:proofErr w:type="spellStart"/>
+        <w:r>
+          <w:rPr>
+            <w:rFonts w:ascii="Consolas" w:hAnsi="Consolas" w:cs="Consolas"/>
+            <w:color w:val="17C6A3"/>
+            <w:sz w:val="20"/>
+            <w:szCs w:val="20"/>
+            <w:shd w:val="clear" w:color="auto" w:fill="373737"/>
+          </w:rPr>
+          <w:t>tb</w:t>
+        </w:r>
+      </w:ins>
+      <w:ins w:id="160" w:author="ROBERTO GALBIATTI" w:date="2020-08-24T23:36:00Z">
+        <w:r>
+          <w:rPr>
+            <w:rFonts w:ascii="Consolas" w:hAnsi="Consolas" w:cs="Consolas"/>
+            <w:color w:val="17C6A3"/>
+            <w:sz w:val="20"/>
+            <w:szCs w:val="20"/>
+            <w:shd w:val="clear" w:color="auto" w:fill="373737"/>
+          </w:rPr>
+          <w:t>_</w:t>
+        </w:r>
+      </w:ins>
+      <w:ins w:id="161" w:author="ROBERTO GALBIATTI" w:date="2020-08-24T23:35:00Z">
+        <w:r>
+          <w:rPr>
+            <w:rFonts w:ascii="Consolas" w:hAnsi="Consolas" w:cs="Consolas"/>
+            <w:color w:val="17C6A3"/>
+            <w:sz w:val="20"/>
+            <w:szCs w:val="20"/>
+            <w:shd w:val="clear" w:color="auto" w:fill="373737"/>
+          </w:rPr>
+          <w:t>user</w:t>
+        </w:r>
+        <w:proofErr w:type="spellEnd"/>
+        <w:r>
+          <w:rPr>
+            <w:rFonts w:ascii="Consolas" w:hAnsi="Consolas" w:cs="Consolas"/>
+            <w:color w:val="17C6A3"/>
+            <w:sz w:val="20"/>
+            <w:szCs w:val="20"/>
+            <w:shd w:val="clear" w:color="auto" w:fill="373737"/>
+          </w:rPr>
+          <w:t>"</w:t>
+        </w:r>
+        <w:r>
+          <w:rPr>
+            <w:rFonts w:ascii="Consolas" w:hAnsi="Consolas" w:cs="Consolas"/>
+            <w:color w:val="F9FAF4"/>
+            <w:sz w:val="20"/>
+            <w:szCs w:val="20"/>
+            <w:shd w:val="clear" w:color="auto" w:fill="373737"/>
+          </w:rPr>
+          <w:t>)</w:t>
         </w:r>
       </w:ins>
     </w:p>

</xml_diff>